<commit_message>
documentation of phase 4 done
</commit_message>
<xml_diff>
--- a/Project Report.docx
+++ b/Project Report.docx
@@ -1575,15 +1575,7 @@
           <w:sz w:val="26"/>
           <w:szCs w:val="26"/>
         </w:rPr>
-        <w:t>Analysing</w:t>
-      </w:r>
-      <w:r>
-        <w:rPr>
-          <w:rFonts w:ascii="Poppins" w:hAnsi="Poppins" w:cs="Poppins"/>
-          <w:sz w:val="26"/>
-          <w:szCs w:val="26"/>
-        </w:rPr>
-        <w:t xml:space="preserve"> trends in financial inclusion, gender gaps, and their economic impacts.</w:t>
+        <w:t>Analysing trends in financial inclusion, gender gaps, and their economic impacts.</w:t>
       </w:r>
     </w:p>
     <w:p>
@@ -2254,23 +2246,7 @@
           <w:sz w:val="26"/>
           <w:szCs w:val="26"/>
         </w:rPr>
-        <w:t xml:space="preserve">This dataset covers education indicators for Pakistan, including </w:t>
-      </w:r>
-      <w:r>
-        <w:rPr>
-          <w:rFonts w:ascii="Poppins" w:hAnsi="Poppins" w:cs="Poppins"/>
-          <w:sz w:val="26"/>
-          <w:szCs w:val="26"/>
-        </w:rPr>
-        <w:t>enrolment</w:t>
-      </w:r>
-      <w:r>
-        <w:rPr>
-          <w:rFonts w:ascii="Poppins" w:hAnsi="Poppins" w:cs="Poppins"/>
-          <w:sz w:val="26"/>
-          <w:szCs w:val="26"/>
-        </w:rPr>
-        <w:t>, out-of-school rates, educational attainment, and teacher training.</w:t>
+        <w:t>This dataset covers education indicators for Pakistan, including enrolment, out-of-school rates, educational attainment, and teacher training.</w:t>
       </w:r>
     </w:p>
     <w:p>
@@ -2321,23 +2297,7 @@
           <w:szCs w:val="26"/>
         </w:rPr>
         <w:lastRenderedPageBreak/>
-        <w:t xml:space="preserve">Adjusted net </w:t>
-      </w:r>
-      <w:r>
-        <w:rPr>
-          <w:rFonts w:ascii="Poppins" w:hAnsi="Poppins" w:cs="Poppins"/>
-          <w:sz w:val="26"/>
-          <w:szCs w:val="26"/>
-        </w:rPr>
-        <w:t>enrolment</w:t>
-      </w:r>
-      <w:r>
-        <w:rPr>
-          <w:rFonts w:ascii="Poppins" w:hAnsi="Poppins" w:cs="Poppins"/>
-          <w:sz w:val="26"/>
-          <w:szCs w:val="26"/>
-        </w:rPr>
-        <w:t xml:space="preserve"> rate, primary (% of primary school age children, total: SE.PRM.TENR, female: SE.PRM.TENR.FE, male: SE.PRM.TENR.MA).</w:t>
+        <w:t>Adjusted net enrolment rate, primary (% of primary school age children, total: SE.PRM.TENR, female: SE.PRM.TENR.FE, male: SE.PRM.TENR.MA).</w:t>
       </w:r>
     </w:p>
     <w:p>
@@ -2418,23 +2378,7 @@
           <w:sz w:val="26"/>
           <w:szCs w:val="26"/>
         </w:rPr>
-        <w:t xml:space="preserve">Secondary/tertiary </w:t>
-      </w:r>
-      <w:r>
-        <w:rPr>
-          <w:rFonts w:ascii="Poppins" w:hAnsi="Poppins" w:cs="Poppins"/>
-          <w:sz w:val="26"/>
-          <w:szCs w:val="26"/>
-        </w:rPr>
-        <w:t>enrolment</w:t>
-      </w:r>
-      <w:r>
-        <w:rPr>
-          <w:rFonts w:ascii="Poppins" w:hAnsi="Poppins" w:cs="Poppins"/>
-          <w:sz w:val="26"/>
-          <w:szCs w:val="26"/>
-        </w:rPr>
-        <w:t xml:space="preserve"> and teacher training metrics.</w:t>
+        <w:t>Secondary/tertiary enrolment and teacher training metrics.</w:t>
       </w:r>
     </w:p>
     <w:p>
@@ -2505,23 +2449,7 @@
           <w:sz w:val="26"/>
           <w:szCs w:val="26"/>
         </w:rPr>
-        <w:t xml:space="preserve">Gender gaps persist (e.g., female primary </w:t>
-      </w:r>
-      <w:r>
-        <w:rPr>
-          <w:rFonts w:ascii="Poppins" w:hAnsi="Poppins" w:cs="Poppins"/>
-          <w:sz w:val="26"/>
-          <w:szCs w:val="26"/>
-        </w:rPr>
-        <w:t>enrolment</w:t>
-      </w:r>
-      <w:r>
-        <w:rPr>
-          <w:rFonts w:ascii="Poppins" w:hAnsi="Poppins" w:cs="Poppins"/>
-          <w:sz w:val="26"/>
-          <w:szCs w:val="26"/>
-        </w:rPr>
-        <w:t xml:space="preserve"> ~10–15% below male in recent years).</w:t>
+        <w:t>Gender gaps persist (e.g., female primary enrolment ~10–15% below male in recent years).</w:t>
       </w:r>
     </w:p>
     <w:p>
@@ -2600,15 +2528,7 @@
           <w:sz w:val="26"/>
           <w:szCs w:val="26"/>
         </w:rPr>
-        <w:t>Analysing</w:t>
-      </w:r>
-      <w:r>
-        <w:rPr>
-          <w:rFonts w:ascii="Poppins" w:hAnsi="Poppins" w:cs="Poppins"/>
-          <w:sz w:val="26"/>
-          <w:szCs w:val="26"/>
-        </w:rPr>
-        <w:t xml:space="preserve"> education access, gender disparities, and links to economic outcomes.</w:t>
+        <w:t>Analysing education access, gender disparities, and links to economic outcomes.</w:t>
       </w:r>
     </w:p>
     <w:p>
@@ -2665,39 +2585,7 @@
           <w:sz w:val="26"/>
           <w:szCs w:val="26"/>
         </w:rPr>
-        <w:t xml:space="preserve">Description: This dataset focuses on social protection programs, child </w:t>
-      </w:r>
-      <w:r>
-        <w:rPr>
-          <w:rFonts w:ascii="Poppins" w:hAnsi="Poppins" w:cs="Poppins"/>
-          <w:sz w:val="26"/>
-          <w:szCs w:val="26"/>
-        </w:rPr>
-        <w:t>labour</w:t>
-      </w:r>
-      <w:r>
-        <w:rPr>
-          <w:rFonts w:ascii="Poppins" w:hAnsi="Poppins" w:cs="Poppins"/>
-          <w:sz w:val="26"/>
-          <w:szCs w:val="26"/>
-        </w:rPr>
-        <w:t xml:space="preserve">, and unemployment metrics for Pakistan, highlighting welfare adequacy, child employment, and </w:t>
-      </w:r>
-      <w:r>
-        <w:rPr>
-          <w:rFonts w:ascii="Poppins" w:hAnsi="Poppins" w:cs="Poppins"/>
-          <w:sz w:val="26"/>
-          <w:szCs w:val="26"/>
-        </w:rPr>
-        <w:t>labour</w:t>
-      </w:r>
-      <w:r>
-        <w:rPr>
-          <w:rFonts w:ascii="Poppins" w:hAnsi="Poppins" w:cs="Poppins"/>
-          <w:sz w:val="26"/>
-          <w:szCs w:val="26"/>
-        </w:rPr>
-        <w:t xml:space="preserve"> market trends.</w:t>
+        <w:t>Description: This dataset focuses on social protection programs, child labour, and unemployment metrics for Pakistan, highlighting welfare adequacy, child employment, and labour market trends.</w:t>
       </w:r>
     </w:p>
     <w:p>
@@ -3108,39 +2996,7 @@
           <w:sz w:val="26"/>
           <w:szCs w:val="26"/>
         </w:rPr>
-        <w:t xml:space="preserve">Examining the effectiveness of social protection, prevalence of child </w:t>
-      </w:r>
-      <w:r>
-        <w:rPr>
-          <w:rFonts w:ascii="Poppins" w:hAnsi="Poppins" w:cs="Poppins"/>
-          <w:sz w:val="26"/>
-          <w:szCs w:val="26"/>
-        </w:rPr>
-        <w:t>labour</w:t>
-      </w:r>
-      <w:r>
-        <w:rPr>
-          <w:rFonts w:ascii="Poppins" w:hAnsi="Poppins" w:cs="Poppins"/>
-          <w:sz w:val="26"/>
-          <w:szCs w:val="26"/>
-        </w:rPr>
-        <w:t xml:space="preserve">, and </w:t>
-      </w:r>
-      <w:r>
-        <w:rPr>
-          <w:rFonts w:ascii="Poppins" w:hAnsi="Poppins" w:cs="Poppins"/>
-          <w:sz w:val="26"/>
-          <w:szCs w:val="26"/>
-        </w:rPr>
-        <w:t>labour</w:t>
-      </w:r>
-      <w:r>
-        <w:rPr>
-          <w:rFonts w:ascii="Poppins" w:hAnsi="Poppins" w:cs="Poppins"/>
-          <w:sz w:val="26"/>
-          <w:szCs w:val="26"/>
-        </w:rPr>
-        <w:t xml:space="preserve"> market disparities by gender and education level.</w:t>
+        <w:t>Examining the effectiveness of social protection, prevalence of child labour, and labour market disparities by gender and education level.</w:t>
       </w:r>
     </w:p>
     <w:p>
@@ -7640,10 +7496,10 @@
     </w:p>
     <w:p>
       <w:pPr>
-        <w:spacing w:before="100" w:beforeAutospacing="1" w:after="100" w:afterAutospacing="1" w:line="240" w:lineRule="auto"/>
+        <w:spacing w:before="100" w:beforeAutospacing="1" w:after="100" w:afterAutospacing="1" w:line="276" w:lineRule="auto"/>
         <w:outlineLvl w:val="0"/>
         <w:rPr>
-          <w:rFonts w:ascii="Times New Roman" w:eastAsia="Times New Roman" w:hAnsi="Times New Roman" w:cs="Times New Roman"/>
+          <w:rFonts w:ascii="Poppins" w:eastAsia="Times New Roman" w:hAnsi="Poppins" w:cs="Times New Roman"/>
           <w:b/>
           <w:bCs/>
           <w:kern w:val="36"/>
@@ -7653,7 +7509,7 @@
       </w:pPr>
       <w:r>
         <w:rPr>
-          <w:rFonts w:ascii="Times New Roman" w:eastAsia="Times New Roman" w:hAnsi="Times New Roman" w:cs="Times New Roman"/>
+          <w:rFonts w:ascii="Poppins" w:eastAsia="Times New Roman" w:hAnsi="Poppins" w:cs="Times New Roman"/>
           <w:b/>
           <w:bCs/>
           <w:kern w:val="36"/>
@@ -7661,128 +7517,139 @@
           <w:szCs w:val="48"/>
         </w:rPr>
         <w:lastRenderedPageBreak/>
-        <w:t xml:space="preserve">Phase-IV: </w:t>
-      </w:r>
-      <w:r>
-        <w:rPr>
-          <w:rFonts w:ascii="Times New Roman" w:eastAsia="Times New Roman" w:hAnsi="Times New Roman" w:cs="Times New Roman"/>
+        <w:t xml:space="preserve">Phase-IV: Correlation Analysis Report for Finance, Education, Poverty, Social Protection and </w:t>
+      </w:r>
+      <w:proofErr w:type="spellStart"/>
+      <w:r>
+        <w:rPr>
+          <w:rFonts w:ascii="Poppins" w:eastAsia="Times New Roman" w:hAnsi="Poppins" w:cs="Times New Roman"/>
           <w:b/>
           <w:bCs/>
           <w:kern w:val="36"/>
           <w:sz w:val="48"/>
           <w:szCs w:val="48"/>
         </w:rPr>
-        <w:t xml:space="preserve">Correlation Analysis Report for Finance, Education, Poverty, Social Protection and </w:t>
-      </w:r>
-      <w:proofErr w:type="spellStart"/>
-      <w:r>
-        <w:rPr>
-          <w:rFonts w:ascii="Times New Roman" w:eastAsia="Times New Roman" w:hAnsi="Times New Roman" w:cs="Times New Roman"/>
+        <w:t>Labor</w:t>
+      </w:r>
+      <w:proofErr w:type="spellEnd"/>
+      <w:r>
+        <w:rPr>
+          <w:rFonts w:ascii="Poppins" w:eastAsia="Times New Roman" w:hAnsi="Poppins" w:cs="Times New Roman"/>
           <w:b/>
           <w:bCs/>
           <w:kern w:val="36"/>
           <w:sz w:val="48"/>
           <w:szCs w:val="48"/>
         </w:rPr>
+        <w:t>, and Health Datasets</w:t>
+      </w:r>
+    </w:p>
+    <w:p>
+      <w:pPr>
+        <w:spacing w:before="100" w:beforeAutospacing="1" w:after="100" w:afterAutospacing="1" w:line="276" w:lineRule="auto"/>
+        <w:outlineLvl w:val="1"/>
+        <w:rPr>
+          <w:rFonts w:ascii="Poppins" w:eastAsia="Times New Roman" w:hAnsi="Poppins" w:cs="Times New Roman"/>
+          <w:b/>
+          <w:bCs/>
+          <w:sz w:val="26"/>
+          <w:szCs w:val="26"/>
+        </w:rPr>
+      </w:pPr>
+      <w:r>
+        <w:rPr>
+          <w:rFonts w:ascii="Poppins" w:eastAsia="Times New Roman" w:hAnsi="Poppins" w:cs="Times New Roman"/>
+          <w:b/>
+          <w:bCs/>
+          <w:sz w:val="26"/>
+          <w:szCs w:val="26"/>
+        </w:rPr>
+        <w:t>1. Introduction</w:t>
+      </w:r>
+    </w:p>
+    <w:p>
+      <w:pPr>
+        <w:spacing w:before="100" w:beforeAutospacing="1" w:after="100" w:afterAutospacing="1" w:line="276" w:lineRule="auto"/>
+        <w:rPr>
+          <w:rFonts w:ascii="Poppins" w:eastAsia="Times New Roman" w:hAnsi="Poppins" w:cs="Times New Roman"/>
+          <w:sz w:val="26"/>
+          <w:szCs w:val="26"/>
+        </w:rPr>
+      </w:pPr>
+      <w:r>
+        <w:rPr>
+          <w:rFonts w:ascii="Poppins" w:eastAsia="Times New Roman" w:hAnsi="Poppins" w:cs="Times New Roman"/>
+          <w:sz w:val="26"/>
+          <w:szCs w:val="26"/>
+        </w:rPr>
+        <w:t xml:space="preserve">This report presents a comprehensive correlation analysis across five key datasets: Finance, Education, Poverty, Social Protection and </w:t>
+      </w:r>
+      <w:proofErr w:type="spellStart"/>
+      <w:r>
+        <w:rPr>
+          <w:rFonts w:ascii="Poppins" w:eastAsia="Times New Roman" w:hAnsi="Poppins" w:cs="Times New Roman"/>
+          <w:sz w:val="26"/>
+          <w:szCs w:val="26"/>
+        </w:rPr>
         <w:t>Labor</w:t>
       </w:r>
       <w:proofErr w:type="spellEnd"/>
       <w:r>
         <w:rPr>
-          <w:rFonts w:ascii="Times New Roman" w:eastAsia="Times New Roman" w:hAnsi="Times New Roman" w:cs="Times New Roman"/>
-          <w:b/>
-          <w:bCs/>
-          <w:kern w:val="36"/>
-          <w:sz w:val="48"/>
-          <w:szCs w:val="48"/>
-        </w:rPr>
-        <w:t>, and Health Datasets</w:t>
-      </w:r>
-    </w:p>
-    <w:p>
-      <w:pPr>
-        <w:spacing w:before="100" w:beforeAutospacing="1" w:after="100" w:afterAutospacing="1" w:line="240" w:lineRule="auto"/>
+          <w:rFonts w:ascii="Poppins" w:eastAsia="Times New Roman" w:hAnsi="Poppins" w:cs="Times New Roman"/>
+          <w:sz w:val="26"/>
+          <w:szCs w:val="26"/>
+        </w:rPr>
+        <w:t xml:space="preserve">, and Health. These datasets, spanning the years 1960 to 2023, provide critical insights into various indicators relevant to Pakistan’s socio-economic landscape. The objective of this analysis is to identify significant linear relationships (with an absolute correlation coefficient greater than 0.7) between pairs of indicators within each dataset, shedding light on </w:t>
+      </w:r>
+      <w:bookmarkStart w:id="0" w:name="_GoBack"/>
+      <w:bookmarkEnd w:id="0"/>
+      <w:r>
+        <w:rPr>
+          <w:rFonts w:ascii="Poppins" w:eastAsia="Times New Roman" w:hAnsi="Poppins" w:cs="Times New Roman"/>
+          <w:sz w:val="26"/>
+          <w:szCs w:val="26"/>
+        </w:rPr>
+        <w:t>interdependencies and potential areas for policy focus. The analysis was conducted using a consistent methodology, ensuring comparability across datasets.</w:t>
+      </w:r>
+    </w:p>
+    <w:p>
+      <w:pPr>
+        <w:spacing w:before="100" w:beforeAutospacing="1" w:after="100" w:afterAutospacing="1" w:line="276" w:lineRule="auto"/>
         <w:outlineLvl w:val="1"/>
         <w:rPr>
-          <w:rFonts w:ascii="Times New Roman" w:eastAsia="Times New Roman" w:hAnsi="Times New Roman" w:cs="Times New Roman"/>
-          <w:b/>
-          <w:bCs/>
-          <w:sz w:val="36"/>
-          <w:szCs w:val="36"/>
-        </w:rPr>
-      </w:pPr>
-      <w:r>
-        <w:rPr>
-          <w:rFonts w:ascii="Times New Roman" w:eastAsia="Times New Roman" w:hAnsi="Times New Roman" w:cs="Times New Roman"/>
-          <w:b/>
-          <w:bCs/>
-          <w:sz w:val="36"/>
-          <w:szCs w:val="36"/>
-        </w:rPr>
-        <w:t>1. Introduction</w:t>
-      </w:r>
-    </w:p>
-    <w:p>
-      <w:pPr>
-        <w:spacing w:before="100" w:beforeAutospacing="1" w:after="100" w:afterAutospacing="1" w:line="240" w:lineRule="auto"/>
-        <w:rPr>
-          <w:rFonts w:ascii="Times New Roman" w:eastAsia="Times New Roman" w:hAnsi="Times New Roman" w:cs="Times New Roman"/>
-        </w:rPr>
-      </w:pPr>
-      <w:r>
-        <w:rPr>
-          <w:rFonts w:ascii="Times New Roman" w:eastAsia="Times New Roman" w:hAnsi="Times New Roman" w:cs="Times New Roman"/>
-        </w:rPr>
-        <w:t xml:space="preserve">This report presents a comprehensive correlation analysis across five key datasets: Finance, Education, Poverty, Social Protection and </w:t>
-      </w:r>
-      <w:proofErr w:type="spellStart"/>
-      <w:r>
-        <w:rPr>
-          <w:rFonts w:ascii="Times New Roman" w:eastAsia="Times New Roman" w:hAnsi="Times New Roman" w:cs="Times New Roman"/>
-        </w:rPr>
-        <w:t>Labor</w:t>
-      </w:r>
-      <w:proofErr w:type="spellEnd"/>
-      <w:r>
-        <w:rPr>
-          <w:rFonts w:ascii="Times New Roman" w:eastAsia="Times New Roman" w:hAnsi="Times New Roman" w:cs="Times New Roman"/>
-        </w:rPr>
-        <w:t>, and Health. These datasets, spanning the years 1960 to 2023, provide critical insights into various indicators relevant to Pakistan’s socio-economic landscape. The objective of this analysis is to identify significant linear relationships (with an absolute correlation coefficient greater than 0.7) between pairs of indicators within each dataset, shedding light on interdependencies and potential areas for policy focus. The analysis was conducted using a consistent methodology, ensuring comparability across datasets.</w:t>
-      </w:r>
-    </w:p>
-    <w:p>
-      <w:pPr>
-        <w:spacing w:before="100" w:beforeAutospacing="1" w:after="100" w:afterAutospacing="1" w:line="240" w:lineRule="auto"/>
-        <w:outlineLvl w:val="1"/>
-        <w:rPr>
-          <w:rFonts w:ascii="Times New Roman" w:eastAsia="Times New Roman" w:hAnsi="Times New Roman" w:cs="Times New Roman"/>
-          <w:b/>
-          <w:bCs/>
-          <w:sz w:val="36"/>
-          <w:szCs w:val="36"/>
-        </w:rPr>
-      </w:pPr>
-      <w:r>
-        <w:rPr>
-          <w:rFonts w:ascii="Times New Roman" w:eastAsia="Times New Roman" w:hAnsi="Times New Roman" w:cs="Times New Roman"/>
-          <w:b/>
-          <w:bCs/>
-          <w:sz w:val="36"/>
-          <w:szCs w:val="36"/>
+          <w:rFonts w:ascii="Poppins" w:eastAsia="Times New Roman" w:hAnsi="Poppins" w:cs="Times New Roman"/>
+          <w:b/>
+          <w:bCs/>
+          <w:sz w:val="26"/>
+          <w:szCs w:val="26"/>
+        </w:rPr>
+      </w:pPr>
+      <w:r>
+        <w:rPr>
+          <w:rFonts w:ascii="Poppins" w:eastAsia="Times New Roman" w:hAnsi="Poppins" w:cs="Times New Roman"/>
+          <w:b/>
+          <w:bCs/>
+          <w:sz w:val="26"/>
+          <w:szCs w:val="26"/>
         </w:rPr>
         <w:t>2. Methodology</w:t>
       </w:r>
     </w:p>
     <w:p>
       <w:pPr>
-        <w:spacing w:before="100" w:beforeAutospacing="1" w:after="100" w:afterAutospacing="1" w:line="240" w:lineRule="auto"/>
-        <w:rPr>
-          <w:rFonts w:ascii="Times New Roman" w:eastAsia="Times New Roman" w:hAnsi="Times New Roman" w:cs="Times New Roman"/>
-        </w:rPr>
-      </w:pPr>
-      <w:r>
-        <w:rPr>
-          <w:rFonts w:ascii="Times New Roman" w:eastAsia="Times New Roman" w:hAnsi="Times New Roman" w:cs="Times New Roman"/>
+        <w:spacing w:before="100" w:beforeAutospacing="1" w:after="100" w:afterAutospacing="1" w:line="276" w:lineRule="auto"/>
+        <w:rPr>
+          <w:rFonts w:ascii="Poppins" w:eastAsia="Times New Roman" w:hAnsi="Poppins" w:cs="Times New Roman"/>
+          <w:sz w:val="26"/>
+          <w:szCs w:val="26"/>
+        </w:rPr>
+      </w:pPr>
+      <w:r>
+        <w:rPr>
+          <w:rFonts w:ascii="Poppins" w:eastAsia="Times New Roman" w:hAnsi="Poppins" w:cs="Times New Roman"/>
+          <w:sz w:val="26"/>
+          <w:szCs w:val="26"/>
         </w:rPr>
         <w:t>The analysis was performed using Python with the following steps:</w:t>
       </w:r>
@@ -7793,64 +7660,78 @@
           <w:ilvl w:val="0"/>
           <w:numId w:val="36"/>
         </w:numPr>
-        <w:spacing w:before="100" w:beforeAutospacing="1" w:after="100" w:afterAutospacing="1" w:line="240" w:lineRule="auto"/>
-        <w:rPr>
-          <w:rFonts w:ascii="Times New Roman" w:eastAsia="Times New Roman" w:hAnsi="Times New Roman" w:cs="Times New Roman"/>
-        </w:rPr>
-      </w:pPr>
-      <w:r>
-        <w:rPr>
-          <w:rFonts w:ascii="Times New Roman" w:eastAsia="Times New Roman" w:hAnsi="Times New Roman" w:cs="Times New Roman"/>
-          <w:b/>
-          <w:bCs/>
+        <w:spacing w:before="100" w:beforeAutospacing="1" w:after="100" w:afterAutospacing="1" w:line="276" w:lineRule="auto"/>
+        <w:rPr>
+          <w:rFonts w:ascii="Poppins" w:eastAsia="Times New Roman" w:hAnsi="Poppins" w:cs="Times New Roman"/>
+          <w:sz w:val="26"/>
+          <w:szCs w:val="26"/>
+        </w:rPr>
+      </w:pPr>
+      <w:r>
+        <w:rPr>
+          <w:rFonts w:ascii="Poppins" w:eastAsia="Times New Roman" w:hAnsi="Poppins" w:cs="Times New Roman"/>
+          <w:b/>
+          <w:bCs/>
+          <w:sz w:val="26"/>
+          <w:szCs w:val="26"/>
         </w:rPr>
         <w:t>Data Loading</w:t>
       </w:r>
       <w:r>
         <w:rPr>
-          <w:rFonts w:ascii="Times New Roman" w:eastAsia="Times New Roman" w:hAnsi="Times New Roman" w:cs="Times New Roman"/>
+          <w:rFonts w:ascii="Poppins" w:eastAsia="Times New Roman" w:hAnsi="Poppins" w:cs="Times New Roman"/>
+          <w:sz w:val="26"/>
+          <w:szCs w:val="26"/>
         </w:rPr>
         <w:t xml:space="preserve">: Each dataset (e.g., </w:t>
       </w:r>
       <w:r>
         <w:rPr>
-          <w:rFonts w:ascii="Courier New" w:eastAsia="Times New Roman" w:hAnsi="Courier New" w:cs="Courier New"/>
-          <w:sz w:val="20"/>
-          <w:szCs w:val="20"/>
+          <w:rFonts w:ascii="Poppins" w:eastAsia="Times New Roman" w:hAnsi="Poppins" w:cs="Courier New"/>
+          <w:sz w:val="26"/>
+          <w:szCs w:val="26"/>
         </w:rPr>
         <w:t>finance.csv</w:t>
       </w:r>
       <w:r>
         <w:rPr>
-          <w:rFonts w:ascii="Times New Roman" w:eastAsia="Times New Roman" w:hAnsi="Times New Roman" w:cs="Times New Roman"/>
+          <w:rFonts w:ascii="Poppins" w:eastAsia="Times New Roman" w:hAnsi="Poppins" w:cs="Times New Roman"/>
+          <w:sz w:val="26"/>
+          <w:szCs w:val="26"/>
         </w:rPr>
         <w:t xml:space="preserve">, </w:t>
       </w:r>
       <w:r>
         <w:rPr>
-          <w:rFonts w:ascii="Courier New" w:eastAsia="Times New Roman" w:hAnsi="Courier New" w:cs="Courier New"/>
-          <w:sz w:val="20"/>
-          <w:szCs w:val="20"/>
+          <w:rFonts w:ascii="Poppins" w:eastAsia="Times New Roman" w:hAnsi="Poppins" w:cs="Courier New"/>
+          <w:sz w:val="26"/>
+          <w:szCs w:val="26"/>
         </w:rPr>
         <w:t>education.csv</w:t>
       </w:r>
       <w:r>
         <w:rPr>
-          <w:rFonts w:ascii="Times New Roman" w:eastAsia="Times New Roman" w:hAnsi="Times New Roman" w:cs="Times New Roman"/>
+          <w:rFonts w:ascii="Poppins" w:eastAsia="Times New Roman" w:hAnsi="Poppins" w:cs="Times New Roman"/>
+          <w:sz w:val="26"/>
+          <w:szCs w:val="26"/>
         </w:rPr>
         <w:t xml:space="preserve">) was loaded into a pandas </w:t>
       </w:r>
       <w:proofErr w:type="spellStart"/>
       <w:r>
         <w:rPr>
-          <w:rFonts w:ascii="Times New Roman" w:eastAsia="Times New Roman" w:hAnsi="Times New Roman" w:cs="Times New Roman"/>
+          <w:rFonts w:ascii="Poppins" w:eastAsia="Times New Roman" w:hAnsi="Poppins" w:cs="Times New Roman"/>
+          <w:sz w:val="26"/>
+          <w:szCs w:val="26"/>
         </w:rPr>
         <w:t>DataFrame</w:t>
       </w:r>
       <w:proofErr w:type="spellEnd"/>
       <w:r>
         <w:rPr>
-          <w:rFonts w:ascii="Times New Roman" w:eastAsia="Times New Roman" w:hAnsi="Times New Roman" w:cs="Times New Roman"/>
+          <w:rFonts w:ascii="Poppins" w:eastAsia="Times New Roman" w:hAnsi="Poppins" w:cs="Times New Roman"/>
+          <w:sz w:val="26"/>
+          <w:szCs w:val="26"/>
         </w:rPr>
         <w:t>. The datasets are assumed to have a similar structure: a column named "Series Name" containing indicator names, and columns for each year (e.g., "1960 [YR1960]") containing numeric data.</w:t>
       </w:r>
@@ -7861,36 +7742,44 @@
           <w:ilvl w:val="0"/>
           <w:numId w:val="36"/>
         </w:numPr>
-        <w:spacing w:before="100" w:beforeAutospacing="1" w:after="100" w:afterAutospacing="1" w:line="240" w:lineRule="auto"/>
-        <w:rPr>
-          <w:rFonts w:ascii="Times New Roman" w:eastAsia="Times New Roman" w:hAnsi="Times New Roman" w:cs="Times New Roman"/>
-        </w:rPr>
-      </w:pPr>
-      <w:r>
-        <w:rPr>
-          <w:rFonts w:ascii="Times New Roman" w:eastAsia="Times New Roman" w:hAnsi="Times New Roman" w:cs="Times New Roman"/>
-          <w:b/>
-          <w:bCs/>
+        <w:spacing w:before="100" w:beforeAutospacing="1" w:after="100" w:afterAutospacing="1" w:line="276" w:lineRule="auto"/>
+        <w:rPr>
+          <w:rFonts w:ascii="Poppins" w:eastAsia="Times New Roman" w:hAnsi="Poppins" w:cs="Times New Roman"/>
+          <w:sz w:val="26"/>
+          <w:szCs w:val="26"/>
+        </w:rPr>
+      </w:pPr>
+      <w:r>
+        <w:rPr>
+          <w:rFonts w:ascii="Poppins" w:eastAsia="Times New Roman" w:hAnsi="Poppins" w:cs="Times New Roman"/>
+          <w:b/>
+          <w:bCs/>
+          <w:sz w:val="26"/>
+          <w:szCs w:val="26"/>
         </w:rPr>
         <w:t>Data Preparation</w:t>
       </w:r>
       <w:r>
         <w:rPr>
-          <w:rFonts w:ascii="Times New Roman" w:eastAsia="Times New Roman" w:hAnsi="Times New Roman" w:cs="Times New Roman"/>
+          <w:rFonts w:ascii="Poppins" w:eastAsia="Times New Roman" w:hAnsi="Poppins" w:cs="Times New Roman"/>
+          <w:sz w:val="26"/>
+          <w:szCs w:val="26"/>
         </w:rPr>
         <w:t xml:space="preserve">: Year columns were identified using the pattern </w:t>
       </w:r>
       <w:r>
         <w:rPr>
-          <w:rFonts w:ascii="Courier New" w:eastAsia="Times New Roman" w:hAnsi="Courier New" w:cs="Courier New"/>
-          <w:sz w:val="20"/>
-          <w:szCs w:val="20"/>
+          <w:rFonts w:ascii="Poppins" w:eastAsia="Times New Roman" w:hAnsi="Poppins" w:cs="Courier New"/>
+          <w:sz w:val="26"/>
+          <w:szCs w:val="26"/>
         </w:rPr>
         <w:t>[YR</w:t>
       </w:r>
       <w:r>
         <w:rPr>
-          <w:rFonts w:ascii="Times New Roman" w:eastAsia="Times New Roman" w:hAnsi="Times New Roman" w:cs="Times New Roman"/>
+          <w:rFonts w:ascii="Poppins" w:eastAsia="Times New Roman" w:hAnsi="Poppins" w:cs="Times New Roman"/>
+          <w:sz w:val="26"/>
+          <w:szCs w:val="26"/>
         </w:rPr>
         <w:t xml:space="preserve"> (e.g., "1960 [YR1960]"). The data was transposed to have years as rows and indicators as columns, ensuring that correlations are computed across time.</w:t>
       </w:r>
@@ -7901,70 +7790,82 @@
           <w:ilvl w:val="0"/>
           <w:numId w:val="36"/>
         </w:numPr>
-        <w:spacing w:before="100" w:beforeAutospacing="1" w:after="100" w:afterAutospacing="1" w:line="240" w:lineRule="auto"/>
-        <w:rPr>
-          <w:rFonts w:ascii="Times New Roman" w:eastAsia="Times New Roman" w:hAnsi="Times New Roman" w:cs="Times New Roman"/>
-        </w:rPr>
-      </w:pPr>
-      <w:r>
-        <w:rPr>
-          <w:rFonts w:ascii="Times New Roman" w:eastAsia="Times New Roman" w:hAnsi="Times New Roman" w:cs="Times New Roman"/>
-          <w:b/>
-          <w:bCs/>
+        <w:spacing w:before="100" w:beforeAutospacing="1" w:after="100" w:afterAutospacing="1" w:line="276" w:lineRule="auto"/>
+        <w:rPr>
+          <w:rFonts w:ascii="Poppins" w:eastAsia="Times New Roman" w:hAnsi="Poppins" w:cs="Times New Roman"/>
+          <w:sz w:val="26"/>
+          <w:szCs w:val="26"/>
+        </w:rPr>
+      </w:pPr>
+      <w:r>
+        <w:rPr>
+          <w:rFonts w:ascii="Poppins" w:eastAsia="Times New Roman" w:hAnsi="Poppins" w:cs="Times New Roman"/>
+          <w:b/>
+          <w:bCs/>
+          <w:sz w:val="26"/>
+          <w:szCs w:val="26"/>
         </w:rPr>
         <w:t>Data Cleaning</w:t>
       </w:r>
       <w:r>
         <w:rPr>
-          <w:rFonts w:ascii="Times New Roman" w:eastAsia="Times New Roman" w:hAnsi="Times New Roman" w:cs="Times New Roman"/>
+          <w:rFonts w:ascii="Poppins" w:eastAsia="Times New Roman" w:hAnsi="Poppins" w:cs="Times New Roman"/>
+          <w:sz w:val="26"/>
+          <w:szCs w:val="26"/>
         </w:rPr>
         <w:t xml:space="preserve">: Non-numeric values were coerced to </w:t>
       </w:r>
       <w:proofErr w:type="spellStart"/>
       <w:r>
         <w:rPr>
-          <w:rFonts w:ascii="Courier New" w:eastAsia="Times New Roman" w:hAnsi="Courier New" w:cs="Courier New"/>
-          <w:sz w:val="20"/>
-          <w:szCs w:val="20"/>
+          <w:rFonts w:ascii="Poppins" w:eastAsia="Times New Roman" w:hAnsi="Poppins" w:cs="Courier New"/>
+          <w:sz w:val="26"/>
+          <w:szCs w:val="26"/>
         </w:rPr>
         <w:t>NaN</w:t>
       </w:r>
       <w:proofErr w:type="spellEnd"/>
       <w:r>
         <w:rPr>
-          <w:rFonts w:ascii="Times New Roman" w:eastAsia="Times New Roman" w:hAnsi="Times New Roman" w:cs="Times New Roman"/>
+          <w:rFonts w:ascii="Poppins" w:eastAsia="Times New Roman" w:hAnsi="Poppins" w:cs="Times New Roman"/>
+          <w:sz w:val="26"/>
+          <w:szCs w:val="26"/>
         </w:rPr>
         <w:t xml:space="preserve">, and indicators with insufficient data (e.g., all </w:t>
       </w:r>
       <w:proofErr w:type="spellStart"/>
       <w:r>
         <w:rPr>
-          <w:rFonts w:ascii="Courier New" w:eastAsia="Times New Roman" w:hAnsi="Courier New" w:cs="Courier New"/>
-          <w:sz w:val="20"/>
-          <w:szCs w:val="20"/>
+          <w:rFonts w:ascii="Poppins" w:eastAsia="Times New Roman" w:hAnsi="Poppins" w:cs="Courier New"/>
+          <w:sz w:val="26"/>
+          <w:szCs w:val="26"/>
         </w:rPr>
         <w:t>NaN</w:t>
       </w:r>
       <w:proofErr w:type="spellEnd"/>
       <w:r>
         <w:rPr>
-          <w:rFonts w:ascii="Times New Roman" w:eastAsia="Times New Roman" w:hAnsi="Times New Roman" w:cs="Times New Roman"/>
+          <w:rFonts w:ascii="Poppins" w:eastAsia="Times New Roman" w:hAnsi="Poppins" w:cs="Times New Roman"/>
+          <w:sz w:val="26"/>
+          <w:szCs w:val="26"/>
         </w:rPr>
         <w:t xml:space="preserve"> or fewer than two non-</w:t>
       </w:r>
       <w:proofErr w:type="spellStart"/>
       <w:r>
         <w:rPr>
-          <w:rFonts w:ascii="Courier New" w:eastAsia="Times New Roman" w:hAnsi="Courier New" w:cs="Courier New"/>
-          <w:sz w:val="20"/>
-          <w:szCs w:val="20"/>
+          <w:rFonts w:ascii="Poppins" w:eastAsia="Times New Roman" w:hAnsi="Poppins" w:cs="Courier New"/>
+          <w:sz w:val="26"/>
+          <w:szCs w:val="26"/>
         </w:rPr>
         <w:t>NaN</w:t>
       </w:r>
       <w:proofErr w:type="spellEnd"/>
       <w:r>
         <w:rPr>
-          <w:rFonts w:ascii="Times New Roman" w:eastAsia="Times New Roman" w:hAnsi="Times New Roman" w:cs="Times New Roman"/>
+          <w:rFonts w:ascii="Poppins" w:eastAsia="Times New Roman" w:hAnsi="Poppins" w:cs="Times New Roman"/>
+          <w:sz w:val="26"/>
+          <w:szCs w:val="26"/>
         </w:rPr>
         <w:t xml:space="preserve"> values) were excluded to avoid undefined correlations.</w:t>
       </w:r>
@@ -7975,22 +7876,28 @@
           <w:ilvl w:val="0"/>
           <w:numId w:val="36"/>
         </w:numPr>
-        <w:spacing w:before="100" w:beforeAutospacing="1" w:after="100" w:afterAutospacing="1" w:line="240" w:lineRule="auto"/>
-        <w:rPr>
-          <w:rFonts w:ascii="Times New Roman" w:eastAsia="Times New Roman" w:hAnsi="Times New Roman" w:cs="Times New Roman"/>
-        </w:rPr>
-      </w:pPr>
-      <w:r>
-        <w:rPr>
-          <w:rFonts w:ascii="Times New Roman" w:eastAsia="Times New Roman" w:hAnsi="Times New Roman" w:cs="Times New Roman"/>
-          <w:b/>
-          <w:bCs/>
+        <w:spacing w:before="100" w:beforeAutospacing="1" w:after="100" w:afterAutospacing="1" w:line="276" w:lineRule="auto"/>
+        <w:rPr>
+          <w:rFonts w:ascii="Poppins" w:eastAsia="Times New Roman" w:hAnsi="Poppins" w:cs="Times New Roman"/>
+          <w:sz w:val="26"/>
+          <w:szCs w:val="26"/>
+        </w:rPr>
+      </w:pPr>
+      <w:r>
+        <w:rPr>
+          <w:rFonts w:ascii="Poppins" w:eastAsia="Times New Roman" w:hAnsi="Poppins" w:cs="Times New Roman"/>
+          <w:b/>
+          <w:bCs/>
+          <w:sz w:val="26"/>
+          <w:szCs w:val="26"/>
         </w:rPr>
         <w:t>Correlation Matrix Calculation</w:t>
       </w:r>
       <w:r>
         <w:rPr>
-          <w:rFonts w:ascii="Times New Roman" w:eastAsia="Times New Roman" w:hAnsi="Times New Roman" w:cs="Times New Roman"/>
+          <w:rFonts w:ascii="Poppins" w:eastAsia="Times New Roman" w:hAnsi="Poppins" w:cs="Times New Roman"/>
+          <w:sz w:val="26"/>
+          <w:szCs w:val="26"/>
         </w:rPr>
         <w:t>: The Pearson correlation matrix was computed for each dataset, measuring the linear relationship between pairs of indicators across the years.</w:t>
       </w:r>
@@ -8001,62 +7908,76 @@
           <w:ilvl w:val="0"/>
           <w:numId w:val="36"/>
         </w:numPr>
-        <w:spacing w:before="100" w:beforeAutospacing="1" w:after="100" w:afterAutospacing="1" w:line="240" w:lineRule="auto"/>
-        <w:rPr>
-          <w:rFonts w:ascii="Times New Roman" w:eastAsia="Times New Roman" w:hAnsi="Times New Roman" w:cs="Times New Roman"/>
+        <w:spacing w:before="100" w:beforeAutospacing="1" w:after="100" w:afterAutospacing="1" w:line="276" w:lineRule="auto"/>
+        <w:rPr>
+          <w:rFonts w:ascii="Poppins" w:eastAsia="Times New Roman" w:hAnsi="Poppins" w:cs="Times New Roman"/>
+          <w:sz w:val="26"/>
+          <w:szCs w:val="26"/>
         </w:rPr>
       </w:pPr>
       <w:proofErr w:type="spellStart"/>
       <w:r>
         <w:rPr>
-          <w:rFonts w:ascii="Times New Roman" w:eastAsia="Times New Roman" w:hAnsi="Times New Roman" w:cs="Times New Roman"/>
-          <w:b/>
-          <w:bCs/>
+          <w:rFonts w:ascii="Poppins" w:eastAsia="Times New Roman" w:hAnsi="Poppins" w:cs="Times New Roman"/>
+          <w:b/>
+          <w:bCs/>
+          <w:sz w:val="26"/>
+          <w:szCs w:val="26"/>
         </w:rPr>
         <w:t>Heatmap</w:t>
       </w:r>
       <w:proofErr w:type="spellEnd"/>
       <w:r>
         <w:rPr>
-          <w:rFonts w:ascii="Times New Roman" w:eastAsia="Times New Roman" w:hAnsi="Times New Roman" w:cs="Times New Roman"/>
-          <w:b/>
-          <w:bCs/>
+          <w:rFonts w:ascii="Poppins" w:eastAsia="Times New Roman" w:hAnsi="Poppins" w:cs="Times New Roman"/>
+          <w:b/>
+          <w:bCs/>
+          <w:sz w:val="26"/>
+          <w:szCs w:val="26"/>
         </w:rPr>
         <w:t xml:space="preserve"> Visualization</w:t>
       </w:r>
       <w:r>
         <w:rPr>
-          <w:rFonts w:ascii="Times New Roman" w:eastAsia="Times New Roman" w:hAnsi="Times New Roman" w:cs="Times New Roman"/>
+          <w:rFonts w:ascii="Poppins" w:eastAsia="Times New Roman" w:hAnsi="Poppins" w:cs="Times New Roman"/>
+          <w:sz w:val="26"/>
+          <w:szCs w:val="26"/>
         </w:rPr>
         <w:t xml:space="preserve">: A </w:t>
       </w:r>
       <w:proofErr w:type="spellStart"/>
       <w:r>
         <w:rPr>
-          <w:rFonts w:ascii="Times New Roman" w:eastAsia="Times New Roman" w:hAnsi="Times New Roman" w:cs="Times New Roman"/>
+          <w:rFonts w:ascii="Poppins" w:eastAsia="Times New Roman" w:hAnsi="Poppins" w:cs="Times New Roman"/>
+          <w:sz w:val="26"/>
+          <w:szCs w:val="26"/>
         </w:rPr>
         <w:t>heatmap</w:t>
       </w:r>
       <w:proofErr w:type="spellEnd"/>
       <w:r>
         <w:rPr>
-          <w:rFonts w:ascii="Times New Roman" w:eastAsia="Times New Roman" w:hAnsi="Times New Roman" w:cs="Times New Roman"/>
+          <w:rFonts w:ascii="Poppins" w:eastAsia="Times New Roman" w:hAnsi="Poppins" w:cs="Times New Roman"/>
+          <w:sz w:val="26"/>
+          <w:szCs w:val="26"/>
         </w:rPr>
         <w:t xml:space="preserve"> was generated for each dataset to visualize the correlation matrix, with dimensions set to 32x28 inches for clarity. </w:t>
       </w:r>
       <w:proofErr w:type="spellStart"/>
       <w:r>
         <w:rPr>
-          <w:rFonts w:ascii="Courier New" w:eastAsia="Times New Roman" w:hAnsi="Courier New" w:cs="Courier New"/>
-          <w:sz w:val="20"/>
-          <w:szCs w:val="20"/>
+          <w:rFonts w:ascii="Poppins" w:eastAsia="Times New Roman" w:hAnsi="Poppins" w:cs="Courier New"/>
+          <w:sz w:val="26"/>
+          <w:szCs w:val="26"/>
         </w:rPr>
         <w:t>NaN</w:t>
       </w:r>
       <w:proofErr w:type="spellEnd"/>
       <w:r>
         <w:rPr>
-          <w:rFonts w:ascii="Times New Roman" w:eastAsia="Times New Roman" w:hAnsi="Times New Roman" w:cs="Times New Roman"/>
+          <w:rFonts w:ascii="Poppins" w:eastAsia="Times New Roman" w:hAnsi="Poppins" w:cs="Times New Roman"/>
+          <w:sz w:val="26"/>
+          <w:szCs w:val="26"/>
         </w:rPr>
         <w:t xml:space="preserve"> values were masked to ensure a clean visualization.</w:t>
       </w:r>
@@ -8067,37 +7988,48 @@
           <w:ilvl w:val="0"/>
           <w:numId w:val="36"/>
         </w:numPr>
-        <w:spacing w:before="100" w:beforeAutospacing="1" w:after="100" w:afterAutospacing="1" w:line="240" w:lineRule="auto"/>
-        <w:rPr>
-          <w:rFonts w:ascii="Times New Roman" w:eastAsia="Times New Roman" w:hAnsi="Times New Roman" w:cs="Times New Roman"/>
-        </w:rPr>
-      </w:pPr>
-      <w:r>
-        <w:rPr>
-          <w:rFonts w:ascii="Times New Roman" w:eastAsia="Times New Roman" w:hAnsi="Times New Roman" w:cs="Times New Roman"/>
-          <w:b/>
-          <w:bCs/>
+        <w:spacing w:before="100" w:beforeAutospacing="1" w:after="100" w:afterAutospacing="1" w:line="276" w:lineRule="auto"/>
+        <w:rPr>
+          <w:rFonts w:ascii="Poppins" w:eastAsia="Times New Roman" w:hAnsi="Poppins" w:cs="Times New Roman"/>
+          <w:sz w:val="26"/>
+          <w:szCs w:val="26"/>
+        </w:rPr>
+      </w:pPr>
+      <w:r>
+        <w:rPr>
+          <w:rFonts w:ascii="Poppins" w:eastAsia="Times New Roman" w:hAnsi="Poppins" w:cs="Times New Roman"/>
+          <w:b/>
+          <w:bCs/>
+          <w:sz w:val="26"/>
+          <w:szCs w:val="26"/>
         </w:rPr>
         <w:t>Significant Correlations</w:t>
       </w:r>
       <w:r>
         <w:rPr>
-          <w:rFonts w:ascii="Times New Roman" w:eastAsia="Times New Roman" w:hAnsi="Times New Roman" w:cs="Times New Roman"/>
+          <w:rFonts w:ascii="Poppins" w:eastAsia="Times New Roman" w:hAnsi="Poppins" w:cs="Times New Roman"/>
+          <w:sz w:val="26"/>
+          <w:szCs w:val="26"/>
         </w:rPr>
         <w:t>: Pairs with an absolute correlation coefficient greater than 0.7 (excluding perfect correlations of 1.0) were identified as significant and extracted for further analysis.</w:t>
       </w:r>
     </w:p>
     <w:p>
       <w:pPr>
-        <w:spacing w:before="100" w:beforeAutospacing="1" w:after="100" w:afterAutospacing="1" w:line="240" w:lineRule="auto"/>
-        <w:rPr>
-          <w:rFonts w:ascii="Times New Roman" w:eastAsia="Times New Roman" w:hAnsi="Times New Roman" w:cs="Times New Roman"/>
-        </w:rPr>
-      </w:pPr>
-      <w:r>
-        <w:rPr>
-          <w:rFonts w:ascii="Times New Roman" w:eastAsia="Times New Roman" w:hAnsi="Times New Roman" w:cs="Times New Roman"/>
-        </w:rPr>
+        <w:spacing w:before="100" w:beforeAutospacing="1" w:after="100" w:afterAutospacing="1" w:line="276" w:lineRule="auto"/>
+        <w:rPr>
+          <w:rFonts w:ascii="Poppins" w:eastAsia="Times New Roman" w:hAnsi="Poppins" w:cs="Times New Roman"/>
+          <w:sz w:val="26"/>
+          <w:szCs w:val="26"/>
+        </w:rPr>
+      </w:pPr>
+      <w:r>
+        <w:rPr>
+          <w:rFonts w:ascii="Poppins" w:eastAsia="Times New Roman" w:hAnsi="Poppins" w:cs="Times New Roman"/>
+          <w:sz w:val="26"/>
+          <w:szCs w:val="26"/>
+        </w:rPr>
+        <w:lastRenderedPageBreak/>
         <w:t>The same code was applied to all five datasets to ensure consistency in the analysis:</w:t>
       </w:r>
     </w:p>
@@ -8107,22 +8039,28 @@
           <w:ilvl w:val="0"/>
           <w:numId w:val="37"/>
         </w:numPr>
-        <w:spacing w:before="100" w:beforeAutospacing="1" w:after="100" w:afterAutospacing="1" w:line="240" w:lineRule="auto"/>
-        <w:rPr>
-          <w:rFonts w:ascii="Times New Roman" w:eastAsia="Times New Roman" w:hAnsi="Times New Roman" w:cs="Times New Roman"/>
-        </w:rPr>
-      </w:pPr>
-      <w:r>
-        <w:rPr>
-          <w:rFonts w:ascii="Times New Roman" w:eastAsia="Times New Roman" w:hAnsi="Times New Roman" w:cs="Times New Roman"/>
-          <w:b/>
-          <w:bCs/>
+        <w:spacing w:before="100" w:beforeAutospacing="1" w:after="100" w:afterAutospacing="1" w:line="276" w:lineRule="auto"/>
+        <w:rPr>
+          <w:rFonts w:ascii="Poppins" w:eastAsia="Times New Roman" w:hAnsi="Poppins" w:cs="Times New Roman"/>
+          <w:sz w:val="26"/>
+          <w:szCs w:val="26"/>
+        </w:rPr>
+      </w:pPr>
+      <w:r>
+        <w:rPr>
+          <w:rFonts w:ascii="Poppins" w:eastAsia="Times New Roman" w:hAnsi="Poppins" w:cs="Times New Roman"/>
+          <w:b/>
+          <w:bCs/>
+          <w:sz w:val="26"/>
+          <w:szCs w:val="26"/>
         </w:rPr>
         <w:t>Finance</w:t>
       </w:r>
       <w:r>
         <w:rPr>
-          <w:rFonts w:ascii="Times New Roman" w:eastAsia="Times New Roman" w:hAnsi="Times New Roman" w:cs="Times New Roman"/>
+          <w:rFonts w:ascii="Poppins" w:eastAsia="Times New Roman" w:hAnsi="Poppins" w:cs="Times New Roman"/>
+          <w:sz w:val="26"/>
+          <w:szCs w:val="26"/>
         </w:rPr>
         <w:t>: Indicators related to financial access, monetary policy, and market activity.</w:t>
       </w:r>
@@ -8133,36 +8071,46 @@
           <w:ilvl w:val="0"/>
           <w:numId w:val="37"/>
         </w:numPr>
-        <w:spacing w:before="100" w:beforeAutospacing="1" w:after="100" w:afterAutospacing="1" w:line="240" w:lineRule="auto"/>
-        <w:rPr>
-          <w:rFonts w:ascii="Times New Roman" w:eastAsia="Times New Roman" w:hAnsi="Times New Roman" w:cs="Times New Roman"/>
-        </w:rPr>
-      </w:pPr>
-      <w:r>
-        <w:rPr>
-          <w:rFonts w:ascii="Times New Roman" w:eastAsia="Times New Roman" w:hAnsi="Times New Roman" w:cs="Times New Roman"/>
-          <w:b/>
-          <w:bCs/>
+        <w:spacing w:before="100" w:beforeAutospacing="1" w:after="100" w:afterAutospacing="1" w:line="276" w:lineRule="auto"/>
+        <w:rPr>
+          <w:rFonts w:ascii="Poppins" w:eastAsia="Times New Roman" w:hAnsi="Poppins" w:cs="Times New Roman"/>
+          <w:sz w:val="26"/>
+          <w:szCs w:val="26"/>
+        </w:rPr>
+      </w:pPr>
+      <w:r>
+        <w:rPr>
+          <w:rFonts w:ascii="Poppins" w:eastAsia="Times New Roman" w:hAnsi="Poppins" w:cs="Times New Roman"/>
+          <w:b/>
+          <w:bCs/>
+          <w:sz w:val="26"/>
+          <w:szCs w:val="26"/>
         </w:rPr>
         <w:t>Education</w:t>
       </w:r>
       <w:r>
         <w:rPr>
-          <w:rFonts w:ascii="Times New Roman" w:eastAsia="Times New Roman" w:hAnsi="Times New Roman" w:cs="Times New Roman"/>
+          <w:rFonts w:ascii="Poppins" w:eastAsia="Times New Roman" w:hAnsi="Poppins" w:cs="Times New Roman"/>
+          <w:sz w:val="26"/>
+          <w:szCs w:val="26"/>
         </w:rPr>
         <w:t xml:space="preserve">: Indicators related to literacy, </w:t>
       </w:r>
       <w:proofErr w:type="spellStart"/>
       <w:r>
         <w:rPr>
-          <w:rFonts w:ascii="Times New Roman" w:eastAsia="Times New Roman" w:hAnsi="Times New Roman" w:cs="Times New Roman"/>
+          <w:rFonts w:ascii="Poppins" w:eastAsia="Times New Roman" w:hAnsi="Poppins" w:cs="Times New Roman"/>
+          <w:sz w:val="26"/>
+          <w:szCs w:val="26"/>
         </w:rPr>
         <w:t>enrollment</w:t>
       </w:r>
       <w:proofErr w:type="spellEnd"/>
       <w:r>
         <w:rPr>
-          <w:rFonts w:ascii="Times New Roman" w:eastAsia="Times New Roman" w:hAnsi="Times New Roman" w:cs="Times New Roman"/>
+          <w:rFonts w:ascii="Poppins" w:eastAsia="Times New Roman" w:hAnsi="Poppins" w:cs="Times New Roman"/>
+          <w:sz w:val="26"/>
+          <w:szCs w:val="26"/>
         </w:rPr>
         <w:t>, and educational attainment.</w:t>
       </w:r>
@@ -8173,22 +8121,28 @@
           <w:ilvl w:val="0"/>
           <w:numId w:val="37"/>
         </w:numPr>
-        <w:spacing w:before="100" w:beforeAutospacing="1" w:after="100" w:afterAutospacing="1" w:line="240" w:lineRule="auto"/>
-        <w:rPr>
-          <w:rFonts w:ascii="Times New Roman" w:eastAsia="Times New Roman" w:hAnsi="Times New Roman" w:cs="Times New Roman"/>
-        </w:rPr>
-      </w:pPr>
-      <w:r>
-        <w:rPr>
-          <w:rFonts w:ascii="Times New Roman" w:eastAsia="Times New Roman" w:hAnsi="Times New Roman" w:cs="Times New Roman"/>
-          <w:b/>
-          <w:bCs/>
+        <w:spacing w:before="100" w:beforeAutospacing="1" w:after="100" w:afterAutospacing="1" w:line="276" w:lineRule="auto"/>
+        <w:rPr>
+          <w:rFonts w:ascii="Poppins" w:eastAsia="Times New Roman" w:hAnsi="Poppins" w:cs="Times New Roman"/>
+          <w:sz w:val="26"/>
+          <w:szCs w:val="26"/>
+        </w:rPr>
+      </w:pPr>
+      <w:r>
+        <w:rPr>
+          <w:rFonts w:ascii="Poppins" w:eastAsia="Times New Roman" w:hAnsi="Poppins" w:cs="Times New Roman"/>
+          <w:b/>
+          <w:bCs/>
+          <w:sz w:val="26"/>
+          <w:szCs w:val="26"/>
         </w:rPr>
         <w:t>Poverty</w:t>
       </w:r>
       <w:r>
         <w:rPr>
-          <w:rFonts w:ascii="Times New Roman" w:eastAsia="Times New Roman" w:hAnsi="Times New Roman" w:cs="Times New Roman"/>
+          <w:rFonts w:ascii="Poppins" w:eastAsia="Times New Roman" w:hAnsi="Poppins" w:cs="Times New Roman"/>
+          <w:sz w:val="26"/>
+          <w:szCs w:val="26"/>
         </w:rPr>
         <w:t>: Indicators related to poverty rates, income inequality, and economic deprivation.</w:t>
       </w:r>
@@ -8199,47 +8153,58 @@
           <w:ilvl w:val="0"/>
           <w:numId w:val="37"/>
         </w:numPr>
-        <w:spacing w:before="100" w:beforeAutospacing="1" w:after="100" w:afterAutospacing="1" w:line="240" w:lineRule="auto"/>
-        <w:rPr>
-          <w:rFonts w:ascii="Times New Roman" w:eastAsia="Times New Roman" w:hAnsi="Times New Roman" w:cs="Times New Roman"/>
-        </w:rPr>
-      </w:pPr>
-      <w:r>
-        <w:rPr>
-          <w:rFonts w:ascii="Times New Roman" w:eastAsia="Times New Roman" w:hAnsi="Times New Roman" w:cs="Times New Roman"/>
-          <w:b/>
-          <w:bCs/>
-        </w:rPr>
-        <w:lastRenderedPageBreak/>
+        <w:spacing w:before="100" w:beforeAutospacing="1" w:after="100" w:afterAutospacing="1" w:line="276" w:lineRule="auto"/>
+        <w:rPr>
+          <w:rFonts w:ascii="Poppins" w:eastAsia="Times New Roman" w:hAnsi="Poppins" w:cs="Times New Roman"/>
+          <w:sz w:val="26"/>
+          <w:szCs w:val="26"/>
+        </w:rPr>
+      </w:pPr>
+      <w:r>
+        <w:rPr>
+          <w:rFonts w:ascii="Poppins" w:eastAsia="Times New Roman" w:hAnsi="Poppins" w:cs="Times New Roman"/>
+          <w:b/>
+          <w:bCs/>
+          <w:sz w:val="26"/>
+          <w:szCs w:val="26"/>
+        </w:rPr>
         <w:t xml:space="preserve">Social Protection and </w:t>
       </w:r>
       <w:proofErr w:type="spellStart"/>
       <w:r>
         <w:rPr>
-          <w:rFonts w:ascii="Times New Roman" w:eastAsia="Times New Roman" w:hAnsi="Times New Roman" w:cs="Times New Roman"/>
-          <w:b/>
-          <w:bCs/>
+          <w:rFonts w:ascii="Poppins" w:eastAsia="Times New Roman" w:hAnsi="Poppins" w:cs="Times New Roman"/>
+          <w:b/>
+          <w:bCs/>
+          <w:sz w:val="26"/>
+          <w:szCs w:val="26"/>
         </w:rPr>
         <w:t>Labor</w:t>
       </w:r>
       <w:proofErr w:type="spellEnd"/>
       <w:r>
         <w:rPr>
-          <w:rFonts w:ascii="Times New Roman" w:eastAsia="Times New Roman" w:hAnsi="Times New Roman" w:cs="Times New Roman"/>
+          <w:rFonts w:ascii="Poppins" w:eastAsia="Times New Roman" w:hAnsi="Poppins" w:cs="Times New Roman"/>
+          <w:sz w:val="26"/>
+          <w:szCs w:val="26"/>
         </w:rPr>
         <w:t xml:space="preserve">: Indicators related to </w:t>
       </w:r>
       <w:proofErr w:type="spellStart"/>
       <w:r>
         <w:rPr>
-          <w:rFonts w:ascii="Times New Roman" w:eastAsia="Times New Roman" w:hAnsi="Times New Roman" w:cs="Times New Roman"/>
+          <w:rFonts w:ascii="Poppins" w:eastAsia="Times New Roman" w:hAnsi="Poppins" w:cs="Times New Roman"/>
+          <w:sz w:val="26"/>
+          <w:szCs w:val="26"/>
         </w:rPr>
         <w:t>labor</w:t>
       </w:r>
       <w:proofErr w:type="spellEnd"/>
       <w:r>
         <w:rPr>
-          <w:rFonts w:ascii="Times New Roman" w:eastAsia="Times New Roman" w:hAnsi="Times New Roman" w:cs="Times New Roman"/>
+          <w:rFonts w:ascii="Poppins" w:eastAsia="Times New Roman" w:hAnsi="Poppins" w:cs="Times New Roman"/>
+          <w:sz w:val="26"/>
+          <w:szCs w:val="26"/>
         </w:rPr>
         <w:t xml:space="preserve"> force participation, social safety nets, and employment.</w:t>
       </w:r>
@@ -8250,96 +8215,110 @@
           <w:ilvl w:val="0"/>
           <w:numId w:val="37"/>
         </w:numPr>
-        <w:spacing w:before="100" w:beforeAutospacing="1" w:after="100" w:afterAutospacing="1" w:line="240" w:lineRule="auto"/>
-        <w:rPr>
-          <w:rFonts w:ascii="Times New Roman" w:eastAsia="Times New Roman" w:hAnsi="Times New Roman" w:cs="Times New Roman"/>
-        </w:rPr>
-      </w:pPr>
-      <w:r>
-        <w:rPr>
-          <w:rFonts w:ascii="Times New Roman" w:eastAsia="Times New Roman" w:hAnsi="Times New Roman" w:cs="Times New Roman"/>
-          <w:b/>
-          <w:bCs/>
+        <w:spacing w:before="100" w:beforeAutospacing="1" w:after="100" w:afterAutospacing="1" w:line="276" w:lineRule="auto"/>
+        <w:rPr>
+          <w:rFonts w:ascii="Poppins" w:eastAsia="Times New Roman" w:hAnsi="Poppins" w:cs="Times New Roman"/>
+          <w:sz w:val="26"/>
+          <w:szCs w:val="26"/>
+        </w:rPr>
+      </w:pPr>
+      <w:r>
+        <w:rPr>
+          <w:rFonts w:ascii="Poppins" w:eastAsia="Times New Roman" w:hAnsi="Poppins" w:cs="Times New Roman"/>
+          <w:b/>
+          <w:bCs/>
+          <w:sz w:val="26"/>
+          <w:szCs w:val="26"/>
         </w:rPr>
         <w:t>Health</w:t>
       </w:r>
       <w:r>
         <w:rPr>
-          <w:rFonts w:ascii="Times New Roman" w:eastAsia="Times New Roman" w:hAnsi="Times New Roman" w:cs="Times New Roman"/>
+          <w:rFonts w:ascii="Poppins" w:eastAsia="Times New Roman" w:hAnsi="Poppins" w:cs="Times New Roman"/>
+          <w:sz w:val="26"/>
+          <w:szCs w:val="26"/>
         </w:rPr>
         <w:t>: Indicators related to health outcomes, mortality, and healthcare access.</w:t>
       </w:r>
     </w:p>
     <w:p>
       <w:pPr>
-        <w:spacing w:before="100" w:beforeAutospacing="1" w:after="100" w:afterAutospacing="1" w:line="240" w:lineRule="auto"/>
+        <w:spacing w:before="100" w:beforeAutospacing="1" w:after="100" w:afterAutospacing="1" w:line="276" w:lineRule="auto"/>
         <w:outlineLvl w:val="1"/>
         <w:rPr>
-          <w:rFonts w:ascii="Times New Roman" w:eastAsia="Times New Roman" w:hAnsi="Times New Roman" w:cs="Times New Roman"/>
-          <w:b/>
-          <w:bCs/>
-          <w:sz w:val="36"/>
-          <w:szCs w:val="36"/>
-        </w:rPr>
-      </w:pPr>
-      <w:r>
-        <w:rPr>
-          <w:rFonts w:ascii="Times New Roman" w:eastAsia="Times New Roman" w:hAnsi="Times New Roman" w:cs="Times New Roman"/>
-          <w:b/>
-          <w:bCs/>
-          <w:sz w:val="36"/>
-          <w:szCs w:val="36"/>
+          <w:rFonts w:ascii="Poppins" w:eastAsia="Times New Roman" w:hAnsi="Poppins" w:cs="Times New Roman"/>
+          <w:b/>
+          <w:bCs/>
+          <w:sz w:val="26"/>
+          <w:szCs w:val="26"/>
+        </w:rPr>
+      </w:pPr>
+      <w:r>
+        <w:rPr>
+          <w:rFonts w:ascii="Poppins" w:eastAsia="Times New Roman" w:hAnsi="Poppins" w:cs="Times New Roman"/>
+          <w:b/>
+          <w:bCs/>
+          <w:sz w:val="26"/>
+          <w:szCs w:val="26"/>
         </w:rPr>
         <w:t>3. Significant Correlations by Dataset</w:t>
       </w:r>
     </w:p>
     <w:p>
       <w:pPr>
-        <w:spacing w:before="100" w:beforeAutospacing="1" w:after="100" w:afterAutospacing="1" w:line="240" w:lineRule="auto"/>
+        <w:spacing w:before="100" w:beforeAutospacing="1" w:after="100" w:afterAutospacing="1" w:line="276" w:lineRule="auto"/>
         <w:outlineLvl w:val="2"/>
         <w:rPr>
-          <w:rFonts w:ascii="Times New Roman" w:eastAsia="Times New Roman" w:hAnsi="Times New Roman" w:cs="Times New Roman"/>
-          <w:b/>
-          <w:bCs/>
-          <w:sz w:val="27"/>
-          <w:szCs w:val="27"/>
-        </w:rPr>
-      </w:pPr>
-      <w:r>
-        <w:rPr>
-          <w:rFonts w:ascii="Times New Roman" w:eastAsia="Times New Roman" w:hAnsi="Times New Roman" w:cs="Times New Roman"/>
-          <w:b/>
-          <w:bCs/>
-          <w:sz w:val="27"/>
-          <w:szCs w:val="27"/>
+          <w:rFonts w:ascii="Poppins" w:eastAsia="Times New Roman" w:hAnsi="Poppins" w:cs="Times New Roman"/>
+          <w:b/>
+          <w:bCs/>
+          <w:sz w:val="26"/>
+          <w:szCs w:val="26"/>
+        </w:rPr>
+      </w:pPr>
+      <w:r>
+        <w:rPr>
+          <w:rFonts w:ascii="Poppins" w:eastAsia="Times New Roman" w:hAnsi="Poppins" w:cs="Times New Roman"/>
+          <w:b/>
+          <w:bCs/>
+          <w:sz w:val="26"/>
+          <w:szCs w:val="26"/>
         </w:rPr>
         <w:t>3.1 Finance Dataset</w:t>
       </w:r>
     </w:p>
     <w:p>
       <w:pPr>
-        <w:spacing w:before="100" w:beforeAutospacing="1" w:after="100" w:afterAutospacing="1" w:line="240" w:lineRule="auto"/>
-        <w:rPr>
-          <w:rFonts w:ascii="Times New Roman" w:eastAsia="Times New Roman" w:hAnsi="Times New Roman" w:cs="Times New Roman"/>
-        </w:rPr>
-      </w:pPr>
-      <w:r>
-        <w:rPr>
-          <w:rFonts w:ascii="Times New Roman" w:eastAsia="Times New Roman" w:hAnsi="Times New Roman" w:cs="Times New Roman"/>
+        <w:spacing w:before="100" w:beforeAutospacing="1" w:after="100" w:afterAutospacing="1" w:line="276" w:lineRule="auto"/>
+        <w:rPr>
+          <w:rFonts w:ascii="Poppins" w:eastAsia="Times New Roman" w:hAnsi="Poppins" w:cs="Times New Roman"/>
+          <w:sz w:val="26"/>
+          <w:szCs w:val="26"/>
+        </w:rPr>
+      </w:pPr>
+      <w:r>
+        <w:rPr>
+          <w:rFonts w:ascii="Poppins" w:eastAsia="Times New Roman" w:hAnsi="Poppins" w:cs="Times New Roman"/>
+          <w:sz w:val="26"/>
+          <w:szCs w:val="26"/>
         </w:rPr>
         <w:t>The finance dataset revealed 160 pairs of indicators with significant correlations (|</w:t>
       </w:r>
       <w:proofErr w:type="spellStart"/>
       <w:r>
         <w:rPr>
-          <w:rFonts w:ascii="Times New Roman" w:eastAsia="Times New Roman" w:hAnsi="Times New Roman" w:cs="Times New Roman"/>
+          <w:rFonts w:ascii="Poppins" w:eastAsia="Times New Roman" w:hAnsi="Poppins" w:cs="Times New Roman"/>
+          <w:sz w:val="26"/>
+          <w:szCs w:val="26"/>
         </w:rPr>
         <w:t>corr</w:t>
       </w:r>
       <w:proofErr w:type="spellEnd"/>
       <w:r>
         <w:rPr>
-          <w:rFonts w:ascii="Times New Roman" w:eastAsia="Times New Roman" w:hAnsi="Times New Roman" w:cs="Times New Roman"/>
+          <w:rFonts w:ascii="Poppins" w:eastAsia="Times New Roman" w:hAnsi="Poppins" w:cs="Times New Roman"/>
+          <w:sz w:val="26"/>
+          <w:szCs w:val="26"/>
         </w:rPr>
         <w:t>| &gt; 0.7). Key findings include:</w:t>
       </w:r>
@@ -8350,22 +8329,28 @@
           <w:ilvl w:val="0"/>
           <w:numId w:val="38"/>
         </w:numPr>
-        <w:spacing w:before="100" w:beforeAutospacing="1" w:after="100" w:afterAutospacing="1" w:line="240" w:lineRule="auto"/>
-        <w:rPr>
-          <w:rFonts w:ascii="Times New Roman" w:eastAsia="Times New Roman" w:hAnsi="Times New Roman" w:cs="Times New Roman"/>
-        </w:rPr>
-      </w:pPr>
-      <w:r>
-        <w:rPr>
-          <w:rFonts w:ascii="Times New Roman" w:eastAsia="Times New Roman" w:hAnsi="Times New Roman" w:cs="Times New Roman"/>
-          <w:b/>
-          <w:bCs/>
+        <w:spacing w:before="100" w:beforeAutospacing="1" w:after="100" w:afterAutospacing="1" w:line="276" w:lineRule="auto"/>
+        <w:rPr>
+          <w:rFonts w:ascii="Poppins" w:eastAsia="Times New Roman" w:hAnsi="Poppins" w:cs="Times New Roman"/>
+          <w:sz w:val="26"/>
+          <w:szCs w:val="26"/>
+        </w:rPr>
+      </w:pPr>
+      <w:r>
+        <w:rPr>
+          <w:rFonts w:ascii="Poppins" w:eastAsia="Times New Roman" w:hAnsi="Poppins" w:cs="Times New Roman"/>
+          <w:b/>
+          <w:bCs/>
+          <w:sz w:val="26"/>
+          <w:szCs w:val="26"/>
         </w:rPr>
         <w:t>Financial Inclusion</w:t>
       </w:r>
       <w:r>
         <w:rPr>
-          <w:rFonts w:ascii="Times New Roman" w:eastAsia="Times New Roman" w:hAnsi="Times New Roman" w:cs="Times New Roman"/>
+          <w:rFonts w:ascii="Poppins" w:eastAsia="Times New Roman" w:hAnsi="Poppins" w:cs="Times New Roman"/>
+          <w:sz w:val="26"/>
+          <w:szCs w:val="26"/>
         </w:rPr>
         <w:t>:</w:t>
       </w:r>
@@ -8376,14 +8361,18 @@
           <w:ilvl w:val="1"/>
           <w:numId w:val="38"/>
         </w:numPr>
-        <w:spacing w:before="100" w:beforeAutospacing="1" w:after="100" w:afterAutospacing="1" w:line="240" w:lineRule="auto"/>
-        <w:rPr>
-          <w:rFonts w:ascii="Times New Roman" w:eastAsia="Times New Roman" w:hAnsi="Times New Roman" w:cs="Times New Roman"/>
-        </w:rPr>
-      </w:pPr>
-      <w:r>
-        <w:rPr>
-          <w:rFonts w:ascii="Times New Roman" w:eastAsia="Times New Roman" w:hAnsi="Times New Roman" w:cs="Times New Roman"/>
+        <w:spacing w:before="100" w:beforeAutospacing="1" w:after="100" w:afterAutospacing="1" w:line="276" w:lineRule="auto"/>
+        <w:rPr>
+          <w:rFonts w:ascii="Poppins" w:eastAsia="Times New Roman" w:hAnsi="Poppins" w:cs="Times New Roman"/>
+          <w:sz w:val="26"/>
+          <w:szCs w:val="26"/>
+        </w:rPr>
+      </w:pPr>
+      <w:r>
+        <w:rPr>
+          <w:rFonts w:ascii="Poppins" w:eastAsia="Times New Roman" w:hAnsi="Poppins" w:cs="Times New Roman"/>
+          <w:sz w:val="26"/>
+          <w:szCs w:val="26"/>
         </w:rPr>
         <w:t>Multiple account ownership indicators (e.g., "Account ownership at a financial institution or with a mobile-money-service provider (% of population ages 15+)" and "Account ownership at a financial institution or with a mobile-money-service provider, female (% of population ages 15+)") showed strong positive correlations (coefficients typically &gt; 0.9). This suggests that financial inclusion initiatives in Pakistan have a broad impact, improving access across all demographic groups simultaneously.</w:t>
       </w:r>
@@ -8394,22 +8383,28 @@
           <w:ilvl w:val="0"/>
           <w:numId w:val="38"/>
         </w:numPr>
-        <w:spacing w:before="100" w:beforeAutospacing="1" w:after="100" w:afterAutospacing="1" w:line="240" w:lineRule="auto"/>
-        <w:rPr>
-          <w:rFonts w:ascii="Times New Roman" w:eastAsia="Times New Roman" w:hAnsi="Times New Roman" w:cs="Times New Roman"/>
-        </w:rPr>
-      </w:pPr>
-      <w:r>
-        <w:rPr>
-          <w:rFonts w:ascii="Times New Roman" w:eastAsia="Times New Roman" w:hAnsi="Times New Roman" w:cs="Times New Roman"/>
-          <w:b/>
-          <w:bCs/>
+        <w:spacing w:before="100" w:beforeAutospacing="1" w:after="100" w:afterAutospacing="1" w:line="276" w:lineRule="auto"/>
+        <w:rPr>
+          <w:rFonts w:ascii="Poppins" w:eastAsia="Times New Roman" w:hAnsi="Poppins" w:cs="Times New Roman"/>
+          <w:sz w:val="26"/>
+          <w:szCs w:val="26"/>
+        </w:rPr>
+      </w:pPr>
+      <w:r>
+        <w:rPr>
+          <w:rFonts w:ascii="Poppins" w:eastAsia="Times New Roman" w:hAnsi="Poppins" w:cs="Times New Roman"/>
+          <w:b/>
+          <w:bCs/>
+          <w:sz w:val="26"/>
+          <w:szCs w:val="26"/>
         </w:rPr>
         <w:t>Price and Inflation Indicators</w:t>
       </w:r>
       <w:r>
         <w:rPr>
-          <w:rFonts w:ascii="Times New Roman" w:eastAsia="Times New Roman" w:hAnsi="Times New Roman" w:cs="Times New Roman"/>
+          <w:rFonts w:ascii="Poppins" w:eastAsia="Times New Roman" w:hAnsi="Poppins" w:cs="Times New Roman"/>
+          <w:sz w:val="26"/>
+          <w:szCs w:val="26"/>
         </w:rPr>
         <w:t>:</w:t>
       </w:r>
@@ -8420,14 +8415,18 @@
           <w:ilvl w:val="1"/>
           <w:numId w:val="38"/>
         </w:numPr>
-        <w:spacing w:before="100" w:beforeAutospacing="1" w:after="100" w:afterAutospacing="1" w:line="240" w:lineRule="auto"/>
-        <w:rPr>
-          <w:rFonts w:ascii="Times New Roman" w:eastAsia="Times New Roman" w:hAnsi="Times New Roman" w:cs="Times New Roman"/>
-        </w:rPr>
-      </w:pPr>
-      <w:r>
-        <w:rPr>
-          <w:rFonts w:ascii="Times New Roman" w:eastAsia="Times New Roman" w:hAnsi="Times New Roman" w:cs="Times New Roman"/>
+        <w:spacing w:before="100" w:beforeAutospacing="1" w:after="100" w:afterAutospacing="1" w:line="276" w:lineRule="auto"/>
+        <w:rPr>
+          <w:rFonts w:ascii="Poppins" w:eastAsia="Times New Roman" w:hAnsi="Poppins" w:cs="Times New Roman"/>
+          <w:sz w:val="26"/>
+          <w:szCs w:val="26"/>
+        </w:rPr>
+      </w:pPr>
+      <w:r>
+        <w:rPr>
+          <w:rFonts w:ascii="Poppins" w:eastAsia="Times New Roman" w:hAnsi="Poppins" w:cs="Times New Roman"/>
+          <w:sz w:val="26"/>
+          <w:szCs w:val="26"/>
         </w:rPr>
         <w:t>Indicators like "Wholesale price index (2010 = 100)" were strongly correlated with "Consumer price index (2010 = 100)", "GDP deflator (base year varies by country)", and "Official exchange rate (LCU per US$, period average)" (coefficients around 0.9). This reflects the interconnectedness of price levels, inflation, and currency depreciation, likely driven by macroeconomic factors such as imported inflation.</w:t>
       </w:r>
@@ -8438,22 +8437,28 @@
           <w:ilvl w:val="0"/>
           <w:numId w:val="38"/>
         </w:numPr>
-        <w:spacing w:before="100" w:beforeAutospacing="1" w:after="100" w:afterAutospacing="1" w:line="240" w:lineRule="auto"/>
-        <w:rPr>
-          <w:rFonts w:ascii="Times New Roman" w:eastAsia="Times New Roman" w:hAnsi="Times New Roman" w:cs="Times New Roman"/>
-        </w:rPr>
-      </w:pPr>
-      <w:r>
-        <w:rPr>
-          <w:rFonts w:ascii="Times New Roman" w:eastAsia="Times New Roman" w:hAnsi="Times New Roman" w:cs="Times New Roman"/>
-          <w:b/>
-          <w:bCs/>
+        <w:spacing w:before="100" w:beforeAutospacing="1" w:after="100" w:afterAutospacing="1" w:line="276" w:lineRule="auto"/>
+        <w:rPr>
+          <w:rFonts w:ascii="Poppins" w:eastAsia="Times New Roman" w:hAnsi="Poppins" w:cs="Times New Roman"/>
+          <w:sz w:val="26"/>
+          <w:szCs w:val="26"/>
+        </w:rPr>
+      </w:pPr>
+      <w:r>
+        <w:rPr>
+          <w:rFonts w:ascii="Poppins" w:eastAsia="Times New Roman" w:hAnsi="Poppins" w:cs="Times New Roman"/>
+          <w:b/>
+          <w:bCs/>
+          <w:sz w:val="26"/>
+          <w:szCs w:val="26"/>
         </w:rPr>
         <w:t>Monetary Indicators</w:t>
       </w:r>
       <w:r>
         <w:rPr>
-          <w:rFonts w:ascii="Times New Roman" w:eastAsia="Times New Roman" w:hAnsi="Times New Roman" w:cs="Times New Roman"/>
+          <w:rFonts w:ascii="Poppins" w:eastAsia="Times New Roman" w:hAnsi="Poppins" w:cs="Times New Roman"/>
+          <w:sz w:val="26"/>
+          <w:szCs w:val="26"/>
         </w:rPr>
         <w:t>:</w:t>
       </w:r>
@@ -8464,79 +8469,96 @@
           <w:ilvl w:val="1"/>
           <w:numId w:val="38"/>
         </w:numPr>
-        <w:spacing w:before="100" w:beforeAutospacing="1" w:after="100" w:afterAutospacing="1" w:line="240" w:lineRule="auto"/>
-        <w:rPr>
-          <w:rFonts w:ascii="Times New Roman" w:eastAsia="Times New Roman" w:hAnsi="Times New Roman" w:cs="Times New Roman"/>
-        </w:rPr>
-      </w:pPr>
-      <w:r>
-        <w:rPr>
-          <w:rFonts w:ascii="Times New Roman" w:eastAsia="Times New Roman" w:hAnsi="Times New Roman" w:cs="Times New Roman"/>
+        <w:spacing w:before="100" w:beforeAutospacing="1" w:after="100" w:afterAutospacing="1" w:line="276" w:lineRule="auto"/>
+        <w:rPr>
+          <w:rFonts w:ascii="Poppins" w:eastAsia="Times New Roman" w:hAnsi="Poppins" w:cs="Times New Roman"/>
+          <w:sz w:val="26"/>
+          <w:szCs w:val="26"/>
+        </w:rPr>
+      </w:pPr>
+      <w:r>
+        <w:rPr>
+          <w:rFonts w:ascii="Poppins" w:eastAsia="Times New Roman" w:hAnsi="Poppins" w:cs="Times New Roman"/>
+          <w:sz w:val="26"/>
+          <w:szCs w:val="26"/>
         </w:rPr>
         <w:t>"Wholesale price index (2010 = 100)" also correlated with "Net domestic credit (current LCU)" (coefficient &gt; 0.7), indicating that credit expansion in the economy is associated with rising price levels, a potential signal of inflationary pressure.</w:t>
       </w:r>
     </w:p>
     <w:p>
       <w:pPr>
-        <w:spacing w:before="100" w:beforeAutospacing="1" w:after="100" w:afterAutospacing="1" w:line="240" w:lineRule="auto"/>
-        <w:rPr>
-          <w:rFonts w:ascii="Times New Roman" w:eastAsia="Times New Roman" w:hAnsi="Times New Roman" w:cs="Times New Roman"/>
-        </w:rPr>
-      </w:pPr>
-      <w:r>
-        <w:rPr>
-          <w:rFonts w:ascii="Times New Roman" w:eastAsia="Times New Roman" w:hAnsi="Times New Roman" w:cs="Times New Roman"/>
-        </w:rPr>
+        <w:spacing w:before="100" w:beforeAutospacing="1" w:after="100" w:afterAutospacing="1" w:line="276" w:lineRule="auto"/>
+        <w:rPr>
+          <w:rFonts w:ascii="Poppins" w:eastAsia="Times New Roman" w:hAnsi="Poppins" w:cs="Times New Roman"/>
+          <w:sz w:val="26"/>
+          <w:szCs w:val="26"/>
+        </w:rPr>
+      </w:pPr>
+      <w:r>
+        <w:rPr>
+          <w:rFonts w:ascii="Poppins" w:eastAsia="Times New Roman" w:hAnsi="Poppins" w:cs="Times New Roman"/>
+          <w:sz w:val="26"/>
+          <w:szCs w:val="26"/>
+        </w:rPr>
+        <w:lastRenderedPageBreak/>
         <w:t>These correlations highlight the tight linkage between financial access, monetary policy, and price stability in Pakistan over the 1960-2023 period.</w:t>
       </w:r>
     </w:p>
     <w:p>
       <w:pPr>
-        <w:spacing w:before="100" w:beforeAutospacing="1" w:after="100" w:afterAutospacing="1" w:line="240" w:lineRule="auto"/>
+        <w:spacing w:before="100" w:beforeAutospacing="1" w:after="100" w:afterAutospacing="1" w:line="276" w:lineRule="auto"/>
         <w:outlineLvl w:val="2"/>
         <w:rPr>
-          <w:rFonts w:ascii="Times New Roman" w:eastAsia="Times New Roman" w:hAnsi="Times New Roman" w:cs="Times New Roman"/>
-          <w:b/>
-          <w:bCs/>
-          <w:sz w:val="27"/>
-          <w:szCs w:val="27"/>
-        </w:rPr>
-      </w:pPr>
-      <w:r>
-        <w:rPr>
-          <w:rFonts w:ascii="Times New Roman" w:eastAsia="Times New Roman" w:hAnsi="Times New Roman" w:cs="Times New Roman"/>
-          <w:b/>
-          <w:bCs/>
-          <w:sz w:val="27"/>
-          <w:szCs w:val="27"/>
+          <w:rFonts w:ascii="Poppins" w:eastAsia="Times New Roman" w:hAnsi="Poppins" w:cs="Times New Roman"/>
+          <w:b/>
+          <w:bCs/>
+          <w:sz w:val="26"/>
+          <w:szCs w:val="26"/>
+        </w:rPr>
+      </w:pPr>
+      <w:r>
+        <w:rPr>
+          <w:rFonts w:ascii="Poppins" w:eastAsia="Times New Roman" w:hAnsi="Poppins" w:cs="Times New Roman"/>
+          <w:b/>
+          <w:bCs/>
+          <w:sz w:val="26"/>
+          <w:szCs w:val="26"/>
         </w:rPr>
         <w:t>3.2 Education Dataset</w:t>
       </w:r>
     </w:p>
     <w:p>
       <w:pPr>
-        <w:spacing w:before="100" w:beforeAutospacing="1" w:after="100" w:afterAutospacing="1" w:line="240" w:lineRule="auto"/>
-        <w:rPr>
-          <w:rFonts w:ascii="Times New Roman" w:eastAsia="Times New Roman" w:hAnsi="Times New Roman" w:cs="Times New Roman"/>
-        </w:rPr>
-      </w:pPr>
-      <w:r>
-        <w:rPr>
-          <w:rFonts w:ascii="Times New Roman" w:eastAsia="Times New Roman" w:hAnsi="Times New Roman" w:cs="Times New Roman"/>
+        <w:spacing w:before="100" w:beforeAutospacing="1" w:after="100" w:afterAutospacing="1" w:line="276" w:lineRule="auto"/>
+        <w:rPr>
+          <w:rFonts w:ascii="Poppins" w:eastAsia="Times New Roman" w:hAnsi="Poppins" w:cs="Times New Roman"/>
+          <w:sz w:val="26"/>
+          <w:szCs w:val="26"/>
+        </w:rPr>
+      </w:pPr>
+      <w:r>
+        <w:rPr>
+          <w:rFonts w:ascii="Poppins" w:eastAsia="Times New Roman" w:hAnsi="Poppins" w:cs="Times New Roman"/>
+          <w:sz w:val="26"/>
+          <w:szCs w:val="26"/>
         </w:rPr>
         <w:t xml:space="preserve">The education dataset likely contains indicators such as literacy rates, school </w:t>
       </w:r>
       <w:proofErr w:type="spellStart"/>
       <w:r>
         <w:rPr>
-          <w:rFonts w:ascii="Times New Roman" w:eastAsia="Times New Roman" w:hAnsi="Times New Roman" w:cs="Times New Roman"/>
+          <w:rFonts w:ascii="Poppins" w:eastAsia="Times New Roman" w:hAnsi="Poppins" w:cs="Times New Roman"/>
+          <w:sz w:val="26"/>
+          <w:szCs w:val="26"/>
         </w:rPr>
         <w:t>enrollment</w:t>
       </w:r>
       <w:proofErr w:type="spellEnd"/>
       <w:r>
         <w:rPr>
-          <w:rFonts w:ascii="Times New Roman" w:eastAsia="Times New Roman" w:hAnsi="Times New Roman" w:cs="Times New Roman"/>
+          <w:rFonts w:ascii="Poppins" w:eastAsia="Times New Roman" w:hAnsi="Poppins" w:cs="Times New Roman"/>
+          <w:sz w:val="26"/>
+          <w:szCs w:val="26"/>
         </w:rPr>
         <w:t>, and educational attainment. Expected significant correlations include:</w:t>
       </w:r>
@@ -8547,32 +8569,40 @@
           <w:ilvl w:val="0"/>
           <w:numId w:val="39"/>
         </w:numPr>
-        <w:spacing w:before="100" w:beforeAutospacing="1" w:after="100" w:afterAutospacing="1" w:line="240" w:lineRule="auto"/>
-        <w:rPr>
-          <w:rFonts w:ascii="Times New Roman" w:eastAsia="Times New Roman" w:hAnsi="Times New Roman" w:cs="Times New Roman"/>
+        <w:spacing w:before="100" w:beforeAutospacing="1" w:after="100" w:afterAutospacing="1" w:line="276" w:lineRule="auto"/>
+        <w:rPr>
+          <w:rFonts w:ascii="Poppins" w:eastAsia="Times New Roman" w:hAnsi="Poppins" w:cs="Times New Roman"/>
+          <w:sz w:val="26"/>
+          <w:szCs w:val="26"/>
         </w:rPr>
       </w:pPr>
       <w:proofErr w:type="spellStart"/>
       <w:r>
         <w:rPr>
-          <w:rFonts w:ascii="Times New Roman" w:eastAsia="Times New Roman" w:hAnsi="Times New Roman" w:cs="Times New Roman"/>
-          <w:b/>
-          <w:bCs/>
+          <w:rFonts w:ascii="Poppins" w:eastAsia="Times New Roman" w:hAnsi="Poppins" w:cs="Times New Roman"/>
+          <w:b/>
+          <w:bCs/>
+          <w:sz w:val="26"/>
+          <w:szCs w:val="26"/>
         </w:rPr>
         <w:t>Enrollment</w:t>
       </w:r>
       <w:proofErr w:type="spellEnd"/>
       <w:r>
         <w:rPr>
-          <w:rFonts w:ascii="Times New Roman" w:eastAsia="Times New Roman" w:hAnsi="Times New Roman" w:cs="Times New Roman"/>
-          <w:b/>
-          <w:bCs/>
+          <w:rFonts w:ascii="Poppins" w:eastAsia="Times New Roman" w:hAnsi="Poppins" w:cs="Times New Roman"/>
+          <w:b/>
+          <w:bCs/>
+          <w:sz w:val="26"/>
+          <w:szCs w:val="26"/>
         </w:rPr>
         <w:t xml:space="preserve"> Across Levels</w:t>
       </w:r>
       <w:r>
         <w:rPr>
-          <w:rFonts w:ascii="Times New Roman" w:eastAsia="Times New Roman" w:hAnsi="Times New Roman" w:cs="Times New Roman"/>
+          <w:rFonts w:ascii="Poppins" w:eastAsia="Times New Roman" w:hAnsi="Poppins" w:cs="Times New Roman"/>
+          <w:sz w:val="26"/>
+          <w:szCs w:val="26"/>
         </w:rPr>
         <w:t>:</w:t>
       </w:r>
@@ -8583,56 +8613,72 @@
           <w:ilvl w:val="1"/>
           <w:numId w:val="39"/>
         </w:numPr>
-        <w:spacing w:before="100" w:beforeAutospacing="1" w:after="100" w:afterAutospacing="1" w:line="240" w:lineRule="auto"/>
-        <w:rPr>
-          <w:rFonts w:ascii="Times New Roman" w:eastAsia="Times New Roman" w:hAnsi="Times New Roman" w:cs="Times New Roman"/>
-        </w:rPr>
-      </w:pPr>
-      <w:r>
-        <w:rPr>
-          <w:rFonts w:ascii="Times New Roman" w:eastAsia="Times New Roman" w:hAnsi="Times New Roman" w:cs="Times New Roman"/>
+        <w:spacing w:before="100" w:beforeAutospacing="1" w:after="100" w:afterAutospacing="1" w:line="276" w:lineRule="auto"/>
+        <w:rPr>
+          <w:rFonts w:ascii="Poppins" w:eastAsia="Times New Roman" w:hAnsi="Poppins" w:cs="Times New Roman"/>
+          <w:sz w:val="26"/>
+          <w:szCs w:val="26"/>
+        </w:rPr>
+      </w:pPr>
+      <w:r>
+        <w:rPr>
+          <w:rFonts w:ascii="Poppins" w:eastAsia="Times New Roman" w:hAnsi="Poppins" w:cs="Times New Roman"/>
+          <w:sz w:val="26"/>
+          <w:szCs w:val="26"/>
         </w:rPr>
         <w:t xml:space="preserve">Indicators like "Primary school </w:t>
       </w:r>
       <w:proofErr w:type="spellStart"/>
       <w:r>
         <w:rPr>
-          <w:rFonts w:ascii="Times New Roman" w:eastAsia="Times New Roman" w:hAnsi="Times New Roman" w:cs="Times New Roman"/>
+          <w:rFonts w:ascii="Poppins" w:eastAsia="Times New Roman" w:hAnsi="Poppins" w:cs="Times New Roman"/>
+          <w:sz w:val="26"/>
+          <w:szCs w:val="26"/>
         </w:rPr>
         <w:t>enrollment</w:t>
       </w:r>
       <w:proofErr w:type="spellEnd"/>
       <w:r>
         <w:rPr>
-          <w:rFonts w:ascii="Times New Roman" w:eastAsia="Times New Roman" w:hAnsi="Times New Roman" w:cs="Times New Roman"/>
+          <w:rFonts w:ascii="Poppins" w:eastAsia="Times New Roman" w:hAnsi="Poppins" w:cs="Times New Roman"/>
+          <w:sz w:val="26"/>
+          <w:szCs w:val="26"/>
         </w:rPr>
         <w:t xml:space="preserve"> (% of age group)" and "Secondary school </w:t>
       </w:r>
       <w:proofErr w:type="spellStart"/>
       <w:r>
         <w:rPr>
-          <w:rFonts w:ascii="Times New Roman" w:eastAsia="Times New Roman" w:hAnsi="Times New Roman" w:cs="Times New Roman"/>
+          <w:rFonts w:ascii="Poppins" w:eastAsia="Times New Roman" w:hAnsi="Poppins" w:cs="Times New Roman"/>
+          <w:sz w:val="26"/>
+          <w:szCs w:val="26"/>
         </w:rPr>
         <w:t>enrollment</w:t>
       </w:r>
       <w:proofErr w:type="spellEnd"/>
       <w:r>
         <w:rPr>
-          <w:rFonts w:ascii="Times New Roman" w:eastAsia="Times New Roman" w:hAnsi="Times New Roman" w:cs="Times New Roman"/>
+          <w:rFonts w:ascii="Poppins" w:eastAsia="Times New Roman" w:hAnsi="Poppins" w:cs="Times New Roman"/>
+          <w:sz w:val="26"/>
+          <w:szCs w:val="26"/>
         </w:rPr>
         <w:t xml:space="preserve"> (% of age group)" are expected to show strong positive correlations (coefficients &gt; 0.7). This would indicate that improvements in primary education access are associated with increased secondary education </w:t>
       </w:r>
       <w:proofErr w:type="spellStart"/>
       <w:r>
         <w:rPr>
-          <w:rFonts w:ascii="Times New Roman" w:eastAsia="Times New Roman" w:hAnsi="Times New Roman" w:cs="Times New Roman"/>
+          <w:rFonts w:ascii="Poppins" w:eastAsia="Times New Roman" w:hAnsi="Poppins" w:cs="Times New Roman"/>
+          <w:sz w:val="26"/>
+          <w:szCs w:val="26"/>
         </w:rPr>
         <w:t>enrollment</w:t>
       </w:r>
       <w:proofErr w:type="spellEnd"/>
       <w:r>
         <w:rPr>
-          <w:rFonts w:ascii="Times New Roman" w:eastAsia="Times New Roman" w:hAnsi="Times New Roman" w:cs="Times New Roman"/>
+          <w:rFonts w:ascii="Poppins" w:eastAsia="Times New Roman" w:hAnsi="Poppins" w:cs="Times New Roman"/>
+          <w:sz w:val="26"/>
+          <w:szCs w:val="26"/>
         </w:rPr>
         <w:t>, reflecting a continuum in educational progression.</w:t>
       </w:r>
@@ -8643,22 +8689,28 @@
           <w:ilvl w:val="0"/>
           <w:numId w:val="39"/>
         </w:numPr>
-        <w:spacing w:before="100" w:beforeAutospacing="1" w:after="100" w:afterAutospacing="1" w:line="240" w:lineRule="auto"/>
-        <w:rPr>
-          <w:rFonts w:ascii="Times New Roman" w:eastAsia="Times New Roman" w:hAnsi="Times New Roman" w:cs="Times New Roman"/>
-        </w:rPr>
-      </w:pPr>
-      <w:r>
-        <w:rPr>
-          <w:rFonts w:ascii="Times New Roman" w:eastAsia="Times New Roman" w:hAnsi="Times New Roman" w:cs="Times New Roman"/>
-          <w:b/>
-          <w:bCs/>
+        <w:spacing w:before="100" w:beforeAutospacing="1" w:after="100" w:afterAutospacing="1" w:line="276" w:lineRule="auto"/>
+        <w:rPr>
+          <w:rFonts w:ascii="Poppins" w:eastAsia="Times New Roman" w:hAnsi="Poppins" w:cs="Times New Roman"/>
+          <w:sz w:val="26"/>
+          <w:szCs w:val="26"/>
+        </w:rPr>
+      </w:pPr>
+      <w:r>
+        <w:rPr>
+          <w:rFonts w:ascii="Poppins" w:eastAsia="Times New Roman" w:hAnsi="Poppins" w:cs="Times New Roman"/>
+          <w:b/>
+          <w:bCs/>
+          <w:sz w:val="26"/>
+          <w:szCs w:val="26"/>
         </w:rPr>
         <w:t>Literacy and Education Outcomes</w:t>
       </w:r>
       <w:r>
         <w:rPr>
-          <w:rFonts w:ascii="Times New Roman" w:eastAsia="Times New Roman" w:hAnsi="Times New Roman" w:cs="Times New Roman"/>
+          <w:rFonts w:ascii="Poppins" w:eastAsia="Times New Roman" w:hAnsi="Poppins" w:cs="Times New Roman"/>
+          <w:sz w:val="26"/>
+          <w:szCs w:val="26"/>
         </w:rPr>
         <w:t>:</w:t>
       </w:r>
@@ -8669,16 +8721,19 @@
           <w:ilvl w:val="1"/>
           <w:numId w:val="39"/>
         </w:numPr>
-        <w:spacing w:before="100" w:beforeAutospacing="1" w:after="100" w:afterAutospacing="1" w:line="240" w:lineRule="auto"/>
-        <w:rPr>
-          <w:rFonts w:ascii="Times New Roman" w:eastAsia="Times New Roman" w:hAnsi="Times New Roman" w:cs="Times New Roman"/>
-        </w:rPr>
-      </w:pPr>
-      <w:r>
-        <w:rPr>
-          <w:rFonts w:ascii="Times New Roman" w:eastAsia="Times New Roman" w:hAnsi="Times New Roman" w:cs="Times New Roman"/>
-        </w:rPr>
-        <w:lastRenderedPageBreak/>
+        <w:spacing w:before="100" w:beforeAutospacing="1" w:after="100" w:afterAutospacing="1" w:line="276" w:lineRule="auto"/>
+        <w:rPr>
+          <w:rFonts w:ascii="Poppins" w:eastAsia="Times New Roman" w:hAnsi="Poppins" w:cs="Times New Roman"/>
+          <w:sz w:val="26"/>
+          <w:szCs w:val="26"/>
+        </w:rPr>
+      </w:pPr>
+      <w:r>
+        <w:rPr>
+          <w:rFonts w:ascii="Poppins" w:eastAsia="Times New Roman" w:hAnsi="Poppins" w:cs="Times New Roman"/>
+          <w:sz w:val="26"/>
+          <w:szCs w:val="26"/>
+        </w:rPr>
         <w:t>"Adult literacy rate (% of population ages 15+)" may correlate strongly with "Mean years of schooling", as higher literacy rates are often a result of increased educational attainment over time.</w:t>
       </w:r>
     </w:p>
@@ -8688,22 +8743,28 @@
           <w:ilvl w:val="0"/>
           <w:numId w:val="39"/>
         </w:numPr>
-        <w:spacing w:before="100" w:beforeAutospacing="1" w:after="100" w:afterAutospacing="1" w:line="240" w:lineRule="auto"/>
-        <w:rPr>
-          <w:rFonts w:ascii="Times New Roman" w:eastAsia="Times New Roman" w:hAnsi="Times New Roman" w:cs="Times New Roman"/>
-        </w:rPr>
-      </w:pPr>
-      <w:r>
-        <w:rPr>
-          <w:rFonts w:ascii="Times New Roman" w:eastAsia="Times New Roman" w:hAnsi="Times New Roman" w:cs="Times New Roman"/>
-          <w:b/>
-          <w:bCs/>
+        <w:spacing w:before="100" w:beforeAutospacing="1" w:after="100" w:afterAutospacing="1" w:line="276" w:lineRule="auto"/>
+        <w:rPr>
+          <w:rFonts w:ascii="Poppins" w:eastAsia="Times New Roman" w:hAnsi="Poppins" w:cs="Times New Roman"/>
+          <w:sz w:val="26"/>
+          <w:szCs w:val="26"/>
+        </w:rPr>
+      </w:pPr>
+      <w:r>
+        <w:rPr>
+          <w:rFonts w:ascii="Poppins" w:eastAsia="Times New Roman" w:hAnsi="Poppins" w:cs="Times New Roman"/>
+          <w:b/>
+          <w:bCs/>
+          <w:sz w:val="26"/>
+          <w:szCs w:val="26"/>
         </w:rPr>
         <w:t>Gender Disparities</w:t>
       </w:r>
       <w:r>
         <w:rPr>
-          <w:rFonts w:ascii="Times New Roman" w:eastAsia="Times New Roman" w:hAnsi="Times New Roman" w:cs="Times New Roman"/>
+          <w:rFonts w:ascii="Poppins" w:eastAsia="Times New Roman" w:hAnsi="Poppins" w:cs="Times New Roman"/>
+          <w:sz w:val="26"/>
+          <w:szCs w:val="26"/>
         </w:rPr>
         <w:t>:</w:t>
       </w:r>
@@ -8714,65 +8775,77 @@
           <w:ilvl w:val="1"/>
           <w:numId w:val="39"/>
         </w:numPr>
-        <w:spacing w:before="100" w:beforeAutospacing="1" w:after="100" w:afterAutospacing="1" w:line="240" w:lineRule="auto"/>
-        <w:rPr>
-          <w:rFonts w:ascii="Times New Roman" w:eastAsia="Times New Roman" w:hAnsi="Times New Roman" w:cs="Times New Roman"/>
-        </w:rPr>
-      </w:pPr>
-      <w:r>
-        <w:rPr>
-          <w:rFonts w:ascii="Times New Roman" w:eastAsia="Times New Roman" w:hAnsi="Times New Roman" w:cs="Times New Roman"/>
+        <w:spacing w:before="100" w:beforeAutospacing="1" w:after="100" w:afterAutospacing="1" w:line="276" w:lineRule="auto"/>
+        <w:rPr>
+          <w:rFonts w:ascii="Poppins" w:eastAsia="Times New Roman" w:hAnsi="Poppins" w:cs="Times New Roman"/>
+          <w:sz w:val="26"/>
+          <w:szCs w:val="26"/>
+        </w:rPr>
+      </w:pPr>
+      <w:r>
+        <w:rPr>
+          <w:rFonts w:ascii="Poppins" w:eastAsia="Times New Roman" w:hAnsi="Poppins" w:cs="Times New Roman"/>
+          <w:sz w:val="26"/>
+          <w:szCs w:val="26"/>
         </w:rPr>
         <w:t>"Female literacy rate" and "Male literacy rate" might show a strong correlation, suggesting that literacy improvements are relatively uniform across genders, though disparities may still exist in absolute levels.</w:t>
       </w:r>
     </w:p>
     <w:p>
       <w:pPr>
-        <w:spacing w:before="100" w:beforeAutospacing="1" w:after="100" w:afterAutospacing="1" w:line="240" w:lineRule="auto"/>
-        <w:rPr>
-          <w:rFonts w:ascii="Times New Roman" w:eastAsia="Times New Roman" w:hAnsi="Times New Roman" w:cs="Times New Roman"/>
-        </w:rPr>
-      </w:pPr>
-      <w:r>
-        <w:rPr>
-          <w:rFonts w:ascii="Times New Roman" w:eastAsia="Times New Roman" w:hAnsi="Times New Roman" w:cs="Times New Roman"/>
+        <w:spacing w:before="100" w:beforeAutospacing="1" w:after="100" w:afterAutospacing="1" w:line="276" w:lineRule="auto"/>
+        <w:rPr>
+          <w:rFonts w:ascii="Poppins" w:eastAsia="Times New Roman" w:hAnsi="Poppins" w:cs="Times New Roman"/>
+          <w:sz w:val="26"/>
+          <w:szCs w:val="26"/>
+        </w:rPr>
+      </w:pPr>
+      <w:r>
+        <w:rPr>
+          <w:rFonts w:ascii="Poppins" w:eastAsia="Times New Roman" w:hAnsi="Poppins" w:cs="Times New Roman"/>
+          <w:sz w:val="26"/>
+          <w:szCs w:val="26"/>
         </w:rPr>
         <w:t>These relationships would suggest that educational policies in Pakistan have a cascading effect across different levels of education and demographic groups.</w:t>
       </w:r>
     </w:p>
     <w:p>
       <w:pPr>
-        <w:spacing w:before="100" w:beforeAutospacing="1" w:after="100" w:afterAutospacing="1" w:line="240" w:lineRule="auto"/>
+        <w:spacing w:before="100" w:beforeAutospacing="1" w:after="100" w:afterAutospacing="1" w:line="276" w:lineRule="auto"/>
         <w:outlineLvl w:val="2"/>
         <w:rPr>
-          <w:rFonts w:ascii="Times New Roman" w:eastAsia="Times New Roman" w:hAnsi="Times New Roman" w:cs="Times New Roman"/>
-          <w:b/>
-          <w:bCs/>
-          <w:sz w:val="27"/>
-          <w:szCs w:val="27"/>
-        </w:rPr>
-      </w:pPr>
-      <w:r>
-        <w:rPr>
-          <w:rFonts w:ascii="Times New Roman" w:eastAsia="Times New Roman" w:hAnsi="Times New Roman" w:cs="Times New Roman"/>
-          <w:b/>
-          <w:bCs/>
-          <w:sz w:val="27"/>
-          <w:szCs w:val="27"/>
+          <w:rFonts w:ascii="Poppins" w:eastAsia="Times New Roman" w:hAnsi="Poppins" w:cs="Times New Roman"/>
+          <w:b/>
+          <w:bCs/>
+          <w:sz w:val="26"/>
+          <w:szCs w:val="26"/>
+        </w:rPr>
+      </w:pPr>
+      <w:r>
+        <w:rPr>
+          <w:rFonts w:ascii="Poppins" w:eastAsia="Times New Roman" w:hAnsi="Poppins" w:cs="Times New Roman"/>
+          <w:b/>
+          <w:bCs/>
+          <w:sz w:val="26"/>
+          <w:szCs w:val="26"/>
         </w:rPr>
         <w:t>3.3 Poverty Dataset</w:t>
       </w:r>
     </w:p>
     <w:p>
       <w:pPr>
-        <w:spacing w:before="100" w:beforeAutospacing="1" w:after="100" w:afterAutospacing="1" w:line="240" w:lineRule="auto"/>
-        <w:rPr>
-          <w:rFonts w:ascii="Times New Roman" w:eastAsia="Times New Roman" w:hAnsi="Times New Roman" w:cs="Times New Roman"/>
-        </w:rPr>
-      </w:pPr>
-      <w:r>
-        <w:rPr>
-          <w:rFonts w:ascii="Times New Roman" w:eastAsia="Times New Roman" w:hAnsi="Times New Roman" w:cs="Times New Roman"/>
+        <w:spacing w:before="100" w:beforeAutospacing="1" w:after="100" w:afterAutospacing="1" w:line="276" w:lineRule="auto"/>
+        <w:rPr>
+          <w:rFonts w:ascii="Poppins" w:eastAsia="Times New Roman" w:hAnsi="Poppins" w:cs="Times New Roman"/>
+          <w:sz w:val="26"/>
+          <w:szCs w:val="26"/>
+        </w:rPr>
+      </w:pPr>
+      <w:r>
+        <w:rPr>
+          <w:rFonts w:ascii="Poppins" w:eastAsia="Times New Roman" w:hAnsi="Poppins" w:cs="Times New Roman"/>
+          <w:sz w:val="26"/>
+          <w:szCs w:val="26"/>
         </w:rPr>
         <w:t>The poverty dataset likely includes indicators like poverty headcount ratio, Gini coefficient, and income inequality metrics. Expected significant correlations include:</w:t>
       </w:r>
@@ -8783,22 +8856,28 @@
           <w:ilvl w:val="0"/>
           <w:numId w:val="40"/>
         </w:numPr>
-        <w:spacing w:before="100" w:beforeAutospacing="1" w:after="100" w:afterAutospacing="1" w:line="240" w:lineRule="auto"/>
-        <w:rPr>
-          <w:rFonts w:ascii="Times New Roman" w:eastAsia="Times New Roman" w:hAnsi="Times New Roman" w:cs="Times New Roman"/>
-        </w:rPr>
-      </w:pPr>
-      <w:r>
-        <w:rPr>
-          <w:rFonts w:ascii="Times New Roman" w:eastAsia="Times New Roman" w:hAnsi="Times New Roman" w:cs="Times New Roman"/>
-          <w:b/>
-          <w:bCs/>
+        <w:spacing w:before="100" w:beforeAutospacing="1" w:after="100" w:afterAutospacing="1" w:line="276" w:lineRule="auto"/>
+        <w:rPr>
+          <w:rFonts w:ascii="Poppins" w:eastAsia="Times New Roman" w:hAnsi="Poppins" w:cs="Times New Roman"/>
+          <w:sz w:val="26"/>
+          <w:szCs w:val="26"/>
+        </w:rPr>
+      </w:pPr>
+      <w:r>
+        <w:rPr>
+          <w:rFonts w:ascii="Poppins" w:eastAsia="Times New Roman" w:hAnsi="Poppins" w:cs="Times New Roman"/>
+          <w:b/>
+          <w:bCs/>
+          <w:sz w:val="26"/>
+          <w:szCs w:val="26"/>
         </w:rPr>
         <w:t>Poverty and Inequality</w:t>
       </w:r>
       <w:r>
         <w:rPr>
-          <w:rFonts w:ascii="Times New Roman" w:eastAsia="Times New Roman" w:hAnsi="Times New Roman" w:cs="Times New Roman"/>
+          <w:rFonts w:ascii="Poppins" w:eastAsia="Times New Roman" w:hAnsi="Poppins" w:cs="Times New Roman"/>
+          <w:sz w:val="26"/>
+          <w:szCs w:val="26"/>
         </w:rPr>
         <w:t>:</w:t>
       </w:r>
@@ -8809,14 +8888,18 @@
           <w:ilvl w:val="1"/>
           <w:numId w:val="40"/>
         </w:numPr>
-        <w:spacing w:before="100" w:beforeAutospacing="1" w:after="100" w:afterAutospacing="1" w:line="240" w:lineRule="auto"/>
-        <w:rPr>
-          <w:rFonts w:ascii="Times New Roman" w:eastAsia="Times New Roman" w:hAnsi="Times New Roman" w:cs="Times New Roman"/>
-        </w:rPr>
-      </w:pPr>
-      <w:r>
-        <w:rPr>
-          <w:rFonts w:ascii="Times New Roman" w:eastAsia="Times New Roman" w:hAnsi="Times New Roman" w:cs="Times New Roman"/>
+        <w:spacing w:before="100" w:beforeAutospacing="1" w:after="100" w:afterAutospacing="1" w:line="276" w:lineRule="auto"/>
+        <w:rPr>
+          <w:rFonts w:ascii="Poppins" w:eastAsia="Times New Roman" w:hAnsi="Poppins" w:cs="Times New Roman"/>
+          <w:sz w:val="26"/>
+          <w:szCs w:val="26"/>
+        </w:rPr>
+      </w:pPr>
+      <w:r>
+        <w:rPr>
+          <w:rFonts w:ascii="Poppins" w:eastAsia="Times New Roman" w:hAnsi="Poppins" w:cs="Times New Roman"/>
+          <w:sz w:val="26"/>
+          <w:szCs w:val="26"/>
         </w:rPr>
         <w:t>"Poverty headcount ratio at $1.90 a day (% of population)" and "Gini coefficient" are expected to show a strong positive correlation (coefficient &gt; 0.7). This would indicate that higher income inequality is associated with higher poverty rates, a common pattern in developing economies.</w:t>
       </w:r>
@@ -8827,22 +8910,28 @@
           <w:ilvl w:val="0"/>
           <w:numId w:val="40"/>
         </w:numPr>
-        <w:spacing w:before="100" w:beforeAutospacing="1" w:after="100" w:afterAutospacing="1" w:line="240" w:lineRule="auto"/>
-        <w:rPr>
-          <w:rFonts w:ascii="Times New Roman" w:eastAsia="Times New Roman" w:hAnsi="Times New Roman" w:cs="Times New Roman"/>
-        </w:rPr>
-      </w:pPr>
-      <w:r>
-        <w:rPr>
-          <w:rFonts w:ascii="Times New Roman" w:eastAsia="Times New Roman" w:hAnsi="Times New Roman" w:cs="Times New Roman"/>
-          <w:b/>
-          <w:bCs/>
+        <w:spacing w:before="100" w:beforeAutospacing="1" w:after="100" w:afterAutospacing="1" w:line="276" w:lineRule="auto"/>
+        <w:rPr>
+          <w:rFonts w:ascii="Poppins" w:eastAsia="Times New Roman" w:hAnsi="Poppins" w:cs="Times New Roman"/>
+          <w:sz w:val="26"/>
+          <w:szCs w:val="26"/>
+        </w:rPr>
+      </w:pPr>
+      <w:r>
+        <w:rPr>
+          <w:rFonts w:ascii="Poppins" w:eastAsia="Times New Roman" w:hAnsi="Poppins" w:cs="Times New Roman"/>
+          <w:b/>
+          <w:bCs/>
+          <w:sz w:val="26"/>
+          <w:szCs w:val="26"/>
         </w:rPr>
         <w:t>Rural vs. Urban Poverty</w:t>
       </w:r>
       <w:r>
         <w:rPr>
-          <w:rFonts w:ascii="Times New Roman" w:eastAsia="Times New Roman" w:hAnsi="Times New Roman" w:cs="Times New Roman"/>
+          <w:rFonts w:ascii="Poppins" w:eastAsia="Times New Roman" w:hAnsi="Poppins" w:cs="Times New Roman"/>
+          <w:sz w:val="26"/>
+          <w:szCs w:val="26"/>
         </w:rPr>
         <w:t>:</w:t>
       </w:r>
@@ -8853,16 +8942,29 @@
           <w:ilvl w:val="1"/>
           <w:numId w:val="40"/>
         </w:numPr>
-        <w:spacing w:before="100" w:beforeAutospacing="1" w:after="100" w:afterAutospacing="1" w:line="240" w:lineRule="auto"/>
-        <w:rPr>
-          <w:rFonts w:ascii="Times New Roman" w:eastAsia="Times New Roman" w:hAnsi="Times New Roman" w:cs="Times New Roman"/>
-        </w:rPr>
-      </w:pPr>
-      <w:r>
-        <w:rPr>
-          <w:rFonts w:ascii="Times New Roman" w:eastAsia="Times New Roman" w:hAnsi="Times New Roman" w:cs="Times New Roman"/>
-        </w:rPr>
-        <w:t>"Rural poverty headcount ratio" and "Urban poverty headcount ratio" may be strongly correlated, reflecting that economic conditions affecting poverty (e.g., agricultural productivity, urban unemployment) impact both rural and urban areas similarly.</w:t>
+        <w:spacing w:before="100" w:beforeAutospacing="1" w:after="100" w:afterAutospacing="1" w:line="276" w:lineRule="auto"/>
+        <w:rPr>
+          <w:rFonts w:ascii="Poppins" w:eastAsia="Times New Roman" w:hAnsi="Poppins" w:cs="Times New Roman"/>
+          <w:sz w:val="26"/>
+          <w:szCs w:val="26"/>
+        </w:rPr>
+      </w:pPr>
+      <w:r>
+        <w:rPr>
+          <w:rFonts w:ascii="Poppins" w:eastAsia="Times New Roman" w:hAnsi="Poppins" w:cs="Times New Roman"/>
+          <w:sz w:val="26"/>
+          <w:szCs w:val="26"/>
+        </w:rPr>
+        <w:t xml:space="preserve">"Rural poverty headcount ratio" and "Urban poverty headcount ratio" may be strongly correlated, reflecting that economic conditions affecting </w:t>
+      </w:r>
+      <w:r>
+        <w:rPr>
+          <w:rFonts w:ascii="Poppins" w:eastAsia="Times New Roman" w:hAnsi="Poppins" w:cs="Times New Roman"/>
+          <w:sz w:val="26"/>
+          <w:szCs w:val="26"/>
+        </w:rPr>
+        <w:lastRenderedPageBreak/>
+        <w:t>poverty (e.g., agricultural productivity, urban unemployment) impact both rural and urban areas similarly.</w:t>
       </w:r>
     </w:p>
     <w:p>
@@ -8871,22 +8973,28 @@
           <w:ilvl w:val="0"/>
           <w:numId w:val="40"/>
         </w:numPr>
-        <w:spacing w:before="100" w:beforeAutospacing="1" w:after="100" w:afterAutospacing="1" w:line="240" w:lineRule="auto"/>
-        <w:rPr>
-          <w:rFonts w:ascii="Times New Roman" w:eastAsia="Times New Roman" w:hAnsi="Times New Roman" w:cs="Times New Roman"/>
-        </w:rPr>
-      </w:pPr>
-      <w:r>
-        <w:rPr>
-          <w:rFonts w:ascii="Times New Roman" w:eastAsia="Times New Roman" w:hAnsi="Times New Roman" w:cs="Times New Roman"/>
-          <w:b/>
-          <w:bCs/>
+        <w:spacing w:before="100" w:beforeAutospacing="1" w:after="100" w:afterAutospacing="1" w:line="276" w:lineRule="auto"/>
+        <w:rPr>
+          <w:rFonts w:ascii="Poppins" w:eastAsia="Times New Roman" w:hAnsi="Poppins" w:cs="Times New Roman"/>
+          <w:sz w:val="26"/>
+          <w:szCs w:val="26"/>
+        </w:rPr>
+      </w:pPr>
+      <w:r>
+        <w:rPr>
+          <w:rFonts w:ascii="Poppins" w:eastAsia="Times New Roman" w:hAnsi="Poppins" w:cs="Times New Roman"/>
+          <w:b/>
+          <w:bCs/>
+          <w:sz w:val="26"/>
+          <w:szCs w:val="26"/>
         </w:rPr>
         <w:t>Poverty and Education</w:t>
       </w:r>
       <w:r>
         <w:rPr>
-          <w:rFonts w:ascii="Times New Roman" w:eastAsia="Times New Roman" w:hAnsi="Times New Roman" w:cs="Times New Roman"/>
+          <w:rFonts w:ascii="Poppins" w:eastAsia="Times New Roman" w:hAnsi="Poppins" w:cs="Times New Roman"/>
+          <w:sz w:val="26"/>
+          <w:szCs w:val="26"/>
         </w:rPr>
         <w:t>:</w:t>
       </w:r>
@@ -8897,115 +9005,135 @@
           <w:ilvl w:val="1"/>
           <w:numId w:val="40"/>
         </w:numPr>
-        <w:spacing w:before="100" w:beforeAutospacing="1" w:after="100" w:afterAutospacing="1" w:line="240" w:lineRule="auto"/>
-        <w:rPr>
-          <w:rFonts w:ascii="Times New Roman" w:eastAsia="Times New Roman" w:hAnsi="Times New Roman" w:cs="Times New Roman"/>
-        </w:rPr>
-      </w:pPr>
-      <w:r>
-        <w:rPr>
-          <w:rFonts w:ascii="Times New Roman" w:eastAsia="Times New Roman" w:hAnsi="Times New Roman" w:cs="Times New Roman"/>
+        <w:spacing w:before="100" w:beforeAutospacing="1" w:after="100" w:afterAutospacing="1" w:line="276" w:lineRule="auto"/>
+        <w:rPr>
+          <w:rFonts w:ascii="Poppins" w:eastAsia="Times New Roman" w:hAnsi="Poppins" w:cs="Times New Roman"/>
+          <w:sz w:val="26"/>
+          <w:szCs w:val="26"/>
+        </w:rPr>
+      </w:pPr>
+      <w:r>
+        <w:rPr>
+          <w:rFonts w:ascii="Poppins" w:eastAsia="Times New Roman" w:hAnsi="Poppins" w:cs="Times New Roman"/>
+          <w:sz w:val="26"/>
+          <w:szCs w:val="26"/>
         </w:rPr>
         <w:t xml:space="preserve">If the dataset includes education-related indicators, "Poverty headcount ratio" might correlate negatively with "Primary school </w:t>
       </w:r>
       <w:proofErr w:type="spellStart"/>
       <w:r>
         <w:rPr>
-          <w:rFonts w:ascii="Times New Roman" w:eastAsia="Times New Roman" w:hAnsi="Times New Roman" w:cs="Times New Roman"/>
+          <w:rFonts w:ascii="Poppins" w:eastAsia="Times New Roman" w:hAnsi="Poppins" w:cs="Times New Roman"/>
+          <w:sz w:val="26"/>
+          <w:szCs w:val="26"/>
         </w:rPr>
         <w:t>enrollment</w:t>
       </w:r>
       <w:proofErr w:type="spellEnd"/>
       <w:r>
         <w:rPr>
-          <w:rFonts w:ascii="Times New Roman" w:eastAsia="Times New Roman" w:hAnsi="Times New Roman" w:cs="Times New Roman"/>
+          <w:rFonts w:ascii="Poppins" w:eastAsia="Times New Roman" w:hAnsi="Poppins" w:cs="Times New Roman"/>
+          <w:sz w:val="26"/>
+          <w:szCs w:val="26"/>
         </w:rPr>
         <w:t>", suggesting that better education access reduces poverty over time.</w:t>
       </w:r>
     </w:p>
     <w:p>
       <w:pPr>
-        <w:spacing w:before="100" w:beforeAutospacing="1" w:after="100" w:afterAutospacing="1" w:line="240" w:lineRule="auto"/>
-        <w:rPr>
-          <w:rFonts w:ascii="Times New Roman" w:eastAsia="Times New Roman" w:hAnsi="Times New Roman" w:cs="Times New Roman"/>
-        </w:rPr>
-      </w:pPr>
-      <w:r>
-        <w:rPr>
-          <w:rFonts w:ascii="Times New Roman" w:eastAsia="Times New Roman" w:hAnsi="Times New Roman" w:cs="Times New Roman"/>
+        <w:spacing w:before="100" w:beforeAutospacing="1" w:after="100" w:afterAutospacing="1" w:line="276" w:lineRule="auto"/>
+        <w:rPr>
+          <w:rFonts w:ascii="Poppins" w:eastAsia="Times New Roman" w:hAnsi="Poppins" w:cs="Times New Roman"/>
+          <w:sz w:val="26"/>
+          <w:szCs w:val="26"/>
+        </w:rPr>
+      </w:pPr>
+      <w:r>
+        <w:rPr>
+          <w:rFonts w:ascii="Poppins" w:eastAsia="Times New Roman" w:hAnsi="Poppins" w:cs="Times New Roman"/>
+          <w:sz w:val="26"/>
+          <w:szCs w:val="26"/>
         </w:rPr>
         <w:t>These correlations would highlight the structural links between poverty, inequality, and access to education in Pakistan.</w:t>
       </w:r>
     </w:p>
     <w:p>
       <w:pPr>
-        <w:spacing w:before="100" w:beforeAutospacing="1" w:after="100" w:afterAutospacing="1" w:line="240" w:lineRule="auto"/>
+        <w:spacing w:before="100" w:beforeAutospacing="1" w:after="100" w:afterAutospacing="1" w:line="276" w:lineRule="auto"/>
         <w:outlineLvl w:val="2"/>
         <w:rPr>
-          <w:rFonts w:ascii="Times New Roman" w:eastAsia="Times New Roman" w:hAnsi="Times New Roman" w:cs="Times New Roman"/>
-          <w:b/>
-          <w:bCs/>
-          <w:sz w:val="27"/>
-          <w:szCs w:val="27"/>
-        </w:rPr>
-      </w:pPr>
-      <w:r>
-        <w:rPr>
-          <w:rFonts w:ascii="Times New Roman" w:eastAsia="Times New Roman" w:hAnsi="Times New Roman" w:cs="Times New Roman"/>
-          <w:b/>
-          <w:bCs/>
-          <w:sz w:val="27"/>
-          <w:szCs w:val="27"/>
+          <w:rFonts w:ascii="Poppins" w:eastAsia="Times New Roman" w:hAnsi="Poppins" w:cs="Times New Roman"/>
+          <w:b/>
+          <w:bCs/>
+          <w:sz w:val="26"/>
+          <w:szCs w:val="26"/>
+        </w:rPr>
+      </w:pPr>
+      <w:r>
+        <w:rPr>
+          <w:rFonts w:ascii="Poppins" w:eastAsia="Times New Roman" w:hAnsi="Poppins" w:cs="Times New Roman"/>
+          <w:b/>
+          <w:bCs/>
+          <w:sz w:val="26"/>
+          <w:szCs w:val="26"/>
         </w:rPr>
         <w:t xml:space="preserve">3.4 Social Protection and </w:t>
       </w:r>
       <w:proofErr w:type="spellStart"/>
       <w:r>
         <w:rPr>
-          <w:rFonts w:ascii="Times New Roman" w:eastAsia="Times New Roman" w:hAnsi="Times New Roman" w:cs="Times New Roman"/>
-          <w:b/>
-          <w:bCs/>
-          <w:sz w:val="27"/>
-          <w:szCs w:val="27"/>
+          <w:rFonts w:ascii="Poppins" w:eastAsia="Times New Roman" w:hAnsi="Poppins" w:cs="Times New Roman"/>
+          <w:b/>
+          <w:bCs/>
+          <w:sz w:val="26"/>
+          <w:szCs w:val="26"/>
         </w:rPr>
         <w:t>Labor</w:t>
       </w:r>
       <w:proofErr w:type="spellEnd"/>
       <w:r>
         <w:rPr>
-          <w:rFonts w:ascii="Times New Roman" w:eastAsia="Times New Roman" w:hAnsi="Times New Roman" w:cs="Times New Roman"/>
-          <w:b/>
-          <w:bCs/>
-          <w:sz w:val="27"/>
-          <w:szCs w:val="27"/>
+          <w:rFonts w:ascii="Poppins" w:eastAsia="Times New Roman" w:hAnsi="Poppins" w:cs="Times New Roman"/>
+          <w:b/>
+          <w:bCs/>
+          <w:sz w:val="26"/>
+          <w:szCs w:val="26"/>
         </w:rPr>
         <w:t xml:space="preserve"> Dataset</w:t>
       </w:r>
     </w:p>
     <w:p>
       <w:pPr>
-        <w:spacing w:before="100" w:beforeAutospacing="1" w:after="100" w:afterAutospacing="1" w:line="240" w:lineRule="auto"/>
-        <w:rPr>
-          <w:rFonts w:ascii="Times New Roman" w:eastAsia="Times New Roman" w:hAnsi="Times New Roman" w:cs="Times New Roman"/>
-        </w:rPr>
-      </w:pPr>
-      <w:r>
-        <w:rPr>
-          <w:rFonts w:ascii="Times New Roman" w:eastAsia="Times New Roman" w:hAnsi="Times New Roman" w:cs="Times New Roman"/>
+        <w:spacing w:before="100" w:beforeAutospacing="1" w:after="100" w:afterAutospacing="1" w:line="276" w:lineRule="auto"/>
+        <w:rPr>
+          <w:rFonts w:ascii="Poppins" w:eastAsia="Times New Roman" w:hAnsi="Poppins" w:cs="Times New Roman"/>
+          <w:sz w:val="26"/>
+          <w:szCs w:val="26"/>
+        </w:rPr>
+      </w:pPr>
+      <w:r>
+        <w:rPr>
+          <w:rFonts w:ascii="Poppins" w:eastAsia="Times New Roman" w:hAnsi="Poppins" w:cs="Times New Roman"/>
+          <w:sz w:val="26"/>
+          <w:szCs w:val="26"/>
         </w:rPr>
         <w:t xml:space="preserve">This dataset likely includes indicators related to </w:t>
       </w:r>
       <w:proofErr w:type="spellStart"/>
       <w:r>
         <w:rPr>
-          <w:rFonts w:ascii="Times New Roman" w:eastAsia="Times New Roman" w:hAnsi="Times New Roman" w:cs="Times New Roman"/>
+          <w:rFonts w:ascii="Poppins" w:eastAsia="Times New Roman" w:hAnsi="Poppins" w:cs="Times New Roman"/>
+          <w:sz w:val="26"/>
+          <w:szCs w:val="26"/>
         </w:rPr>
         <w:t>labor</w:t>
       </w:r>
       <w:proofErr w:type="spellEnd"/>
       <w:r>
         <w:rPr>
-          <w:rFonts w:ascii="Times New Roman" w:eastAsia="Times New Roman" w:hAnsi="Times New Roman" w:cs="Times New Roman"/>
+          <w:rFonts w:ascii="Poppins" w:eastAsia="Times New Roman" w:hAnsi="Poppins" w:cs="Times New Roman"/>
+          <w:sz w:val="26"/>
+          <w:szCs w:val="26"/>
         </w:rPr>
         <w:t xml:space="preserve"> force participation, unemployment, and social safety nets. Expected significant correlations include:</w:t>
       </w:r>
@@ -9016,32 +9144,40 @@
           <w:ilvl w:val="0"/>
           <w:numId w:val="41"/>
         </w:numPr>
-        <w:spacing w:before="100" w:beforeAutospacing="1" w:after="100" w:afterAutospacing="1" w:line="240" w:lineRule="auto"/>
-        <w:rPr>
-          <w:rFonts w:ascii="Times New Roman" w:eastAsia="Times New Roman" w:hAnsi="Times New Roman" w:cs="Times New Roman"/>
+        <w:spacing w:before="100" w:beforeAutospacing="1" w:after="100" w:afterAutospacing="1" w:line="276" w:lineRule="auto"/>
+        <w:rPr>
+          <w:rFonts w:ascii="Poppins" w:eastAsia="Times New Roman" w:hAnsi="Poppins" w:cs="Times New Roman"/>
+          <w:sz w:val="26"/>
+          <w:szCs w:val="26"/>
         </w:rPr>
       </w:pPr>
       <w:proofErr w:type="spellStart"/>
       <w:r>
         <w:rPr>
-          <w:rFonts w:ascii="Times New Roman" w:eastAsia="Times New Roman" w:hAnsi="Times New Roman" w:cs="Times New Roman"/>
-          <w:b/>
-          <w:bCs/>
+          <w:rFonts w:ascii="Poppins" w:eastAsia="Times New Roman" w:hAnsi="Poppins" w:cs="Times New Roman"/>
+          <w:b/>
+          <w:bCs/>
+          <w:sz w:val="26"/>
+          <w:szCs w:val="26"/>
         </w:rPr>
         <w:t>Labor</w:t>
       </w:r>
       <w:proofErr w:type="spellEnd"/>
       <w:r>
         <w:rPr>
-          <w:rFonts w:ascii="Times New Roman" w:eastAsia="Times New Roman" w:hAnsi="Times New Roman" w:cs="Times New Roman"/>
-          <w:b/>
-          <w:bCs/>
+          <w:rFonts w:ascii="Poppins" w:eastAsia="Times New Roman" w:hAnsi="Poppins" w:cs="Times New Roman"/>
+          <w:b/>
+          <w:bCs/>
+          <w:sz w:val="26"/>
+          <w:szCs w:val="26"/>
         </w:rPr>
         <w:t xml:space="preserve"> Force Participation</w:t>
       </w:r>
       <w:r>
         <w:rPr>
-          <w:rFonts w:ascii="Times New Roman" w:eastAsia="Times New Roman" w:hAnsi="Times New Roman" w:cs="Times New Roman"/>
+          <w:rFonts w:ascii="Poppins" w:eastAsia="Times New Roman" w:hAnsi="Poppins" w:cs="Times New Roman"/>
+          <w:sz w:val="26"/>
+          <w:szCs w:val="26"/>
         </w:rPr>
         <w:t>:</w:t>
       </w:r>
@@ -9052,56 +9188,72 @@
           <w:ilvl w:val="1"/>
           <w:numId w:val="41"/>
         </w:numPr>
-        <w:spacing w:before="100" w:beforeAutospacing="1" w:after="100" w:afterAutospacing="1" w:line="240" w:lineRule="auto"/>
-        <w:rPr>
-          <w:rFonts w:ascii="Times New Roman" w:eastAsia="Times New Roman" w:hAnsi="Times New Roman" w:cs="Times New Roman"/>
-        </w:rPr>
-      </w:pPr>
-      <w:r>
-        <w:rPr>
-          <w:rFonts w:ascii="Times New Roman" w:eastAsia="Times New Roman" w:hAnsi="Times New Roman" w:cs="Times New Roman"/>
+        <w:spacing w:before="100" w:beforeAutospacing="1" w:after="100" w:afterAutospacing="1" w:line="276" w:lineRule="auto"/>
+        <w:rPr>
+          <w:rFonts w:ascii="Poppins" w:eastAsia="Times New Roman" w:hAnsi="Poppins" w:cs="Times New Roman"/>
+          <w:sz w:val="26"/>
+          <w:szCs w:val="26"/>
+        </w:rPr>
+      </w:pPr>
+      <w:r>
+        <w:rPr>
+          <w:rFonts w:ascii="Poppins" w:eastAsia="Times New Roman" w:hAnsi="Poppins" w:cs="Times New Roman"/>
+          <w:sz w:val="26"/>
+          <w:szCs w:val="26"/>
         </w:rPr>
         <w:t>"</w:t>
       </w:r>
       <w:proofErr w:type="spellStart"/>
       <w:r>
         <w:rPr>
-          <w:rFonts w:ascii="Times New Roman" w:eastAsia="Times New Roman" w:hAnsi="Times New Roman" w:cs="Times New Roman"/>
+          <w:rFonts w:ascii="Poppins" w:eastAsia="Times New Roman" w:hAnsi="Poppins" w:cs="Times New Roman"/>
+          <w:sz w:val="26"/>
+          <w:szCs w:val="26"/>
         </w:rPr>
         <w:t>Labor</w:t>
       </w:r>
       <w:proofErr w:type="spellEnd"/>
       <w:r>
         <w:rPr>
-          <w:rFonts w:ascii="Times New Roman" w:eastAsia="Times New Roman" w:hAnsi="Times New Roman" w:cs="Times New Roman"/>
+          <w:rFonts w:ascii="Poppins" w:eastAsia="Times New Roman" w:hAnsi="Poppins" w:cs="Times New Roman"/>
+          <w:sz w:val="26"/>
+          <w:szCs w:val="26"/>
         </w:rPr>
         <w:t xml:space="preserve"> force participation rate, female (% of female population ages 15+)" and "</w:t>
       </w:r>
       <w:proofErr w:type="spellStart"/>
       <w:r>
         <w:rPr>
-          <w:rFonts w:ascii="Times New Roman" w:eastAsia="Times New Roman" w:hAnsi="Times New Roman" w:cs="Times New Roman"/>
+          <w:rFonts w:ascii="Poppins" w:eastAsia="Times New Roman" w:hAnsi="Poppins" w:cs="Times New Roman"/>
+          <w:sz w:val="26"/>
+          <w:szCs w:val="26"/>
         </w:rPr>
         <w:t>Labor</w:t>
       </w:r>
       <w:proofErr w:type="spellEnd"/>
       <w:r>
         <w:rPr>
-          <w:rFonts w:ascii="Times New Roman" w:eastAsia="Times New Roman" w:hAnsi="Times New Roman" w:cs="Times New Roman"/>
+          <w:rFonts w:ascii="Poppins" w:eastAsia="Times New Roman" w:hAnsi="Poppins" w:cs="Times New Roman"/>
+          <w:sz w:val="26"/>
+          <w:szCs w:val="26"/>
         </w:rPr>
         <w:t xml:space="preserve"> force participation rate, male (% of male population ages 15+)" might show a strong correlation, indicating that </w:t>
       </w:r>
       <w:proofErr w:type="spellStart"/>
       <w:r>
         <w:rPr>
-          <w:rFonts w:ascii="Times New Roman" w:eastAsia="Times New Roman" w:hAnsi="Times New Roman" w:cs="Times New Roman"/>
+          <w:rFonts w:ascii="Poppins" w:eastAsia="Times New Roman" w:hAnsi="Poppins" w:cs="Times New Roman"/>
+          <w:sz w:val="26"/>
+          <w:szCs w:val="26"/>
         </w:rPr>
         <w:t>labor</w:t>
       </w:r>
       <w:proofErr w:type="spellEnd"/>
       <w:r>
         <w:rPr>
-          <w:rFonts w:ascii="Times New Roman" w:eastAsia="Times New Roman" w:hAnsi="Times New Roman" w:cs="Times New Roman"/>
+          <w:rFonts w:ascii="Poppins" w:eastAsia="Times New Roman" w:hAnsi="Poppins" w:cs="Times New Roman"/>
+          <w:sz w:val="26"/>
+          <w:szCs w:val="26"/>
         </w:rPr>
         <w:t xml:space="preserve"> market trends (e.g., economic growth, urbanization) affect both genders similarly.</w:t>
       </w:r>
@@ -9112,22 +9264,28 @@
           <w:ilvl w:val="0"/>
           <w:numId w:val="41"/>
         </w:numPr>
-        <w:spacing w:before="100" w:beforeAutospacing="1" w:after="100" w:afterAutospacing="1" w:line="240" w:lineRule="auto"/>
-        <w:rPr>
-          <w:rFonts w:ascii="Times New Roman" w:eastAsia="Times New Roman" w:hAnsi="Times New Roman" w:cs="Times New Roman"/>
-        </w:rPr>
-      </w:pPr>
-      <w:r>
-        <w:rPr>
-          <w:rFonts w:ascii="Times New Roman" w:eastAsia="Times New Roman" w:hAnsi="Times New Roman" w:cs="Times New Roman"/>
-          <w:b/>
-          <w:bCs/>
+        <w:spacing w:before="100" w:beforeAutospacing="1" w:after="100" w:afterAutospacing="1" w:line="276" w:lineRule="auto"/>
+        <w:rPr>
+          <w:rFonts w:ascii="Poppins" w:eastAsia="Times New Roman" w:hAnsi="Poppins" w:cs="Times New Roman"/>
+          <w:sz w:val="26"/>
+          <w:szCs w:val="26"/>
+        </w:rPr>
+      </w:pPr>
+      <w:r>
+        <w:rPr>
+          <w:rFonts w:ascii="Poppins" w:eastAsia="Times New Roman" w:hAnsi="Poppins" w:cs="Times New Roman"/>
+          <w:b/>
+          <w:bCs/>
+          <w:sz w:val="26"/>
+          <w:szCs w:val="26"/>
         </w:rPr>
         <w:t>Unemployment and Social Protection</w:t>
       </w:r>
       <w:r>
         <w:rPr>
-          <w:rFonts w:ascii="Times New Roman" w:eastAsia="Times New Roman" w:hAnsi="Times New Roman" w:cs="Times New Roman"/>
+          <w:rFonts w:ascii="Poppins" w:eastAsia="Times New Roman" w:hAnsi="Poppins" w:cs="Times New Roman"/>
+          <w:sz w:val="26"/>
+          <w:szCs w:val="26"/>
         </w:rPr>
         <w:t>:</w:t>
       </w:r>
@@ -9138,28 +9296,36 @@
           <w:ilvl w:val="1"/>
           <w:numId w:val="41"/>
         </w:numPr>
-        <w:spacing w:before="100" w:beforeAutospacing="1" w:after="100" w:afterAutospacing="1" w:line="240" w:lineRule="auto"/>
-        <w:rPr>
-          <w:rFonts w:ascii="Times New Roman" w:eastAsia="Times New Roman" w:hAnsi="Times New Roman" w:cs="Times New Roman"/>
-        </w:rPr>
-      </w:pPr>
-      <w:r>
-        <w:rPr>
-          <w:rFonts w:ascii="Times New Roman" w:eastAsia="Times New Roman" w:hAnsi="Times New Roman" w:cs="Times New Roman"/>
+        <w:spacing w:before="100" w:beforeAutospacing="1" w:after="100" w:afterAutospacing="1" w:line="276" w:lineRule="auto"/>
+        <w:rPr>
+          <w:rFonts w:ascii="Poppins" w:eastAsia="Times New Roman" w:hAnsi="Poppins" w:cs="Times New Roman"/>
+          <w:sz w:val="26"/>
+          <w:szCs w:val="26"/>
+        </w:rPr>
+      </w:pPr>
+      <w:r>
+        <w:rPr>
+          <w:rFonts w:ascii="Poppins" w:eastAsia="Times New Roman" w:hAnsi="Poppins" w:cs="Times New Roman"/>
+          <w:sz w:val="26"/>
+          <w:szCs w:val="26"/>
         </w:rPr>
         <w:t xml:space="preserve">"Unemployment rate (% of total </w:t>
       </w:r>
       <w:proofErr w:type="spellStart"/>
       <w:r>
         <w:rPr>
-          <w:rFonts w:ascii="Times New Roman" w:eastAsia="Times New Roman" w:hAnsi="Times New Roman" w:cs="Times New Roman"/>
+          <w:rFonts w:ascii="Poppins" w:eastAsia="Times New Roman" w:hAnsi="Poppins" w:cs="Times New Roman"/>
+          <w:sz w:val="26"/>
+          <w:szCs w:val="26"/>
         </w:rPr>
         <w:t>labor</w:t>
       </w:r>
       <w:proofErr w:type="spellEnd"/>
       <w:r>
         <w:rPr>
-          <w:rFonts w:ascii="Times New Roman" w:eastAsia="Times New Roman" w:hAnsi="Times New Roman" w:cs="Times New Roman"/>
+          <w:rFonts w:ascii="Poppins" w:eastAsia="Times New Roman" w:hAnsi="Poppins" w:cs="Times New Roman"/>
+          <w:sz w:val="26"/>
+          <w:szCs w:val="26"/>
         </w:rPr>
         <w:t xml:space="preserve"> force)" may correlate negatively with "Coverage of social protection programs (% of population)", suggesting that higher unemployment is associated with lower social protection coverage, potentially exacerbating economic vulnerability.</w:t>
       </w:r>
@@ -9170,40 +9336,50 @@
           <w:ilvl w:val="0"/>
           <w:numId w:val="41"/>
         </w:numPr>
-        <w:spacing w:before="100" w:beforeAutospacing="1" w:after="100" w:afterAutospacing="1" w:line="240" w:lineRule="auto"/>
-        <w:rPr>
-          <w:rFonts w:ascii="Times New Roman" w:eastAsia="Times New Roman" w:hAnsi="Times New Roman" w:cs="Times New Roman"/>
-        </w:rPr>
-      </w:pPr>
-      <w:r>
-        <w:rPr>
-          <w:rFonts w:ascii="Times New Roman" w:eastAsia="Times New Roman" w:hAnsi="Times New Roman" w:cs="Times New Roman"/>
-          <w:b/>
-          <w:bCs/>
+        <w:spacing w:before="100" w:beforeAutospacing="1" w:after="100" w:afterAutospacing="1" w:line="276" w:lineRule="auto"/>
+        <w:rPr>
+          <w:rFonts w:ascii="Poppins" w:eastAsia="Times New Roman" w:hAnsi="Poppins" w:cs="Times New Roman"/>
+          <w:sz w:val="26"/>
+          <w:szCs w:val="26"/>
+        </w:rPr>
+      </w:pPr>
+      <w:r>
+        <w:rPr>
+          <w:rFonts w:ascii="Poppins" w:eastAsia="Times New Roman" w:hAnsi="Poppins" w:cs="Times New Roman"/>
+          <w:b/>
+          <w:bCs/>
+          <w:sz w:val="26"/>
+          <w:szCs w:val="26"/>
         </w:rPr>
         <w:t xml:space="preserve">Child </w:t>
       </w:r>
       <w:proofErr w:type="spellStart"/>
       <w:r>
         <w:rPr>
-          <w:rFonts w:ascii="Times New Roman" w:eastAsia="Times New Roman" w:hAnsi="Times New Roman" w:cs="Times New Roman"/>
-          <w:b/>
-          <w:bCs/>
+          <w:rFonts w:ascii="Poppins" w:eastAsia="Times New Roman" w:hAnsi="Poppins" w:cs="Times New Roman"/>
+          <w:b/>
+          <w:bCs/>
+          <w:sz w:val="26"/>
+          <w:szCs w:val="26"/>
         </w:rPr>
         <w:t>Labor</w:t>
       </w:r>
       <w:proofErr w:type="spellEnd"/>
       <w:r>
         <w:rPr>
-          <w:rFonts w:ascii="Times New Roman" w:eastAsia="Times New Roman" w:hAnsi="Times New Roman" w:cs="Times New Roman"/>
-          <w:b/>
-          <w:bCs/>
+          <w:rFonts w:ascii="Poppins" w:eastAsia="Times New Roman" w:hAnsi="Poppins" w:cs="Times New Roman"/>
+          <w:b/>
+          <w:bCs/>
+          <w:sz w:val="26"/>
+          <w:szCs w:val="26"/>
         </w:rPr>
         <w:t xml:space="preserve"> and Education</w:t>
       </w:r>
       <w:r>
         <w:rPr>
-          <w:rFonts w:ascii="Times New Roman" w:eastAsia="Times New Roman" w:hAnsi="Times New Roman" w:cs="Times New Roman"/>
+          <w:rFonts w:ascii="Poppins" w:eastAsia="Times New Roman" w:hAnsi="Poppins" w:cs="Times New Roman"/>
+          <w:sz w:val="26"/>
+          <w:szCs w:val="26"/>
         </w:rPr>
         <w:t>:</w:t>
       </w:r>
@@ -9214,122 +9390,149 @@
           <w:ilvl w:val="1"/>
           <w:numId w:val="41"/>
         </w:numPr>
-        <w:spacing w:before="100" w:beforeAutospacing="1" w:after="100" w:afterAutospacing="1" w:line="240" w:lineRule="auto"/>
-        <w:rPr>
-          <w:rFonts w:ascii="Times New Roman" w:eastAsia="Times New Roman" w:hAnsi="Times New Roman" w:cs="Times New Roman"/>
-        </w:rPr>
-      </w:pPr>
-      <w:r>
-        <w:rPr>
-          <w:rFonts w:ascii="Times New Roman" w:eastAsia="Times New Roman" w:hAnsi="Times New Roman" w:cs="Times New Roman"/>
-        </w:rPr>
-        <w:lastRenderedPageBreak/>
+        <w:spacing w:before="100" w:beforeAutospacing="1" w:after="100" w:afterAutospacing="1" w:line="276" w:lineRule="auto"/>
+        <w:rPr>
+          <w:rFonts w:ascii="Poppins" w:eastAsia="Times New Roman" w:hAnsi="Poppins" w:cs="Times New Roman"/>
+          <w:sz w:val="26"/>
+          <w:szCs w:val="26"/>
+        </w:rPr>
+      </w:pPr>
+      <w:r>
+        <w:rPr>
+          <w:rFonts w:ascii="Poppins" w:eastAsia="Times New Roman" w:hAnsi="Poppins" w:cs="Times New Roman"/>
+          <w:sz w:val="26"/>
+          <w:szCs w:val="26"/>
+        </w:rPr>
         <w:t xml:space="preserve">If child </w:t>
       </w:r>
       <w:proofErr w:type="spellStart"/>
       <w:r>
         <w:rPr>
-          <w:rFonts w:ascii="Times New Roman" w:eastAsia="Times New Roman" w:hAnsi="Times New Roman" w:cs="Times New Roman"/>
+          <w:rFonts w:ascii="Poppins" w:eastAsia="Times New Roman" w:hAnsi="Poppins" w:cs="Times New Roman"/>
+          <w:sz w:val="26"/>
+          <w:szCs w:val="26"/>
         </w:rPr>
         <w:t>labor</w:t>
       </w:r>
       <w:proofErr w:type="spellEnd"/>
       <w:r>
         <w:rPr>
-          <w:rFonts w:ascii="Times New Roman" w:eastAsia="Times New Roman" w:hAnsi="Times New Roman" w:cs="Times New Roman"/>
+          <w:rFonts w:ascii="Poppins" w:eastAsia="Times New Roman" w:hAnsi="Poppins" w:cs="Times New Roman"/>
+          <w:sz w:val="26"/>
+          <w:szCs w:val="26"/>
         </w:rPr>
         <w:t xml:space="preserve"> indicators are present, "Children in employment (% of children ages 7-14)" might correlate negatively with "School </w:t>
       </w:r>
       <w:proofErr w:type="spellStart"/>
       <w:r>
         <w:rPr>
-          <w:rFonts w:ascii="Times New Roman" w:eastAsia="Times New Roman" w:hAnsi="Times New Roman" w:cs="Times New Roman"/>
+          <w:rFonts w:ascii="Poppins" w:eastAsia="Times New Roman" w:hAnsi="Poppins" w:cs="Times New Roman"/>
+          <w:sz w:val="26"/>
+          <w:szCs w:val="26"/>
         </w:rPr>
         <w:t>enrollment</w:t>
       </w:r>
       <w:proofErr w:type="spellEnd"/>
       <w:r>
         <w:rPr>
-          <w:rFonts w:ascii="Times New Roman" w:eastAsia="Times New Roman" w:hAnsi="Times New Roman" w:cs="Times New Roman"/>
+          <w:rFonts w:ascii="Poppins" w:eastAsia="Times New Roman" w:hAnsi="Poppins" w:cs="Times New Roman"/>
+          <w:sz w:val="26"/>
+          <w:szCs w:val="26"/>
         </w:rPr>
         <w:t xml:space="preserve">", reflecting the trade-off between child </w:t>
       </w:r>
       <w:proofErr w:type="spellStart"/>
       <w:r>
         <w:rPr>
-          <w:rFonts w:ascii="Times New Roman" w:eastAsia="Times New Roman" w:hAnsi="Times New Roman" w:cs="Times New Roman"/>
+          <w:rFonts w:ascii="Poppins" w:eastAsia="Times New Roman" w:hAnsi="Poppins" w:cs="Times New Roman"/>
+          <w:sz w:val="26"/>
+          <w:szCs w:val="26"/>
         </w:rPr>
         <w:t>labor</w:t>
       </w:r>
       <w:proofErr w:type="spellEnd"/>
       <w:r>
         <w:rPr>
-          <w:rFonts w:ascii="Times New Roman" w:eastAsia="Times New Roman" w:hAnsi="Times New Roman" w:cs="Times New Roman"/>
+          <w:rFonts w:ascii="Poppins" w:eastAsia="Times New Roman" w:hAnsi="Poppins" w:cs="Times New Roman"/>
+          <w:sz w:val="26"/>
+          <w:szCs w:val="26"/>
         </w:rPr>
         <w:t xml:space="preserve"> and education access.</w:t>
       </w:r>
     </w:p>
     <w:p>
       <w:pPr>
-        <w:spacing w:before="100" w:beforeAutospacing="1" w:after="100" w:afterAutospacing="1" w:line="240" w:lineRule="auto"/>
-        <w:rPr>
-          <w:rFonts w:ascii="Times New Roman" w:eastAsia="Times New Roman" w:hAnsi="Times New Roman" w:cs="Times New Roman"/>
-        </w:rPr>
-      </w:pPr>
-      <w:r>
-        <w:rPr>
-          <w:rFonts w:ascii="Times New Roman" w:eastAsia="Times New Roman" w:hAnsi="Times New Roman" w:cs="Times New Roman"/>
+        <w:spacing w:before="100" w:beforeAutospacing="1" w:after="100" w:afterAutospacing="1" w:line="276" w:lineRule="auto"/>
+        <w:rPr>
+          <w:rFonts w:ascii="Poppins" w:eastAsia="Times New Roman" w:hAnsi="Poppins" w:cs="Times New Roman"/>
+          <w:sz w:val="26"/>
+          <w:szCs w:val="26"/>
+        </w:rPr>
+      </w:pPr>
+      <w:r>
+        <w:rPr>
+          <w:rFonts w:ascii="Poppins" w:eastAsia="Times New Roman" w:hAnsi="Poppins" w:cs="Times New Roman"/>
+          <w:sz w:val="26"/>
+          <w:szCs w:val="26"/>
         </w:rPr>
         <w:t xml:space="preserve">These findings would underscore the interplay between </w:t>
       </w:r>
       <w:proofErr w:type="spellStart"/>
       <w:r>
         <w:rPr>
-          <w:rFonts w:ascii="Times New Roman" w:eastAsia="Times New Roman" w:hAnsi="Times New Roman" w:cs="Times New Roman"/>
+          <w:rFonts w:ascii="Poppins" w:eastAsia="Times New Roman" w:hAnsi="Poppins" w:cs="Times New Roman"/>
+          <w:sz w:val="26"/>
+          <w:szCs w:val="26"/>
         </w:rPr>
         <w:t>labor</w:t>
       </w:r>
       <w:proofErr w:type="spellEnd"/>
       <w:r>
         <w:rPr>
-          <w:rFonts w:ascii="Times New Roman" w:eastAsia="Times New Roman" w:hAnsi="Times New Roman" w:cs="Times New Roman"/>
+          <w:rFonts w:ascii="Poppins" w:eastAsia="Times New Roman" w:hAnsi="Poppins" w:cs="Times New Roman"/>
+          <w:sz w:val="26"/>
+          <w:szCs w:val="26"/>
         </w:rPr>
         <w:t xml:space="preserve"> market dynamics and social protection systems in Pakistan.</w:t>
       </w:r>
     </w:p>
     <w:p>
       <w:pPr>
-        <w:spacing w:before="100" w:beforeAutospacing="1" w:after="100" w:afterAutospacing="1" w:line="240" w:lineRule="auto"/>
+        <w:spacing w:before="100" w:beforeAutospacing="1" w:after="100" w:afterAutospacing="1" w:line="276" w:lineRule="auto"/>
         <w:outlineLvl w:val="2"/>
         <w:rPr>
-          <w:rFonts w:ascii="Times New Roman" w:eastAsia="Times New Roman" w:hAnsi="Times New Roman" w:cs="Times New Roman"/>
-          <w:b/>
-          <w:bCs/>
-          <w:sz w:val="27"/>
-          <w:szCs w:val="27"/>
-        </w:rPr>
-      </w:pPr>
-      <w:r>
-        <w:rPr>
-          <w:rFonts w:ascii="Times New Roman" w:eastAsia="Times New Roman" w:hAnsi="Times New Roman" w:cs="Times New Roman"/>
-          <w:b/>
-          <w:bCs/>
-          <w:sz w:val="27"/>
-          <w:szCs w:val="27"/>
+          <w:rFonts w:ascii="Poppins" w:eastAsia="Times New Roman" w:hAnsi="Poppins" w:cs="Times New Roman"/>
+          <w:b/>
+          <w:bCs/>
+          <w:sz w:val="26"/>
+          <w:szCs w:val="26"/>
+        </w:rPr>
+      </w:pPr>
+      <w:r>
+        <w:rPr>
+          <w:rFonts w:ascii="Poppins" w:eastAsia="Times New Roman" w:hAnsi="Poppins" w:cs="Times New Roman"/>
+          <w:b/>
+          <w:bCs/>
+          <w:sz w:val="26"/>
+          <w:szCs w:val="26"/>
         </w:rPr>
         <w:t>3.5 Health Dataset</w:t>
       </w:r>
     </w:p>
     <w:p>
       <w:pPr>
-        <w:spacing w:before="100" w:beforeAutospacing="1" w:after="100" w:afterAutospacing="1" w:line="240" w:lineRule="auto"/>
-        <w:rPr>
-          <w:rFonts w:ascii="Times New Roman" w:eastAsia="Times New Roman" w:hAnsi="Times New Roman" w:cs="Times New Roman"/>
-        </w:rPr>
-      </w:pPr>
-      <w:r>
-        <w:rPr>
-          <w:rFonts w:ascii="Times New Roman" w:eastAsia="Times New Roman" w:hAnsi="Times New Roman" w:cs="Times New Roman"/>
+        <w:spacing w:before="100" w:beforeAutospacing="1" w:after="100" w:afterAutospacing="1" w:line="276" w:lineRule="auto"/>
+        <w:rPr>
+          <w:rFonts w:ascii="Poppins" w:eastAsia="Times New Roman" w:hAnsi="Poppins" w:cs="Times New Roman"/>
+          <w:sz w:val="26"/>
+          <w:szCs w:val="26"/>
+        </w:rPr>
+      </w:pPr>
+      <w:r>
+        <w:rPr>
+          <w:rFonts w:ascii="Poppins" w:eastAsia="Times New Roman" w:hAnsi="Poppins" w:cs="Times New Roman"/>
+          <w:sz w:val="26"/>
+          <w:szCs w:val="26"/>
         </w:rPr>
         <w:t>The health dataset likely includes indicators like life expectancy, mortality rates, and healthcare access. Expected significant correlations include:</w:t>
       </w:r>
@@ -9340,22 +9543,28 @@
           <w:ilvl w:val="0"/>
           <w:numId w:val="42"/>
         </w:numPr>
-        <w:spacing w:before="100" w:beforeAutospacing="1" w:after="100" w:afterAutospacing="1" w:line="240" w:lineRule="auto"/>
-        <w:rPr>
-          <w:rFonts w:ascii="Times New Roman" w:eastAsia="Times New Roman" w:hAnsi="Times New Roman" w:cs="Times New Roman"/>
-        </w:rPr>
-      </w:pPr>
-      <w:r>
-        <w:rPr>
-          <w:rFonts w:ascii="Times New Roman" w:eastAsia="Times New Roman" w:hAnsi="Times New Roman" w:cs="Times New Roman"/>
-          <w:b/>
-          <w:bCs/>
+        <w:spacing w:before="100" w:beforeAutospacing="1" w:after="100" w:afterAutospacing="1" w:line="276" w:lineRule="auto"/>
+        <w:rPr>
+          <w:rFonts w:ascii="Poppins" w:eastAsia="Times New Roman" w:hAnsi="Poppins" w:cs="Times New Roman"/>
+          <w:sz w:val="26"/>
+          <w:szCs w:val="26"/>
+        </w:rPr>
+      </w:pPr>
+      <w:r>
+        <w:rPr>
+          <w:rFonts w:ascii="Poppins" w:eastAsia="Times New Roman" w:hAnsi="Poppins" w:cs="Times New Roman"/>
+          <w:b/>
+          <w:bCs/>
+          <w:sz w:val="26"/>
+          <w:szCs w:val="26"/>
         </w:rPr>
         <w:t>Mortality Rates</w:t>
       </w:r>
       <w:r>
         <w:rPr>
-          <w:rFonts w:ascii="Times New Roman" w:eastAsia="Times New Roman" w:hAnsi="Times New Roman" w:cs="Times New Roman"/>
+          <w:rFonts w:ascii="Poppins" w:eastAsia="Times New Roman" w:hAnsi="Poppins" w:cs="Times New Roman"/>
+          <w:sz w:val="26"/>
+          <w:szCs w:val="26"/>
         </w:rPr>
         <w:t>:</w:t>
       </w:r>
@@ -9366,15 +9575,20 @@
           <w:ilvl w:val="1"/>
           <w:numId w:val="42"/>
         </w:numPr>
-        <w:spacing w:before="100" w:beforeAutospacing="1" w:after="100" w:afterAutospacing="1" w:line="240" w:lineRule="auto"/>
-        <w:rPr>
-          <w:rFonts w:ascii="Times New Roman" w:eastAsia="Times New Roman" w:hAnsi="Times New Roman" w:cs="Times New Roman"/>
-        </w:rPr>
-      </w:pPr>
-      <w:r>
-        <w:rPr>
-          <w:rFonts w:ascii="Times New Roman" w:eastAsia="Times New Roman" w:hAnsi="Times New Roman" w:cs="Times New Roman"/>
-        </w:rPr>
+        <w:spacing w:before="100" w:beforeAutospacing="1" w:after="100" w:afterAutospacing="1" w:line="276" w:lineRule="auto"/>
+        <w:rPr>
+          <w:rFonts w:ascii="Poppins" w:eastAsia="Times New Roman" w:hAnsi="Poppins" w:cs="Times New Roman"/>
+          <w:sz w:val="26"/>
+          <w:szCs w:val="26"/>
+        </w:rPr>
+      </w:pPr>
+      <w:r>
+        <w:rPr>
+          <w:rFonts w:ascii="Poppins" w:eastAsia="Times New Roman" w:hAnsi="Poppins" w:cs="Times New Roman"/>
+          <w:sz w:val="26"/>
+          <w:szCs w:val="26"/>
+        </w:rPr>
+        <w:lastRenderedPageBreak/>
         <w:t>"Infant mortality rate (per 1,000 live births)" and "Under-five mortality rate (per 1,000 live births)" are expected to show a strong positive correlation (coefficient &gt; 0.9), as these indicators are closely related and influenced by similar factors (e.g., healthcare quality, nutrition).</w:t>
       </w:r>
     </w:p>
@@ -9384,22 +9598,28 @@
           <w:ilvl w:val="0"/>
           <w:numId w:val="42"/>
         </w:numPr>
-        <w:spacing w:before="100" w:beforeAutospacing="1" w:after="100" w:afterAutospacing="1" w:line="240" w:lineRule="auto"/>
-        <w:rPr>
-          <w:rFonts w:ascii="Times New Roman" w:eastAsia="Times New Roman" w:hAnsi="Times New Roman" w:cs="Times New Roman"/>
-        </w:rPr>
-      </w:pPr>
-      <w:r>
-        <w:rPr>
-          <w:rFonts w:ascii="Times New Roman" w:eastAsia="Times New Roman" w:hAnsi="Times New Roman" w:cs="Times New Roman"/>
-          <w:b/>
-          <w:bCs/>
+        <w:spacing w:before="100" w:beforeAutospacing="1" w:after="100" w:afterAutospacing="1" w:line="276" w:lineRule="auto"/>
+        <w:rPr>
+          <w:rFonts w:ascii="Poppins" w:eastAsia="Times New Roman" w:hAnsi="Poppins" w:cs="Times New Roman"/>
+          <w:sz w:val="26"/>
+          <w:szCs w:val="26"/>
+        </w:rPr>
+      </w:pPr>
+      <w:r>
+        <w:rPr>
+          <w:rFonts w:ascii="Poppins" w:eastAsia="Times New Roman" w:hAnsi="Poppins" w:cs="Times New Roman"/>
+          <w:b/>
+          <w:bCs/>
+          <w:sz w:val="26"/>
+          <w:szCs w:val="26"/>
         </w:rPr>
         <w:t>Life Expectancy and Health Access</w:t>
       </w:r>
       <w:r>
         <w:rPr>
-          <w:rFonts w:ascii="Times New Roman" w:eastAsia="Times New Roman" w:hAnsi="Times New Roman" w:cs="Times New Roman"/>
+          <w:rFonts w:ascii="Poppins" w:eastAsia="Times New Roman" w:hAnsi="Poppins" w:cs="Times New Roman"/>
+          <w:sz w:val="26"/>
+          <w:szCs w:val="26"/>
         </w:rPr>
         <w:t>:</w:t>
       </w:r>
@@ -9410,14 +9630,18 @@
           <w:ilvl w:val="1"/>
           <w:numId w:val="42"/>
         </w:numPr>
-        <w:spacing w:before="100" w:beforeAutospacing="1" w:after="100" w:afterAutospacing="1" w:line="240" w:lineRule="auto"/>
-        <w:rPr>
-          <w:rFonts w:ascii="Times New Roman" w:eastAsia="Times New Roman" w:hAnsi="Times New Roman" w:cs="Times New Roman"/>
-        </w:rPr>
-      </w:pPr>
-      <w:r>
-        <w:rPr>
-          <w:rFonts w:ascii="Times New Roman" w:eastAsia="Times New Roman" w:hAnsi="Times New Roman" w:cs="Times New Roman"/>
+        <w:spacing w:before="100" w:beforeAutospacing="1" w:after="100" w:afterAutospacing="1" w:line="276" w:lineRule="auto"/>
+        <w:rPr>
+          <w:rFonts w:ascii="Poppins" w:eastAsia="Times New Roman" w:hAnsi="Poppins" w:cs="Times New Roman"/>
+          <w:sz w:val="26"/>
+          <w:szCs w:val="26"/>
+        </w:rPr>
+      </w:pPr>
+      <w:r>
+        <w:rPr>
+          <w:rFonts w:ascii="Poppins" w:eastAsia="Times New Roman" w:hAnsi="Poppins" w:cs="Times New Roman"/>
+          <w:sz w:val="26"/>
+          <w:szCs w:val="26"/>
         </w:rPr>
         <w:t>"Life expectancy at birth (years)" may correlate positively with "Access to improved sanitation facilities (% of population)", reflecting that better sanitation leads to improved health outcomes and longer life expectancy.</w:t>
       </w:r>
@@ -9428,22 +9652,28 @@
           <w:ilvl w:val="0"/>
           <w:numId w:val="42"/>
         </w:numPr>
-        <w:spacing w:before="100" w:beforeAutospacing="1" w:after="100" w:afterAutospacing="1" w:line="240" w:lineRule="auto"/>
-        <w:rPr>
-          <w:rFonts w:ascii="Times New Roman" w:eastAsia="Times New Roman" w:hAnsi="Times New Roman" w:cs="Times New Roman"/>
-        </w:rPr>
-      </w:pPr>
-      <w:r>
-        <w:rPr>
-          <w:rFonts w:ascii="Times New Roman" w:eastAsia="Times New Roman" w:hAnsi="Times New Roman" w:cs="Times New Roman"/>
-          <w:b/>
-          <w:bCs/>
+        <w:spacing w:before="100" w:beforeAutospacing="1" w:after="100" w:afterAutospacing="1" w:line="276" w:lineRule="auto"/>
+        <w:rPr>
+          <w:rFonts w:ascii="Poppins" w:eastAsia="Times New Roman" w:hAnsi="Poppins" w:cs="Times New Roman"/>
+          <w:sz w:val="26"/>
+          <w:szCs w:val="26"/>
+        </w:rPr>
+      </w:pPr>
+      <w:r>
+        <w:rPr>
+          <w:rFonts w:ascii="Poppins" w:eastAsia="Times New Roman" w:hAnsi="Poppins" w:cs="Times New Roman"/>
+          <w:b/>
+          <w:bCs/>
+          <w:sz w:val="26"/>
+          <w:szCs w:val="26"/>
         </w:rPr>
         <w:t>Health Expenditure and Outcomes</w:t>
       </w:r>
       <w:r>
         <w:rPr>
-          <w:rFonts w:ascii="Times New Roman" w:eastAsia="Times New Roman" w:hAnsi="Times New Roman" w:cs="Times New Roman"/>
+          <w:rFonts w:ascii="Poppins" w:eastAsia="Times New Roman" w:hAnsi="Poppins" w:cs="Times New Roman"/>
+          <w:sz w:val="26"/>
+          <w:szCs w:val="26"/>
         </w:rPr>
         <w:t>:</w:t>
       </w:r>
@@ -9454,65 +9684,77 @@
           <w:ilvl w:val="1"/>
           <w:numId w:val="42"/>
         </w:numPr>
-        <w:spacing w:before="100" w:beforeAutospacing="1" w:after="100" w:afterAutospacing="1" w:line="240" w:lineRule="auto"/>
-        <w:rPr>
-          <w:rFonts w:ascii="Times New Roman" w:eastAsia="Times New Roman" w:hAnsi="Times New Roman" w:cs="Times New Roman"/>
-        </w:rPr>
-      </w:pPr>
-      <w:r>
-        <w:rPr>
-          <w:rFonts w:ascii="Times New Roman" w:eastAsia="Times New Roman" w:hAnsi="Times New Roman" w:cs="Times New Roman"/>
+        <w:spacing w:before="100" w:beforeAutospacing="1" w:after="100" w:afterAutospacing="1" w:line="276" w:lineRule="auto"/>
+        <w:rPr>
+          <w:rFonts w:ascii="Poppins" w:eastAsia="Times New Roman" w:hAnsi="Poppins" w:cs="Times New Roman"/>
+          <w:sz w:val="26"/>
+          <w:szCs w:val="26"/>
+        </w:rPr>
+      </w:pPr>
+      <w:r>
+        <w:rPr>
+          <w:rFonts w:ascii="Poppins" w:eastAsia="Times New Roman" w:hAnsi="Poppins" w:cs="Times New Roman"/>
+          <w:sz w:val="26"/>
+          <w:szCs w:val="26"/>
         </w:rPr>
         <w:t>"Health expenditure per capita (current US$)" might correlate positively with "Physicians (per 1,000 people)", indicating that higher health spending is associated with better healthcare infrastructure.</w:t>
       </w:r>
     </w:p>
     <w:p>
       <w:pPr>
-        <w:spacing w:before="100" w:beforeAutospacing="1" w:after="100" w:afterAutospacing="1" w:line="240" w:lineRule="auto"/>
-        <w:rPr>
-          <w:rFonts w:ascii="Times New Roman" w:eastAsia="Times New Roman" w:hAnsi="Times New Roman" w:cs="Times New Roman"/>
-        </w:rPr>
-      </w:pPr>
-      <w:r>
-        <w:rPr>
-          <w:rFonts w:ascii="Times New Roman" w:eastAsia="Times New Roman" w:hAnsi="Times New Roman" w:cs="Times New Roman"/>
+        <w:spacing w:before="100" w:beforeAutospacing="1" w:after="100" w:afterAutospacing="1" w:line="276" w:lineRule="auto"/>
+        <w:rPr>
+          <w:rFonts w:ascii="Poppins" w:eastAsia="Times New Roman" w:hAnsi="Poppins" w:cs="Times New Roman"/>
+          <w:sz w:val="26"/>
+          <w:szCs w:val="26"/>
+        </w:rPr>
+      </w:pPr>
+      <w:r>
+        <w:rPr>
+          <w:rFonts w:ascii="Poppins" w:eastAsia="Times New Roman" w:hAnsi="Poppins" w:cs="Times New Roman"/>
+          <w:sz w:val="26"/>
+          <w:szCs w:val="26"/>
         </w:rPr>
         <w:t>These correlations would highlight the interconnectedness of health outcomes, healthcare access, and investment in health infrastructure.</w:t>
       </w:r>
     </w:p>
     <w:p>
       <w:pPr>
-        <w:spacing w:before="100" w:beforeAutospacing="1" w:after="100" w:afterAutospacing="1" w:line="240" w:lineRule="auto"/>
+        <w:spacing w:before="100" w:beforeAutospacing="1" w:after="100" w:afterAutospacing="1" w:line="276" w:lineRule="auto"/>
         <w:outlineLvl w:val="1"/>
         <w:rPr>
-          <w:rFonts w:ascii="Times New Roman" w:eastAsia="Times New Roman" w:hAnsi="Times New Roman" w:cs="Times New Roman"/>
-          <w:b/>
-          <w:bCs/>
-          <w:sz w:val="36"/>
-          <w:szCs w:val="36"/>
-        </w:rPr>
-      </w:pPr>
-      <w:r>
-        <w:rPr>
-          <w:rFonts w:ascii="Times New Roman" w:eastAsia="Times New Roman" w:hAnsi="Times New Roman" w:cs="Times New Roman"/>
-          <w:b/>
-          <w:bCs/>
-          <w:sz w:val="36"/>
-          <w:szCs w:val="36"/>
+          <w:rFonts w:ascii="Poppins" w:eastAsia="Times New Roman" w:hAnsi="Poppins" w:cs="Times New Roman"/>
+          <w:b/>
+          <w:bCs/>
+          <w:sz w:val="26"/>
+          <w:szCs w:val="26"/>
+        </w:rPr>
+      </w:pPr>
+      <w:r>
+        <w:rPr>
+          <w:rFonts w:ascii="Poppins" w:eastAsia="Times New Roman" w:hAnsi="Poppins" w:cs="Times New Roman"/>
+          <w:b/>
+          <w:bCs/>
+          <w:sz w:val="26"/>
+          <w:szCs w:val="26"/>
         </w:rPr>
         <w:t>4. Cross-Dataset Discussion</w:t>
       </w:r>
     </w:p>
     <w:p>
       <w:pPr>
-        <w:spacing w:before="100" w:beforeAutospacing="1" w:after="100" w:afterAutospacing="1" w:line="240" w:lineRule="auto"/>
-        <w:rPr>
-          <w:rFonts w:ascii="Times New Roman" w:eastAsia="Times New Roman" w:hAnsi="Times New Roman" w:cs="Times New Roman"/>
-        </w:rPr>
-      </w:pPr>
-      <w:r>
-        <w:rPr>
-          <w:rFonts w:ascii="Times New Roman" w:eastAsia="Times New Roman" w:hAnsi="Times New Roman" w:cs="Times New Roman"/>
+        <w:spacing w:before="100" w:beforeAutospacing="1" w:after="100" w:afterAutospacing="1" w:line="276" w:lineRule="auto"/>
+        <w:rPr>
+          <w:rFonts w:ascii="Poppins" w:eastAsia="Times New Roman" w:hAnsi="Poppins" w:cs="Times New Roman"/>
+          <w:sz w:val="26"/>
+          <w:szCs w:val="26"/>
+        </w:rPr>
+      </w:pPr>
+      <w:r>
+        <w:rPr>
+          <w:rFonts w:ascii="Poppins" w:eastAsia="Times New Roman" w:hAnsi="Poppins" w:cs="Times New Roman"/>
+          <w:sz w:val="26"/>
+          <w:szCs w:val="26"/>
         </w:rPr>
         <w:t>The significant correlations across the five datasets reveal several overarching themes:</w:t>
       </w:r>
@@ -9523,22 +9765,28 @@
           <w:ilvl w:val="0"/>
           <w:numId w:val="43"/>
         </w:numPr>
-        <w:spacing w:before="100" w:beforeAutospacing="1" w:after="100" w:afterAutospacing="1" w:line="240" w:lineRule="auto"/>
-        <w:rPr>
-          <w:rFonts w:ascii="Times New Roman" w:eastAsia="Times New Roman" w:hAnsi="Times New Roman" w:cs="Times New Roman"/>
-        </w:rPr>
-      </w:pPr>
-      <w:r>
-        <w:rPr>
-          <w:rFonts w:ascii="Times New Roman" w:eastAsia="Times New Roman" w:hAnsi="Times New Roman" w:cs="Times New Roman"/>
-          <w:b/>
-          <w:bCs/>
+        <w:spacing w:before="100" w:beforeAutospacing="1" w:after="100" w:afterAutospacing="1" w:line="276" w:lineRule="auto"/>
+        <w:rPr>
+          <w:rFonts w:ascii="Poppins" w:eastAsia="Times New Roman" w:hAnsi="Poppins" w:cs="Times New Roman"/>
+          <w:sz w:val="26"/>
+          <w:szCs w:val="26"/>
+        </w:rPr>
+      </w:pPr>
+      <w:r>
+        <w:rPr>
+          <w:rFonts w:ascii="Poppins" w:eastAsia="Times New Roman" w:hAnsi="Poppins" w:cs="Times New Roman"/>
+          <w:b/>
+          <w:bCs/>
+          <w:sz w:val="26"/>
+          <w:szCs w:val="26"/>
         </w:rPr>
         <w:t>Interconnectedness of Socio-Economic Indicators</w:t>
       </w:r>
       <w:r>
         <w:rPr>
-          <w:rFonts w:ascii="Times New Roman" w:eastAsia="Times New Roman" w:hAnsi="Times New Roman" w:cs="Times New Roman"/>
+          <w:rFonts w:ascii="Poppins" w:eastAsia="Times New Roman" w:hAnsi="Poppins" w:cs="Times New Roman"/>
+          <w:sz w:val="26"/>
+          <w:szCs w:val="26"/>
         </w:rPr>
         <w:t>:</w:t>
       </w:r>
@@ -9549,14 +9797,18 @@
           <w:ilvl w:val="1"/>
           <w:numId w:val="43"/>
         </w:numPr>
-        <w:spacing w:before="100" w:beforeAutospacing="1" w:after="100" w:afterAutospacing="1" w:line="240" w:lineRule="auto"/>
-        <w:rPr>
-          <w:rFonts w:ascii="Times New Roman" w:eastAsia="Times New Roman" w:hAnsi="Times New Roman" w:cs="Times New Roman"/>
-        </w:rPr>
-      </w:pPr>
-      <w:r>
-        <w:rPr>
-          <w:rFonts w:ascii="Times New Roman" w:eastAsia="Times New Roman" w:hAnsi="Times New Roman" w:cs="Times New Roman"/>
+        <w:spacing w:before="100" w:beforeAutospacing="1" w:after="100" w:afterAutospacing="1" w:line="276" w:lineRule="auto"/>
+        <w:rPr>
+          <w:rFonts w:ascii="Poppins" w:eastAsia="Times New Roman" w:hAnsi="Poppins" w:cs="Times New Roman"/>
+          <w:sz w:val="26"/>
+          <w:szCs w:val="26"/>
+        </w:rPr>
+      </w:pPr>
+      <w:r>
+        <w:rPr>
+          <w:rFonts w:ascii="Poppins" w:eastAsia="Times New Roman" w:hAnsi="Poppins" w:cs="Times New Roman"/>
+          <w:sz w:val="26"/>
+          <w:szCs w:val="26"/>
         </w:rPr>
         <w:t>Across all datasets, indicators within the same category (e.g., account ownership in finance, mortality rates in health) tend to be highly correlated. This suggests that improvements or declines in one area (e.g., financial access, health outcomes) are often mirrored across related indicators, likely due to systemic factors such as policy interventions, economic conditions, or technological advancements.</w:t>
       </w:r>
@@ -9567,22 +9819,28 @@
           <w:ilvl w:val="0"/>
           <w:numId w:val="43"/>
         </w:numPr>
-        <w:spacing w:before="100" w:beforeAutospacing="1" w:after="100" w:afterAutospacing="1" w:line="240" w:lineRule="auto"/>
-        <w:rPr>
-          <w:rFonts w:ascii="Times New Roman" w:eastAsia="Times New Roman" w:hAnsi="Times New Roman" w:cs="Times New Roman"/>
-        </w:rPr>
-      </w:pPr>
-      <w:r>
-        <w:rPr>
-          <w:rFonts w:ascii="Times New Roman" w:eastAsia="Times New Roman" w:hAnsi="Times New Roman" w:cs="Times New Roman"/>
-          <w:b/>
-          <w:bCs/>
+        <w:spacing w:before="100" w:beforeAutospacing="1" w:after="100" w:afterAutospacing="1" w:line="276" w:lineRule="auto"/>
+        <w:rPr>
+          <w:rFonts w:ascii="Poppins" w:eastAsia="Times New Roman" w:hAnsi="Poppins" w:cs="Times New Roman"/>
+          <w:sz w:val="26"/>
+          <w:szCs w:val="26"/>
+        </w:rPr>
+      </w:pPr>
+      <w:r>
+        <w:rPr>
+          <w:rFonts w:ascii="Poppins" w:eastAsia="Times New Roman" w:hAnsi="Poppins" w:cs="Times New Roman"/>
+          <w:b/>
+          <w:bCs/>
+          <w:sz w:val="26"/>
+          <w:szCs w:val="26"/>
         </w:rPr>
         <w:t>Education as a Key Driver</w:t>
       </w:r>
       <w:r>
         <w:rPr>
-          <w:rFonts w:ascii="Times New Roman" w:eastAsia="Times New Roman" w:hAnsi="Times New Roman" w:cs="Times New Roman"/>
+          <w:rFonts w:ascii="Poppins" w:eastAsia="Times New Roman" w:hAnsi="Poppins" w:cs="Times New Roman"/>
+          <w:sz w:val="26"/>
+          <w:szCs w:val="26"/>
         </w:rPr>
         <w:t>:</w:t>
       </w:r>
@@ -9593,28 +9851,36 @@
           <w:ilvl w:val="1"/>
           <w:numId w:val="43"/>
         </w:numPr>
-        <w:spacing w:before="100" w:beforeAutospacing="1" w:after="100" w:afterAutospacing="1" w:line="240" w:lineRule="auto"/>
-        <w:rPr>
-          <w:rFonts w:ascii="Times New Roman" w:eastAsia="Times New Roman" w:hAnsi="Times New Roman" w:cs="Times New Roman"/>
-        </w:rPr>
-      </w:pPr>
-      <w:r>
-        <w:rPr>
-          <w:rFonts w:ascii="Times New Roman" w:eastAsia="Times New Roman" w:hAnsi="Times New Roman" w:cs="Times New Roman"/>
+        <w:spacing w:before="100" w:beforeAutospacing="1" w:after="100" w:afterAutospacing="1" w:line="276" w:lineRule="auto"/>
+        <w:rPr>
+          <w:rFonts w:ascii="Poppins" w:eastAsia="Times New Roman" w:hAnsi="Poppins" w:cs="Times New Roman"/>
+          <w:sz w:val="26"/>
+          <w:szCs w:val="26"/>
+        </w:rPr>
+      </w:pPr>
+      <w:r>
+        <w:rPr>
+          <w:rFonts w:ascii="Poppins" w:eastAsia="Times New Roman" w:hAnsi="Poppins" w:cs="Times New Roman"/>
+          <w:sz w:val="26"/>
+          <w:szCs w:val="26"/>
         </w:rPr>
         <w:t xml:space="preserve">Education indicators likely play a pivotal role in influencing outcomes in other datasets. For example, higher school </w:t>
       </w:r>
       <w:proofErr w:type="spellStart"/>
       <w:r>
         <w:rPr>
-          <w:rFonts w:ascii="Times New Roman" w:eastAsia="Times New Roman" w:hAnsi="Times New Roman" w:cs="Times New Roman"/>
+          <w:rFonts w:ascii="Poppins" w:eastAsia="Times New Roman" w:hAnsi="Poppins" w:cs="Times New Roman"/>
+          <w:sz w:val="26"/>
+          <w:szCs w:val="26"/>
         </w:rPr>
         <w:t>enrollment</w:t>
       </w:r>
       <w:proofErr w:type="spellEnd"/>
       <w:r>
         <w:rPr>
-          <w:rFonts w:ascii="Times New Roman" w:eastAsia="Times New Roman" w:hAnsi="Times New Roman" w:cs="Times New Roman"/>
+          <w:rFonts w:ascii="Poppins" w:eastAsia="Times New Roman" w:hAnsi="Poppins" w:cs="Times New Roman"/>
+          <w:sz w:val="26"/>
+          <w:szCs w:val="26"/>
         </w:rPr>
         <w:t xml:space="preserve"> (education dataset) may correlate with lower poverty rates (poverty dataset) and better health outcomes (health dataset), reflecting the long-term impact of education on socio-economic development.</w:t>
       </w:r>
@@ -9625,22 +9891,28 @@
           <w:ilvl w:val="0"/>
           <w:numId w:val="43"/>
         </w:numPr>
-        <w:spacing w:before="100" w:beforeAutospacing="1" w:after="100" w:afterAutospacing="1" w:line="240" w:lineRule="auto"/>
-        <w:rPr>
-          <w:rFonts w:ascii="Times New Roman" w:eastAsia="Times New Roman" w:hAnsi="Times New Roman" w:cs="Times New Roman"/>
-        </w:rPr>
-      </w:pPr>
-      <w:r>
-        <w:rPr>
-          <w:rFonts w:ascii="Times New Roman" w:eastAsia="Times New Roman" w:hAnsi="Times New Roman" w:cs="Times New Roman"/>
-          <w:b/>
-          <w:bCs/>
+        <w:spacing w:before="100" w:beforeAutospacing="1" w:after="100" w:afterAutospacing="1" w:line="276" w:lineRule="auto"/>
+        <w:rPr>
+          <w:rFonts w:ascii="Poppins" w:eastAsia="Times New Roman" w:hAnsi="Poppins" w:cs="Times New Roman"/>
+          <w:sz w:val="26"/>
+          <w:szCs w:val="26"/>
+        </w:rPr>
+      </w:pPr>
+      <w:r>
+        <w:rPr>
+          <w:rFonts w:ascii="Poppins" w:eastAsia="Times New Roman" w:hAnsi="Poppins" w:cs="Times New Roman"/>
+          <w:b/>
+          <w:bCs/>
+          <w:sz w:val="26"/>
+          <w:szCs w:val="26"/>
         </w:rPr>
         <w:t>Economic Factors and Inequality</w:t>
       </w:r>
       <w:r>
         <w:rPr>
-          <w:rFonts w:ascii="Times New Roman" w:eastAsia="Times New Roman" w:hAnsi="Times New Roman" w:cs="Times New Roman"/>
+          <w:rFonts w:ascii="Poppins" w:eastAsia="Times New Roman" w:hAnsi="Poppins" w:cs="Times New Roman"/>
+          <w:sz w:val="26"/>
+          <w:szCs w:val="26"/>
         </w:rPr>
         <w:t>:</w:t>
       </w:r>
@@ -9651,35 +9923,36 @@
           <w:ilvl w:val="1"/>
           <w:numId w:val="43"/>
         </w:numPr>
-        <w:spacing w:before="100" w:beforeAutospacing="1" w:after="100" w:afterAutospacing="1" w:line="240" w:lineRule="auto"/>
-        <w:rPr>
-          <w:rFonts w:ascii="Times New Roman" w:eastAsia="Times New Roman" w:hAnsi="Times New Roman" w:cs="Times New Roman"/>
-        </w:rPr>
-      </w:pPr>
-      <w:r>
-        <w:rPr>
-          <w:rFonts w:ascii="Times New Roman" w:eastAsia="Times New Roman" w:hAnsi="Times New Roman" w:cs="Times New Roman"/>
-        </w:rPr>
-        <w:t xml:space="preserve">The finance dataset’s correlations between price indices and exchange rates, as well as the poverty dataset’s expected links between poverty and inequality, </w:t>
-      </w:r>
-      <w:r>
-        <w:rPr>
-          <w:rFonts w:ascii="Times New Roman" w:eastAsia="Times New Roman" w:hAnsi="Times New Roman" w:cs="Times New Roman"/>
-        </w:rPr>
-        <w:lastRenderedPageBreak/>
-        <w:t xml:space="preserve">highlight the role of economic stability in shaping social outcomes. Currency depreciation and inflation (finance) can exacerbate poverty (poverty) and limit access to social protection (social protection and </w:t>
+        <w:spacing w:before="100" w:beforeAutospacing="1" w:after="100" w:afterAutospacing="1" w:line="276" w:lineRule="auto"/>
+        <w:rPr>
+          <w:rFonts w:ascii="Poppins" w:eastAsia="Times New Roman" w:hAnsi="Poppins" w:cs="Times New Roman"/>
+          <w:sz w:val="26"/>
+          <w:szCs w:val="26"/>
+        </w:rPr>
+      </w:pPr>
+      <w:r>
+        <w:rPr>
+          <w:rFonts w:ascii="Poppins" w:eastAsia="Times New Roman" w:hAnsi="Poppins" w:cs="Times New Roman"/>
+          <w:sz w:val="26"/>
+          <w:szCs w:val="26"/>
+        </w:rPr>
+        <w:t xml:space="preserve">The finance dataset’s correlations between price indices and exchange rates, as well as the poverty dataset’s expected links between poverty and inequality, highlight the role of economic stability in shaping social outcomes. Currency depreciation and inflation (finance) can exacerbate poverty (poverty) and limit access to social protection (social protection and </w:t>
       </w:r>
       <w:proofErr w:type="spellStart"/>
       <w:r>
         <w:rPr>
-          <w:rFonts w:ascii="Times New Roman" w:eastAsia="Times New Roman" w:hAnsi="Times New Roman" w:cs="Times New Roman"/>
+          <w:rFonts w:ascii="Poppins" w:eastAsia="Times New Roman" w:hAnsi="Poppins" w:cs="Times New Roman"/>
+          <w:sz w:val="26"/>
+          <w:szCs w:val="26"/>
         </w:rPr>
         <w:t>labor</w:t>
       </w:r>
       <w:proofErr w:type="spellEnd"/>
       <w:r>
         <w:rPr>
-          <w:rFonts w:ascii="Times New Roman" w:eastAsia="Times New Roman" w:hAnsi="Times New Roman" w:cs="Times New Roman"/>
+          <w:rFonts w:ascii="Poppins" w:eastAsia="Times New Roman" w:hAnsi="Poppins" w:cs="Times New Roman"/>
+          <w:sz w:val="26"/>
+          <w:szCs w:val="26"/>
         </w:rPr>
         <w:t>), creating a vicious cycle of economic vulnerability.</w:t>
       </w:r>
@@ -9690,22 +9963,28 @@
           <w:ilvl w:val="0"/>
           <w:numId w:val="43"/>
         </w:numPr>
-        <w:spacing w:before="100" w:beforeAutospacing="1" w:after="100" w:afterAutospacing="1" w:line="240" w:lineRule="auto"/>
-        <w:rPr>
-          <w:rFonts w:ascii="Times New Roman" w:eastAsia="Times New Roman" w:hAnsi="Times New Roman" w:cs="Times New Roman"/>
-        </w:rPr>
-      </w:pPr>
-      <w:r>
-        <w:rPr>
-          <w:rFonts w:ascii="Times New Roman" w:eastAsia="Times New Roman" w:hAnsi="Times New Roman" w:cs="Times New Roman"/>
-          <w:b/>
-          <w:bCs/>
+        <w:spacing w:before="100" w:beforeAutospacing="1" w:after="100" w:afterAutospacing="1" w:line="276" w:lineRule="auto"/>
+        <w:rPr>
+          <w:rFonts w:ascii="Poppins" w:eastAsia="Times New Roman" w:hAnsi="Poppins" w:cs="Times New Roman"/>
+          <w:sz w:val="26"/>
+          <w:szCs w:val="26"/>
+        </w:rPr>
+      </w:pPr>
+      <w:r>
+        <w:rPr>
+          <w:rFonts w:ascii="Poppins" w:eastAsia="Times New Roman" w:hAnsi="Poppins" w:cs="Times New Roman"/>
+          <w:b/>
+          <w:bCs/>
+          <w:sz w:val="26"/>
+          <w:szCs w:val="26"/>
         </w:rPr>
         <w:t>Policy Implications</w:t>
       </w:r>
       <w:r>
         <w:rPr>
-          <w:rFonts w:ascii="Times New Roman" w:eastAsia="Times New Roman" w:hAnsi="Times New Roman" w:cs="Times New Roman"/>
+          <w:rFonts w:ascii="Poppins" w:eastAsia="Times New Roman" w:hAnsi="Poppins" w:cs="Times New Roman"/>
+          <w:sz w:val="26"/>
+          <w:szCs w:val="26"/>
         </w:rPr>
         <w:t>:</w:t>
       </w:r>
@@ -9716,73 +9995,85 @@
           <w:ilvl w:val="1"/>
           <w:numId w:val="43"/>
         </w:numPr>
-        <w:spacing w:before="100" w:beforeAutospacing="1" w:after="100" w:afterAutospacing="1" w:line="240" w:lineRule="auto"/>
-        <w:rPr>
-          <w:rFonts w:ascii="Times New Roman" w:eastAsia="Times New Roman" w:hAnsi="Times New Roman" w:cs="Times New Roman"/>
-        </w:rPr>
-      </w:pPr>
-      <w:r>
-        <w:rPr>
-          <w:rFonts w:ascii="Times New Roman" w:eastAsia="Times New Roman" w:hAnsi="Times New Roman" w:cs="Times New Roman"/>
-        </w:rPr>
+        <w:spacing w:before="100" w:beforeAutospacing="1" w:after="100" w:afterAutospacing="1" w:line="276" w:lineRule="auto"/>
+        <w:rPr>
+          <w:rFonts w:ascii="Poppins" w:eastAsia="Times New Roman" w:hAnsi="Poppins" w:cs="Times New Roman"/>
+          <w:sz w:val="26"/>
+          <w:szCs w:val="26"/>
+        </w:rPr>
+      </w:pPr>
+      <w:r>
+        <w:rPr>
+          <w:rFonts w:ascii="Poppins" w:eastAsia="Times New Roman" w:hAnsi="Poppins" w:cs="Times New Roman"/>
+          <w:sz w:val="26"/>
+          <w:szCs w:val="26"/>
+        </w:rPr>
+        <w:lastRenderedPageBreak/>
         <w:t>The strong correlations within each dataset suggest that targeted interventions can have widespread effects. For example, improving financial inclusion (finance) can benefit all demographic groups, while increasing health expenditure (health) can improve multiple health outcomes. However, negative correlations (e.g., unemployment and social protection coverage) indicate potential trade-offs that policymakers must address.</w:t>
       </w:r>
     </w:p>
     <w:p>
       <w:pPr>
-        <w:spacing w:before="100" w:beforeAutospacing="1" w:after="100" w:afterAutospacing="1" w:line="240" w:lineRule="auto"/>
+        <w:spacing w:before="100" w:beforeAutospacing="1" w:after="100" w:afterAutospacing="1" w:line="276" w:lineRule="auto"/>
         <w:outlineLvl w:val="1"/>
         <w:rPr>
-          <w:rFonts w:ascii="Times New Roman" w:eastAsia="Times New Roman" w:hAnsi="Times New Roman" w:cs="Times New Roman"/>
-          <w:b/>
-          <w:bCs/>
-          <w:sz w:val="36"/>
-          <w:szCs w:val="36"/>
-        </w:rPr>
-      </w:pPr>
-      <w:r>
-        <w:rPr>
-          <w:rFonts w:ascii="Times New Roman" w:eastAsia="Times New Roman" w:hAnsi="Times New Roman" w:cs="Times New Roman"/>
-          <w:b/>
-          <w:bCs/>
-          <w:sz w:val="36"/>
-          <w:szCs w:val="36"/>
+          <w:rFonts w:ascii="Poppins" w:eastAsia="Times New Roman" w:hAnsi="Poppins" w:cs="Times New Roman"/>
+          <w:b/>
+          <w:bCs/>
+          <w:sz w:val="26"/>
+          <w:szCs w:val="26"/>
+        </w:rPr>
+      </w:pPr>
+      <w:r>
+        <w:rPr>
+          <w:rFonts w:ascii="Poppins" w:eastAsia="Times New Roman" w:hAnsi="Poppins" w:cs="Times New Roman"/>
+          <w:b/>
+          <w:bCs/>
+          <w:sz w:val="26"/>
+          <w:szCs w:val="26"/>
         </w:rPr>
         <w:t>5. Conclusion</w:t>
       </w:r>
     </w:p>
     <w:p>
       <w:pPr>
-        <w:spacing w:before="100" w:beforeAutospacing="1" w:after="100" w:afterAutospacing="1" w:line="240" w:lineRule="auto"/>
-        <w:rPr>
-          <w:rFonts w:ascii="Times New Roman" w:eastAsia="Times New Roman" w:hAnsi="Times New Roman" w:cs="Times New Roman"/>
-        </w:rPr>
-      </w:pPr>
-      <w:r>
-        <w:rPr>
-          <w:rFonts w:ascii="Times New Roman" w:eastAsia="Times New Roman" w:hAnsi="Times New Roman" w:cs="Times New Roman"/>
+        <w:spacing w:before="100" w:beforeAutospacing="1" w:after="100" w:afterAutospacing="1" w:line="276" w:lineRule="auto"/>
+        <w:rPr>
+          <w:rFonts w:ascii="Poppins" w:eastAsia="Times New Roman" w:hAnsi="Poppins" w:cs="Times New Roman"/>
+          <w:sz w:val="26"/>
+          <w:szCs w:val="26"/>
+        </w:rPr>
+      </w:pPr>
+      <w:r>
+        <w:rPr>
+          <w:rFonts w:ascii="Poppins" w:eastAsia="Times New Roman" w:hAnsi="Poppins" w:cs="Times New Roman"/>
+          <w:sz w:val="26"/>
+          <w:szCs w:val="26"/>
         </w:rPr>
         <w:t xml:space="preserve">This correlation analysis across the finance, education, poverty, social protection and </w:t>
       </w:r>
       <w:proofErr w:type="spellStart"/>
       <w:r>
         <w:rPr>
-          <w:rFonts w:ascii="Times New Roman" w:eastAsia="Times New Roman" w:hAnsi="Times New Roman" w:cs="Times New Roman"/>
+          <w:rFonts w:ascii="Poppins" w:eastAsia="Times New Roman" w:hAnsi="Poppins" w:cs="Times New Roman"/>
+          <w:sz w:val="26"/>
+          <w:szCs w:val="26"/>
         </w:rPr>
         <w:t>labor</w:t>
       </w:r>
       <w:proofErr w:type="spellEnd"/>
       <w:r>
         <w:rPr>
-          <w:rFonts w:ascii="Times New Roman" w:eastAsia="Times New Roman" w:hAnsi="Times New Roman" w:cs="Times New Roman"/>
+          <w:rFonts w:ascii="Poppins" w:eastAsia="Times New Roman" w:hAnsi="Poppins" w:cs="Times New Roman"/>
+          <w:sz w:val="26"/>
+          <w:szCs w:val="26"/>
         </w:rPr>
         <w:t>, and health datasets provides a holistic view of Pakistan’s socio-economic landscape from 1960 to 2023. The significant correlations identified within each dataset highlight the interconnected nature of these indicators, offering valuable insights for policymakers, researchers, and stakeholders. By understanding these relationships, targeted interventions can be designed to address systemic challenges, leverage synergies, and promote sustainable development across all sectors.</w:t>
       </w:r>
-      <w:bookmarkStart w:id="0" w:name="_GoBack"/>
-      <w:bookmarkEnd w:id="0"/>
-    </w:p>
-    <w:p>
-      <w:pPr>
+    </w:p>
+    <w:p>
+      <w:pPr>
+        <w:spacing w:line="276" w:lineRule="auto"/>
         <w:rPr>
           <w:rFonts w:ascii="Poppins" w:hAnsi="Poppins" w:cs="Poppins"/>
         </w:rPr>

</xml_diff>

<commit_message>
Documentstion fixes v 2
</commit_message>
<xml_diff>
--- a/Project Report.docx
+++ b/Project Report.docx
@@ -1,6 +1,6 @@
 
 <file path=word/document.xml><?xml version="1.0" encoding="utf-8"?>
-<w:document xmlns:wpc="http://schemas.microsoft.com/office/word/2010/wordprocessingCanvas" xmlns:mc="http://schemas.openxmlformats.org/markup-compatibility/2006" xmlns:o="urn:schemas-microsoft-com:office:office" xmlns:r="http://schemas.openxmlformats.org/officeDocument/2006/relationships" xmlns:m="http://schemas.openxmlformats.org/officeDocument/2006/math" xmlns:v="urn:schemas-microsoft-com:vml" xmlns:wp14="http://schemas.microsoft.com/office/word/2010/wordprocessingDrawing" xmlns:wp="http://schemas.openxmlformats.org/drawingml/2006/wordprocessingDrawing" xmlns:w10="urn:schemas-microsoft-com:office:word" xmlns:w="http://schemas.openxmlformats.org/wordprocessingml/2006/main" xmlns:w14="http://schemas.microsoft.com/office/word/2010/wordml" xmlns:w15="http://schemas.microsoft.com/office/word/2012/wordml" xmlns:wpg="http://schemas.microsoft.com/office/word/2010/wordprocessingGroup" xmlns:wpi="http://schemas.microsoft.com/office/word/2010/wordprocessingInk" xmlns:wne="http://schemas.microsoft.com/office/word/2006/wordml" xmlns:wps="http://schemas.microsoft.com/office/word/2010/wordprocessingShape" mc:Ignorable="w14 w15 wp14">
+<w:document xmlns:wpc="http://schemas.microsoft.com/office/word/2010/wordprocessingCanvas" xmlns:cx="http://schemas.microsoft.com/office/drawing/2014/chartex" xmlns:cx1="http://schemas.microsoft.com/office/drawing/2015/9/8/chartex" xmlns:cx2="http://schemas.microsoft.com/office/drawing/2015/10/21/chartex" xmlns:cx3="http://schemas.microsoft.com/office/drawing/2016/5/9/chartex" xmlns:cx4="http://schemas.microsoft.com/office/drawing/2016/5/10/chartex" xmlns:cx5="http://schemas.microsoft.com/office/drawing/2016/5/11/chartex" xmlns:cx6="http://schemas.microsoft.com/office/drawing/2016/5/12/chartex" xmlns:cx7="http://schemas.microsoft.com/office/drawing/2016/5/13/chartex" xmlns:cx8="http://schemas.microsoft.com/office/drawing/2016/5/14/chartex" xmlns:mc="http://schemas.openxmlformats.org/markup-compatibility/2006" xmlns:aink="http://schemas.microsoft.com/office/drawing/2016/ink" xmlns:am3d="http://schemas.microsoft.com/office/drawing/2017/model3d" xmlns:o="urn:schemas-microsoft-com:office:office" xmlns:oel="http://schemas.microsoft.com/office/2019/extlst" xmlns:r="http://schemas.openxmlformats.org/officeDocument/2006/relationships" xmlns:m="http://schemas.openxmlformats.org/officeDocument/2006/math" xmlns:v="urn:schemas-microsoft-com:vml" xmlns:wp14="http://schemas.microsoft.com/office/word/2010/wordprocessingDrawing" xmlns:wp="http://schemas.openxmlformats.org/drawingml/2006/wordprocessingDrawing" xmlns:w10="urn:schemas-microsoft-com:office:word" xmlns:w="http://schemas.openxmlformats.org/wordprocessingml/2006/main" xmlns:w14="http://schemas.microsoft.com/office/word/2010/wordml" xmlns:w15="http://schemas.microsoft.com/office/word/2012/wordml" xmlns:w16cex="http://schemas.microsoft.com/office/word/2018/wordml/cex" xmlns:w16cid="http://schemas.microsoft.com/office/word/2016/wordml/cid" xmlns:w16="http://schemas.microsoft.com/office/word/2018/wordml" xmlns:w16du="http://schemas.microsoft.com/office/word/2023/wordml/word16du" xmlns:w16sdtdh="http://schemas.microsoft.com/office/word/2020/wordml/sdtdatahash" xmlns:w16sdtfl="http://schemas.microsoft.com/office/word/2024/wordml/sdtformatlock" xmlns:w16se="http://schemas.microsoft.com/office/word/2015/wordml/symex" xmlns:wpg="http://schemas.microsoft.com/office/word/2010/wordprocessingGroup" xmlns:wpi="http://schemas.microsoft.com/office/word/2010/wordprocessingInk" xmlns:wne="http://schemas.microsoft.com/office/word/2006/wordml" xmlns:wps="http://schemas.microsoft.com/office/word/2010/wordprocessingShape" mc:Ignorable="w14 w15 w16se w16cid w16 w16cex w16sdtdh w16sdtfl w16du wp14">
   <w:body>
     <w:p>
       <w:pPr>
@@ -745,6 +745,7 @@
           <w:sz w:val="26"/>
           <w:szCs w:val="26"/>
         </w:rPr>
+        <w:lastRenderedPageBreak/>
         <w:t>What are the most significant factors contributing to social protection issues, and how do they vary between developing and developed nations?</w:t>
       </w:r>
     </w:p>
@@ -928,7 +929,6 @@
           <w:sz w:val="26"/>
           <w:szCs w:val="26"/>
         </w:rPr>
-        <w:lastRenderedPageBreak/>
         <w:t>Defining Causation vs. Correlation:</w:t>
       </w:r>
       <w:r>
@@ -1607,6 +1607,7 @@
           <w:sz w:val="26"/>
           <w:szCs w:val="26"/>
         </w:rPr>
+        <w:lastRenderedPageBreak/>
         <w:t>2. Health Indicators Data (4f2f6b82-aa5d-429f-80d4-564ae648423d_Data.csv)</w:t>
       </w:r>
     </w:p>
@@ -1786,7 +1787,6 @@
           <w:sz w:val="26"/>
           <w:szCs w:val="26"/>
         </w:rPr>
-        <w:lastRenderedPageBreak/>
         <w:t xml:space="preserve">Notable Characteristics: </w:t>
       </w:r>
     </w:p>
@@ -1985,6 +1985,7 @@
           <w:sz w:val="26"/>
           <w:szCs w:val="26"/>
         </w:rPr>
+        <w:lastRenderedPageBreak/>
         <w:t xml:space="preserve">Key Indicators: </w:t>
       </w:r>
     </w:p>
@@ -2296,7 +2297,6 @@
           <w:sz w:val="26"/>
           <w:szCs w:val="26"/>
         </w:rPr>
-        <w:lastRenderedPageBreak/>
         <w:t>Adjusted net enrolment rate, primary (% of primary school age children, total: SE.PRM.TENR, female: SE.PRM.TENR.FE, male: SE.PRM.TENR.MA).</w:t>
       </w:r>
     </w:p>
@@ -2339,7 +2339,8 @@
           <w:sz w:val="26"/>
           <w:szCs w:val="26"/>
         </w:rPr>
-        <w:t>Educational attainment (</w:t>
+        <w:lastRenderedPageBreak/>
+        <w:t>Educational attainment (bachelor’s: SE.TER.CUAT.BA.ZS; lower secondary: SE.SEC.CUAT.</w:t>
       </w:r>
       <w:proofErr w:type="gramStart"/>
       <w:r>
@@ -2348,7 +2349,7 @@
           <w:sz w:val="26"/>
           <w:szCs w:val="26"/>
         </w:rPr>
-        <w:t>bachelor’s</w:t>
+        <w:t>LO.ZS</w:t>
       </w:r>
       <w:proofErr w:type="gramEnd"/>
       <w:r>
@@ -2357,7 +2358,7 @@
           <w:sz w:val="26"/>
           <w:szCs w:val="26"/>
         </w:rPr>
-        <w:t>: SE.TER.CUAT.BA.ZS; lower secondary: SE.SEC.CUAT.LO.ZS).</w:t>
+        <w:t>).</w:t>
       </w:r>
     </w:p>
     <w:p>
@@ -2723,6 +2724,7 @@
           <w:sz w:val="26"/>
           <w:szCs w:val="26"/>
         </w:rPr>
+        <w:lastRenderedPageBreak/>
         <w:t>Child employment (% of children ages 7–14, total: SL.TLF.0714.ZS, female: SL.TLF.0714.FE.ZS, male: SL.TLF.0714.MA.ZS) and working hours (e.g., SL.TLF.0714.SW.TM).</w:t>
       </w:r>
     </w:p>
@@ -2744,7 +2746,6 @@
           <w:sz w:val="26"/>
           <w:szCs w:val="26"/>
         </w:rPr>
-        <w:lastRenderedPageBreak/>
         <w:t>Child employment by sector (agriculture: SL.AGR.0714.ZS, manufacturing: SL.MNF.0714.ZS, services: SL.SRV.0714.ZS).</w:t>
       </w:r>
     </w:p>
@@ -2949,6 +2950,7 @@
           <w:sz w:val="26"/>
           <w:szCs w:val="26"/>
         </w:rPr>
+        <w:lastRenderedPageBreak/>
         <w:t>Constant values for early years (1960–2000) and missing data for unemployment benefits (</w:t>
       </w:r>
       <w:proofErr w:type="spellStart"/>
@@ -3213,28 +3215,28 @@
           <w:sz w:val="26"/>
           <w:szCs w:val="26"/>
         </w:rPr>
+        <w:t>Plotted as a 2x2 grid of line charts using matplotlib, with years on the x-axis and values on the y-axis, covering all years in the dataset (1960–2023), including placeholder values.</w:t>
+      </w:r>
+    </w:p>
+    <w:p>
+      <w:pPr>
+        <w:rPr>
+          <w:rFonts w:ascii="Poppins" w:hAnsi="Poppins" w:cs="Poppins"/>
+          <w:sz w:val="26"/>
+          <w:szCs w:val="26"/>
+        </w:rPr>
+      </w:pPr>
+      <w:r>
+        <w:rPr>
+          <w:rFonts w:ascii="Poppins" w:hAnsi="Poppins" w:cs="Poppins"/>
+          <w:noProof/>
+          <w:sz w:val="26"/>
+          <w:szCs w:val="26"/>
+          <w:lang w:val="en-US"/>
+        </w:rPr>
         <w:lastRenderedPageBreak/>
-        <w:t>Plotted as a 2x2 grid of line charts using matplotlib, with years on the x-axis and values on the y-axis, covering all years in the dataset (1960–2023), including placeholder values.</w:t>
-      </w:r>
-    </w:p>
-    <w:p>
-      <w:pPr>
-        <w:rPr>
-          <w:rFonts w:ascii="Poppins" w:hAnsi="Poppins" w:cs="Poppins"/>
-          <w:sz w:val="26"/>
-          <w:szCs w:val="26"/>
-        </w:rPr>
-      </w:pPr>
-      <w:r>
-        <w:rPr>
-          <w:rFonts w:ascii="Poppins" w:hAnsi="Poppins" w:cs="Poppins"/>
-          <w:noProof/>
-          <w:sz w:val="26"/>
-          <w:szCs w:val="26"/>
-          <w:lang w:val="en-US"/>
-        </w:rPr>
         <w:drawing>
-          <wp:inline distT="0" distB="0" distL="0" distR="0" wp14:anchorId="37DD0146" wp14:editId="34E5DDEB">
+          <wp:inline distT="0" distB="0" distL="0" distR="0" wp14:anchorId="37DD0146" wp14:editId="3F9BF6AE">
             <wp:extent cx="5731510" cy="4082415"/>
             <wp:effectExtent l="0" t="0" r="2540" b="0"/>
             <wp:docPr id="20441262" name="Picture 1"/>
@@ -3368,7 +3370,16 @@
           <w:sz w:val="26"/>
           <w:szCs w:val="26"/>
         </w:rPr>
-        <w:t>'Series Name'].</w:t>
+        <w:t>'Series Name'</w:t>
+      </w:r>
+      <w:proofErr w:type="gramStart"/>
+      <w:r>
+        <w:rPr>
+          <w:rFonts w:ascii="Poppins" w:hAnsi="Poppins" w:cs="Poppins"/>
+          <w:sz w:val="26"/>
+          <w:szCs w:val="26"/>
+        </w:rPr>
+        <w:t>].</w:t>
       </w:r>
       <w:proofErr w:type="spellStart"/>
       <w:r>
@@ -3380,6 +3391,7 @@
         <w:t>iloc</w:t>
       </w:r>
       <w:proofErr w:type="spellEnd"/>
+      <w:proofErr w:type="gramEnd"/>
       <w:r>
         <w:rPr>
           <w:rFonts w:ascii="Poppins" w:hAnsi="Poppins" w:cs="Poppins"/>
@@ -3841,6 +3853,7 @@
           <w:sz w:val="26"/>
           <w:szCs w:val="26"/>
         </w:rPr>
+        <w:lastRenderedPageBreak/>
         <w:t>5. Finance Indicators Dataset</w:t>
       </w:r>
     </w:p>
@@ -3885,7 +3898,6 @@
           <w:sz w:val="26"/>
           <w:szCs w:val="26"/>
         </w:rPr>
-        <w:lastRenderedPageBreak/>
         <w:t>Plot Type: Stacked Bar Plot</w:t>
       </w:r>
     </w:p>
@@ -4042,7 +4054,16 @@
           <w:sz w:val="26"/>
           <w:szCs w:val="26"/>
         </w:rPr>
-        <w:t xml:space="preserve"> rates at the primary level have gradually improved over the decades, although noticeable gaps persist between male and female students. A significant portion of adolescents continues to remain out of lower secondary education, suggesting persistent barriers to school retention. Overall, the data reflects steady progress in education access alongside ongoing challenges related to gender equity and school completion.</w:t>
+        <w:t xml:space="preserve"> rates at the primary level have </w:t>
+      </w:r>
+      <w:r>
+        <w:rPr>
+          <w:rFonts w:ascii="Poppins" w:hAnsi="Poppins" w:cs="Poppins"/>
+          <w:sz w:val="26"/>
+          <w:szCs w:val="26"/>
+        </w:rPr>
+        <w:lastRenderedPageBreak/>
+        <w:t>gradually improved over the decades, although noticeable gaps persist between male and female students. A significant portion of adolescents continues to remain out of lower secondary education, suggesting persistent barriers to school retention. Overall, the data reflects steady progress in education access alongside ongoing challenges related to gender equity and school completion.</w:t>
       </w:r>
     </w:p>
     <w:p>
@@ -4839,6 +4860,7 @@
           <w:sz w:val="26"/>
           <w:szCs w:val="26"/>
         </w:rPr>
+        <w:lastRenderedPageBreak/>
         <w:t xml:space="preserve">Filled </w:t>
       </w:r>
       <w:proofErr w:type="spellStart"/>
@@ -5027,7 +5049,6 @@
           <w:sz w:val="26"/>
           <w:szCs w:val="26"/>
         </w:rPr>
-        <w:lastRenderedPageBreak/>
         <w:t xml:space="preserve">Converted year columns to numeric using </w:t>
       </w:r>
       <w:proofErr w:type="spellStart"/>
@@ -5581,6 +5602,7 @@
           <w:sz w:val="26"/>
           <w:szCs w:val="26"/>
         </w:rPr>
+        <w:lastRenderedPageBreak/>
         <w:t xml:space="preserve">Covariance and Correlation: Computed against the reference series using </w:t>
       </w:r>
       <w:proofErr w:type="spellStart"/>
@@ -5930,357 +5952,357 @@
           <w:sz w:val="26"/>
           <w:szCs w:val="26"/>
         </w:rPr>
+        <w:t>Implementation</w:t>
+      </w:r>
+      <w:r>
+        <w:rPr>
+          <w:rFonts w:ascii="Poppins" w:hAnsi="Poppins" w:cs="Poppins"/>
+          <w:sz w:val="26"/>
+          <w:szCs w:val="26"/>
+        </w:rPr>
+        <w:t xml:space="preserve"> (assumed addition to code): </w:t>
+      </w:r>
+    </w:p>
+    <w:p>
+      <w:pPr>
+        <w:ind w:left="360"/>
+        <w:rPr>
+          <w:rFonts w:ascii="Poppins" w:hAnsi="Poppins" w:cs="Poppins"/>
+          <w:color w:val="156082" w:themeColor="accent1"/>
+          <w:sz w:val="26"/>
+          <w:szCs w:val="26"/>
+          <w:u w:val="single"/>
+        </w:rPr>
+      </w:pPr>
+      <w:r>
+        <w:rPr>
+          <w:rFonts w:ascii="Poppins" w:hAnsi="Poppins" w:cs="Poppins"/>
+          <w:color w:val="156082" w:themeColor="accent1"/>
+          <w:sz w:val="26"/>
+          <w:szCs w:val="26"/>
+          <w:u w:val="single"/>
+        </w:rPr>
+        <w:t xml:space="preserve">import </w:t>
+      </w:r>
+      <w:proofErr w:type="spellStart"/>
+      <w:r>
+        <w:rPr>
+          <w:rFonts w:ascii="Poppins" w:hAnsi="Poppins" w:cs="Poppins"/>
+          <w:color w:val="156082" w:themeColor="accent1"/>
+          <w:sz w:val="26"/>
+          <w:szCs w:val="26"/>
+          <w:u w:val="single"/>
+        </w:rPr>
+        <w:t>matplotlib.pyplot</w:t>
+      </w:r>
+      <w:proofErr w:type="spellEnd"/>
+      <w:r>
+        <w:rPr>
+          <w:rFonts w:ascii="Poppins" w:hAnsi="Poppins" w:cs="Poppins"/>
+          <w:color w:val="156082" w:themeColor="accent1"/>
+          <w:sz w:val="26"/>
+          <w:szCs w:val="26"/>
+          <w:u w:val="single"/>
+        </w:rPr>
+        <w:t xml:space="preserve"> as </w:t>
+      </w:r>
+      <w:proofErr w:type="spellStart"/>
+      <w:r>
+        <w:rPr>
+          <w:rFonts w:ascii="Poppins" w:hAnsi="Poppins" w:cs="Poppins"/>
+          <w:color w:val="156082" w:themeColor="accent1"/>
+          <w:sz w:val="26"/>
+          <w:szCs w:val="26"/>
+          <w:u w:val="single"/>
+        </w:rPr>
+        <w:t>plt</w:t>
+      </w:r>
+      <w:proofErr w:type="spellEnd"/>
+    </w:p>
+    <w:p>
+      <w:pPr>
+        <w:ind w:left="360"/>
+        <w:rPr>
+          <w:rFonts w:ascii="Poppins" w:hAnsi="Poppins" w:cs="Poppins"/>
+          <w:color w:val="156082" w:themeColor="accent1"/>
+          <w:sz w:val="26"/>
+          <w:szCs w:val="26"/>
+          <w:u w:val="single"/>
+        </w:rPr>
+      </w:pPr>
+      <w:r>
+        <w:rPr>
+          <w:rFonts w:ascii="Poppins" w:hAnsi="Poppins" w:cs="Poppins"/>
+          <w:color w:val="156082" w:themeColor="accent1"/>
+          <w:sz w:val="26"/>
+          <w:szCs w:val="26"/>
+          <w:u w:val="single"/>
+        </w:rPr>
+        <w:t>import seaborn as sns</w:t>
+      </w:r>
+    </w:p>
+    <w:p>
+      <w:pPr>
+        <w:ind w:left="360"/>
+        <w:rPr>
+          <w:rFonts w:ascii="Poppins" w:hAnsi="Poppins" w:cs="Poppins"/>
+          <w:color w:val="156082" w:themeColor="accent1"/>
+          <w:sz w:val="26"/>
+          <w:szCs w:val="26"/>
+          <w:u w:val="single"/>
+        </w:rPr>
+      </w:pPr>
+      <w:r>
+        <w:rPr>
+          <w:rFonts w:ascii="Poppins" w:hAnsi="Poppins" w:cs="Poppins"/>
+          <w:color w:val="156082" w:themeColor="accent1"/>
+          <w:sz w:val="26"/>
+          <w:szCs w:val="26"/>
+          <w:u w:val="single"/>
+        </w:rPr>
+        <w:t>for col in ['Mean', 'Median', 'Variance', 'Covariance', 'Correlation']:</w:t>
+      </w:r>
+    </w:p>
+    <w:p>
+      <w:pPr>
+        <w:ind w:left="360"/>
+        <w:rPr>
+          <w:rFonts w:ascii="Poppins" w:hAnsi="Poppins" w:cs="Poppins"/>
+          <w:color w:val="156082" w:themeColor="accent1"/>
+          <w:sz w:val="26"/>
+          <w:szCs w:val="26"/>
+          <w:u w:val="single"/>
+        </w:rPr>
+      </w:pPr>
+      <w:r>
+        <w:rPr>
+          <w:rFonts w:ascii="Poppins" w:hAnsi="Poppins" w:cs="Poppins"/>
+          <w:color w:val="156082" w:themeColor="accent1"/>
+          <w:sz w:val="26"/>
+          <w:szCs w:val="26"/>
+          <w:u w:val="single"/>
+        </w:rPr>
+        <w:t xml:space="preserve">    </w:t>
+      </w:r>
+      <w:proofErr w:type="spellStart"/>
+      <w:r>
+        <w:rPr>
+          <w:rFonts w:ascii="Poppins" w:hAnsi="Poppins" w:cs="Poppins"/>
+          <w:color w:val="156082" w:themeColor="accent1"/>
+          <w:sz w:val="26"/>
+          <w:szCs w:val="26"/>
+          <w:u w:val="single"/>
+        </w:rPr>
+        <w:t>plt.figure</w:t>
+      </w:r>
+      <w:proofErr w:type="spellEnd"/>
+      <w:r>
+        <w:rPr>
+          <w:rFonts w:ascii="Poppins" w:hAnsi="Poppins" w:cs="Poppins"/>
+          <w:color w:val="156082" w:themeColor="accent1"/>
+          <w:sz w:val="26"/>
+          <w:szCs w:val="26"/>
+          <w:u w:val="single"/>
+        </w:rPr>
+        <w:t>(</w:t>
+      </w:r>
+      <w:proofErr w:type="spellStart"/>
+      <w:r>
+        <w:rPr>
+          <w:rFonts w:ascii="Poppins" w:hAnsi="Poppins" w:cs="Poppins"/>
+          <w:color w:val="156082" w:themeColor="accent1"/>
+          <w:sz w:val="26"/>
+          <w:szCs w:val="26"/>
+          <w:u w:val="single"/>
+        </w:rPr>
+        <w:t>figsize</w:t>
+      </w:r>
+      <w:proofErr w:type="spellEnd"/>
+      <w:r>
+        <w:rPr>
+          <w:rFonts w:ascii="Poppins" w:hAnsi="Poppins" w:cs="Poppins"/>
+          <w:color w:val="156082" w:themeColor="accent1"/>
+          <w:sz w:val="26"/>
+          <w:szCs w:val="26"/>
+          <w:u w:val="single"/>
+        </w:rPr>
+        <w:t>=(10, 6))</w:t>
+      </w:r>
+    </w:p>
+    <w:p>
+      <w:pPr>
+        <w:ind w:left="360"/>
+        <w:rPr>
+          <w:rFonts w:ascii="Poppins" w:hAnsi="Poppins" w:cs="Poppins"/>
+          <w:color w:val="156082" w:themeColor="accent1"/>
+          <w:sz w:val="26"/>
+          <w:szCs w:val="26"/>
+          <w:u w:val="single"/>
+        </w:rPr>
+      </w:pPr>
+      <w:r>
+        <w:rPr>
+          <w:rFonts w:ascii="Poppins" w:hAnsi="Poppins" w:cs="Poppins"/>
+          <w:color w:val="156082" w:themeColor="accent1"/>
+          <w:sz w:val="26"/>
+          <w:szCs w:val="26"/>
+          <w:u w:val="single"/>
+        </w:rPr>
+        <w:t xml:space="preserve">    </w:t>
+      </w:r>
+      <w:proofErr w:type="spellStart"/>
+      <w:r>
+        <w:rPr>
+          <w:rFonts w:ascii="Poppins" w:hAnsi="Poppins" w:cs="Poppins"/>
+          <w:color w:val="156082" w:themeColor="accent1"/>
+          <w:sz w:val="26"/>
+          <w:szCs w:val="26"/>
+          <w:u w:val="single"/>
+        </w:rPr>
+        <w:t>sns.boxplot</w:t>
+      </w:r>
+      <w:proofErr w:type="spellEnd"/>
+      <w:r>
+        <w:rPr>
+          <w:rFonts w:ascii="Poppins" w:hAnsi="Poppins" w:cs="Poppins"/>
+          <w:color w:val="156082" w:themeColor="accent1"/>
+          <w:sz w:val="26"/>
+          <w:szCs w:val="26"/>
+          <w:u w:val="single"/>
+        </w:rPr>
+        <w:t>(data=</w:t>
+      </w:r>
+      <w:proofErr w:type="spellStart"/>
+      <w:r>
+        <w:rPr>
+          <w:rFonts w:ascii="Poppins" w:hAnsi="Poppins" w:cs="Poppins"/>
+          <w:color w:val="156082" w:themeColor="accent1"/>
+          <w:sz w:val="26"/>
+          <w:szCs w:val="26"/>
+          <w:u w:val="single"/>
+        </w:rPr>
+        <w:t>stats_df</w:t>
+      </w:r>
+      <w:proofErr w:type="spellEnd"/>
+      <w:r>
+        <w:rPr>
+          <w:rFonts w:ascii="Poppins" w:hAnsi="Poppins" w:cs="Poppins"/>
+          <w:color w:val="156082" w:themeColor="accent1"/>
+          <w:sz w:val="26"/>
+          <w:szCs w:val="26"/>
+          <w:u w:val="single"/>
+        </w:rPr>
+        <w:t>[col].</w:t>
+      </w:r>
+      <w:proofErr w:type="spellStart"/>
+      <w:r>
+        <w:rPr>
+          <w:rFonts w:ascii="Poppins" w:hAnsi="Poppins" w:cs="Poppins"/>
+          <w:color w:val="156082" w:themeColor="accent1"/>
+          <w:sz w:val="26"/>
+          <w:szCs w:val="26"/>
+          <w:u w:val="single"/>
+        </w:rPr>
+        <w:t>dropna</w:t>
+      </w:r>
+      <w:proofErr w:type="spellEnd"/>
+      <w:r>
+        <w:rPr>
+          <w:rFonts w:ascii="Poppins" w:hAnsi="Poppins" w:cs="Poppins"/>
+          <w:color w:val="156082" w:themeColor="accent1"/>
+          <w:sz w:val="26"/>
+          <w:szCs w:val="26"/>
+          <w:u w:val="single"/>
+        </w:rPr>
+        <w:t>())</w:t>
+      </w:r>
+    </w:p>
+    <w:p>
+      <w:pPr>
+        <w:ind w:left="360"/>
+        <w:rPr>
+          <w:rFonts w:ascii="Poppins" w:hAnsi="Poppins" w:cs="Poppins"/>
+          <w:color w:val="156082" w:themeColor="accent1"/>
+          <w:sz w:val="26"/>
+          <w:szCs w:val="26"/>
+          <w:u w:val="single"/>
+        </w:rPr>
+      </w:pPr>
+      <w:r>
+        <w:rPr>
+          <w:rFonts w:ascii="Poppins" w:hAnsi="Poppins" w:cs="Poppins"/>
+          <w:color w:val="156082" w:themeColor="accent1"/>
+          <w:sz w:val="26"/>
+          <w:szCs w:val="26"/>
+          <w:u w:val="single"/>
+        </w:rPr>
+        <w:t xml:space="preserve">    </w:t>
+      </w:r>
+      <w:proofErr w:type="spellStart"/>
+      <w:r>
+        <w:rPr>
+          <w:rFonts w:ascii="Poppins" w:hAnsi="Poppins" w:cs="Poppins"/>
+          <w:color w:val="156082" w:themeColor="accent1"/>
+          <w:sz w:val="26"/>
+          <w:szCs w:val="26"/>
+          <w:u w:val="single"/>
+        </w:rPr>
+        <w:t>plt.title</w:t>
+      </w:r>
+      <w:proofErr w:type="spellEnd"/>
+      <w:r>
+        <w:rPr>
+          <w:rFonts w:ascii="Poppins" w:hAnsi="Poppins" w:cs="Poppins"/>
+          <w:color w:val="156082" w:themeColor="accent1"/>
+          <w:sz w:val="26"/>
+          <w:szCs w:val="26"/>
+          <w:u w:val="single"/>
+        </w:rPr>
+        <w:t>(</w:t>
+      </w:r>
+      <w:proofErr w:type="spellStart"/>
+      <w:r>
+        <w:rPr>
+          <w:rFonts w:ascii="Poppins" w:hAnsi="Poppins" w:cs="Poppins"/>
+          <w:color w:val="156082" w:themeColor="accent1"/>
+          <w:sz w:val="26"/>
+          <w:szCs w:val="26"/>
+          <w:u w:val="single"/>
+        </w:rPr>
+        <w:t>f'Box</w:t>
+      </w:r>
+      <w:proofErr w:type="spellEnd"/>
+      <w:r>
+        <w:rPr>
+          <w:rFonts w:ascii="Poppins" w:hAnsi="Poppins" w:cs="Poppins"/>
+          <w:color w:val="156082" w:themeColor="accent1"/>
+          <w:sz w:val="26"/>
+          <w:szCs w:val="26"/>
+          <w:u w:val="single"/>
+        </w:rPr>
+        <w:t xml:space="preserve"> Plot for {col} (Outlier Detection)')</w:t>
+      </w:r>
+    </w:p>
+    <w:p>
+      <w:pPr>
+        <w:ind w:left="360"/>
+        <w:rPr>
+          <w:rFonts w:ascii="Poppins" w:hAnsi="Poppins" w:cs="Poppins"/>
+          <w:color w:val="156082" w:themeColor="accent1"/>
+          <w:sz w:val="26"/>
+          <w:szCs w:val="26"/>
+          <w:u w:val="single"/>
+        </w:rPr>
+      </w:pPr>
+      <w:r>
+        <w:rPr>
+          <w:rFonts w:ascii="Poppins" w:hAnsi="Poppins" w:cs="Poppins"/>
+          <w:color w:val="156082" w:themeColor="accent1"/>
+          <w:sz w:val="26"/>
+          <w:szCs w:val="26"/>
+          <w:u w:val="single"/>
+        </w:rPr>
         <w:lastRenderedPageBreak/>
-        <w:t>Implementation</w:t>
-      </w:r>
-      <w:r>
-        <w:rPr>
-          <w:rFonts w:ascii="Poppins" w:hAnsi="Poppins" w:cs="Poppins"/>
-          <w:sz w:val="26"/>
-          <w:szCs w:val="26"/>
-        </w:rPr>
-        <w:t xml:space="preserve"> (assumed addition to code): </w:t>
-      </w:r>
-    </w:p>
-    <w:p>
-      <w:pPr>
-        <w:ind w:left="360"/>
-        <w:rPr>
-          <w:rFonts w:ascii="Poppins" w:hAnsi="Poppins" w:cs="Poppins"/>
-          <w:color w:val="156082" w:themeColor="accent1"/>
-          <w:sz w:val="26"/>
-          <w:szCs w:val="26"/>
-          <w:u w:val="single"/>
-        </w:rPr>
-      </w:pPr>
-      <w:r>
-        <w:rPr>
-          <w:rFonts w:ascii="Poppins" w:hAnsi="Poppins" w:cs="Poppins"/>
-          <w:color w:val="156082" w:themeColor="accent1"/>
-          <w:sz w:val="26"/>
-          <w:szCs w:val="26"/>
-          <w:u w:val="single"/>
-        </w:rPr>
-        <w:t xml:space="preserve">import </w:t>
-      </w:r>
-      <w:proofErr w:type="spellStart"/>
-      <w:r>
-        <w:rPr>
-          <w:rFonts w:ascii="Poppins" w:hAnsi="Poppins" w:cs="Poppins"/>
-          <w:color w:val="156082" w:themeColor="accent1"/>
-          <w:sz w:val="26"/>
-          <w:szCs w:val="26"/>
-          <w:u w:val="single"/>
-        </w:rPr>
-        <w:t>matplotlib.pyplot</w:t>
-      </w:r>
-      <w:proofErr w:type="spellEnd"/>
-      <w:r>
-        <w:rPr>
-          <w:rFonts w:ascii="Poppins" w:hAnsi="Poppins" w:cs="Poppins"/>
-          <w:color w:val="156082" w:themeColor="accent1"/>
-          <w:sz w:val="26"/>
-          <w:szCs w:val="26"/>
-          <w:u w:val="single"/>
-        </w:rPr>
-        <w:t xml:space="preserve"> as </w:t>
-      </w:r>
-      <w:proofErr w:type="spellStart"/>
-      <w:r>
-        <w:rPr>
-          <w:rFonts w:ascii="Poppins" w:hAnsi="Poppins" w:cs="Poppins"/>
-          <w:color w:val="156082" w:themeColor="accent1"/>
-          <w:sz w:val="26"/>
-          <w:szCs w:val="26"/>
-          <w:u w:val="single"/>
-        </w:rPr>
-        <w:t>plt</w:t>
-      </w:r>
-      <w:proofErr w:type="spellEnd"/>
-    </w:p>
-    <w:p>
-      <w:pPr>
-        <w:ind w:left="360"/>
-        <w:rPr>
-          <w:rFonts w:ascii="Poppins" w:hAnsi="Poppins" w:cs="Poppins"/>
-          <w:color w:val="156082" w:themeColor="accent1"/>
-          <w:sz w:val="26"/>
-          <w:szCs w:val="26"/>
-          <w:u w:val="single"/>
-        </w:rPr>
-      </w:pPr>
-      <w:r>
-        <w:rPr>
-          <w:rFonts w:ascii="Poppins" w:hAnsi="Poppins" w:cs="Poppins"/>
-          <w:color w:val="156082" w:themeColor="accent1"/>
-          <w:sz w:val="26"/>
-          <w:szCs w:val="26"/>
-          <w:u w:val="single"/>
-        </w:rPr>
-        <w:t>import seaborn as sns</w:t>
-      </w:r>
-    </w:p>
-    <w:p>
-      <w:pPr>
-        <w:ind w:left="360"/>
-        <w:rPr>
-          <w:rFonts w:ascii="Poppins" w:hAnsi="Poppins" w:cs="Poppins"/>
-          <w:color w:val="156082" w:themeColor="accent1"/>
-          <w:sz w:val="26"/>
-          <w:szCs w:val="26"/>
-          <w:u w:val="single"/>
-        </w:rPr>
-      </w:pPr>
-      <w:r>
-        <w:rPr>
-          <w:rFonts w:ascii="Poppins" w:hAnsi="Poppins" w:cs="Poppins"/>
-          <w:color w:val="156082" w:themeColor="accent1"/>
-          <w:sz w:val="26"/>
-          <w:szCs w:val="26"/>
-          <w:u w:val="single"/>
-        </w:rPr>
-        <w:t>for col in ['Mean', 'Median', 'Variance', 'Covariance', 'Correlation']:</w:t>
-      </w:r>
-    </w:p>
-    <w:p>
-      <w:pPr>
-        <w:ind w:left="360"/>
-        <w:rPr>
-          <w:rFonts w:ascii="Poppins" w:hAnsi="Poppins" w:cs="Poppins"/>
-          <w:color w:val="156082" w:themeColor="accent1"/>
-          <w:sz w:val="26"/>
-          <w:szCs w:val="26"/>
-          <w:u w:val="single"/>
-        </w:rPr>
-      </w:pPr>
-      <w:r>
-        <w:rPr>
-          <w:rFonts w:ascii="Poppins" w:hAnsi="Poppins" w:cs="Poppins"/>
-          <w:color w:val="156082" w:themeColor="accent1"/>
-          <w:sz w:val="26"/>
-          <w:szCs w:val="26"/>
-          <w:u w:val="single"/>
-        </w:rPr>
-        <w:t xml:space="preserve">    </w:t>
-      </w:r>
-      <w:proofErr w:type="spellStart"/>
-      <w:r>
-        <w:rPr>
-          <w:rFonts w:ascii="Poppins" w:hAnsi="Poppins" w:cs="Poppins"/>
-          <w:color w:val="156082" w:themeColor="accent1"/>
-          <w:sz w:val="26"/>
-          <w:szCs w:val="26"/>
-          <w:u w:val="single"/>
-        </w:rPr>
-        <w:t>plt.figure</w:t>
-      </w:r>
-      <w:proofErr w:type="spellEnd"/>
-      <w:r>
-        <w:rPr>
-          <w:rFonts w:ascii="Poppins" w:hAnsi="Poppins" w:cs="Poppins"/>
-          <w:color w:val="156082" w:themeColor="accent1"/>
-          <w:sz w:val="26"/>
-          <w:szCs w:val="26"/>
-          <w:u w:val="single"/>
-        </w:rPr>
-        <w:t>(</w:t>
-      </w:r>
-      <w:proofErr w:type="spellStart"/>
-      <w:r>
-        <w:rPr>
-          <w:rFonts w:ascii="Poppins" w:hAnsi="Poppins" w:cs="Poppins"/>
-          <w:color w:val="156082" w:themeColor="accent1"/>
-          <w:sz w:val="26"/>
-          <w:szCs w:val="26"/>
-          <w:u w:val="single"/>
-        </w:rPr>
-        <w:t>figsize</w:t>
-      </w:r>
-      <w:proofErr w:type="spellEnd"/>
-      <w:r>
-        <w:rPr>
-          <w:rFonts w:ascii="Poppins" w:hAnsi="Poppins" w:cs="Poppins"/>
-          <w:color w:val="156082" w:themeColor="accent1"/>
-          <w:sz w:val="26"/>
-          <w:szCs w:val="26"/>
-          <w:u w:val="single"/>
-        </w:rPr>
-        <w:t>=(10, 6))</w:t>
-      </w:r>
-    </w:p>
-    <w:p>
-      <w:pPr>
-        <w:ind w:left="360"/>
-        <w:rPr>
-          <w:rFonts w:ascii="Poppins" w:hAnsi="Poppins" w:cs="Poppins"/>
-          <w:color w:val="156082" w:themeColor="accent1"/>
-          <w:sz w:val="26"/>
-          <w:szCs w:val="26"/>
-          <w:u w:val="single"/>
-        </w:rPr>
-      </w:pPr>
-      <w:r>
-        <w:rPr>
-          <w:rFonts w:ascii="Poppins" w:hAnsi="Poppins" w:cs="Poppins"/>
-          <w:color w:val="156082" w:themeColor="accent1"/>
-          <w:sz w:val="26"/>
-          <w:szCs w:val="26"/>
-          <w:u w:val="single"/>
-        </w:rPr>
-        <w:t xml:space="preserve">    </w:t>
-      </w:r>
-      <w:proofErr w:type="spellStart"/>
-      <w:r>
-        <w:rPr>
-          <w:rFonts w:ascii="Poppins" w:hAnsi="Poppins" w:cs="Poppins"/>
-          <w:color w:val="156082" w:themeColor="accent1"/>
-          <w:sz w:val="26"/>
-          <w:szCs w:val="26"/>
-          <w:u w:val="single"/>
-        </w:rPr>
-        <w:t>sns.boxplot</w:t>
-      </w:r>
-      <w:proofErr w:type="spellEnd"/>
-      <w:r>
-        <w:rPr>
-          <w:rFonts w:ascii="Poppins" w:hAnsi="Poppins" w:cs="Poppins"/>
-          <w:color w:val="156082" w:themeColor="accent1"/>
-          <w:sz w:val="26"/>
-          <w:szCs w:val="26"/>
-          <w:u w:val="single"/>
-        </w:rPr>
-        <w:t>(data=</w:t>
-      </w:r>
-      <w:proofErr w:type="spellStart"/>
-      <w:r>
-        <w:rPr>
-          <w:rFonts w:ascii="Poppins" w:hAnsi="Poppins" w:cs="Poppins"/>
-          <w:color w:val="156082" w:themeColor="accent1"/>
-          <w:sz w:val="26"/>
-          <w:szCs w:val="26"/>
-          <w:u w:val="single"/>
-        </w:rPr>
-        <w:t>stats_df</w:t>
-      </w:r>
-      <w:proofErr w:type="spellEnd"/>
-      <w:r>
-        <w:rPr>
-          <w:rFonts w:ascii="Poppins" w:hAnsi="Poppins" w:cs="Poppins"/>
-          <w:color w:val="156082" w:themeColor="accent1"/>
-          <w:sz w:val="26"/>
-          <w:szCs w:val="26"/>
-          <w:u w:val="single"/>
-        </w:rPr>
-        <w:t>[col].</w:t>
-      </w:r>
-      <w:proofErr w:type="spellStart"/>
-      <w:r>
-        <w:rPr>
-          <w:rFonts w:ascii="Poppins" w:hAnsi="Poppins" w:cs="Poppins"/>
-          <w:color w:val="156082" w:themeColor="accent1"/>
-          <w:sz w:val="26"/>
-          <w:szCs w:val="26"/>
-          <w:u w:val="single"/>
-        </w:rPr>
-        <w:t>dropna</w:t>
-      </w:r>
-      <w:proofErr w:type="spellEnd"/>
-      <w:r>
-        <w:rPr>
-          <w:rFonts w:ascii="Poppins" w:hAnsi="Poppins" w:cs="Poppins"/>
-          <w:color w:val="156082" w:themeColor="accent1"/>
-          <w:sz w:val="26"/>
-          <w:szCs w:val="26"/>
-          <w:u w:val="single"/>
-        </w:rPr>
-        <w:t>())</w:t>
-      </w:r>
-    </w:p>
-    <w:p>
-      <w:pPr>
-        <w:ind w:left="360"/>
-        <w:rPr>
-          <w:rFonts w:ascii="Poppins" w:hAnsi="Poppins" w:cs="Poppins"/>
-          <w:color w:val="156082" w:themeColor="accent1"/>
-          <w:sz w:val="26"/>
-          <w:szCs w:val="26"/>
-          <w:u w:val="single"/>
-        </w:rPr>
-      </w:pPr>
-      <w:r>
-        <w:rPr>
-          <w:rFonts w:ascii="Poppins" w:hAnsi="Poppins" w:cs="Poppins"/>
-          <w:color w:val="156082" w:themeColor="accent1"/>
-          <w:sz w:val="26"/>
-          <w:szCs w:val="26"/>
-          <w:u w:val="single"/>
-        </w:rPr>
-        <w:t xml:space="preserve">    </w:t>
-      </w:r>
-      <w:proofErr w:type="spellStart"/>
-      <w:r>
-        <w:rPr>
-          <w:rFonts w:ascii="Poppins" w:hAnsi="Poppins" w:cs="Poppins"/>
-          <w:color w:val="156082" w:themeColor="accent1"/>
-          <w:sz w:val="26"/>
-          <w:szCs w:val="26"/>
-          <w:u w:val="single"/>
-        </w:rPr>
-        <w:t>plt.title</w:t>
-      </w:r>
-      <w:proofErr w:type="spellEnd"/>
-      <w:r>
-        <w:rPr>
-          <w:rFonts w:ascii="Poppins" w:hAnsi="Poppins" w:cs="Poppins"/>
-          <w:color w:val="156082" w:themeColor="accent1"/>
-          <w:sz w:val="26"/>
-          <w:szCs w:val="26"/>
-          <w:u w:val="single"/>
-        </w:rPr>
-        <w:t>(</w:t>
-      </w:r>
-      <w:proofErr w:type="spellStart"/>
-      <w:r>
-        <w:rPr>
-          <w:rFonts w:ascii="Poppins" w:hAnsi="Poppins" w:cs="Poppins"/>
-          <w:color w:val="156082" w:themeColor="accent1"/>
-          <w:sz w:val="26"/>
-          <w:szCs w:val="26"/>
-          <w:u w:val="single"/>
-        </w:rPr>
-        <w:t>f'Box</w:t>
-      </w:r>
-      <w:proofErr w:type="spellEnd"/>
-      <w:r>
-        <w:rPr>
-          <w:rFonts w:ascii="Poppins" w:hAnsi="Poppins" w:cs="Poppins"/>
-          <w:color w:val="156082" w:themeColor="accent1"/>
-          <w:sz w:val="26"/>
-          <w:szCs w:val="26"/>
-          <w:u w:val="single"/>
-        </w:rPr>
-        <w:t xml:space="preserve"> Plot for {col} (Outlier Detection)')</w:t>
-      </w:r>
-    </w:p>
-    <w:p>
-      <w:pPr>
-        <w:ind w:left="360"/>
-        <w:rPr>
-          <w:rFonts w:ascii="Poppins" w:hAnsi="Poppins" w:cs="Poppins"/>
-          <w:color w:val="156082" w:themeColor="accent1"/>
-          <w:sz w:val="26"/>
-          <w:szCs w:val="26"/>
-          <w:u w:val="single"/>
-        </w:rPr>
-      </w:pPr>
-      <w:r>
-        <w:rPr>
-          <w:rFonts w:ascii="Poppins" w:hAnsi="Poppins" w:cs="Poppins"/>
-          <w:color w:val="156082" w:themeColor="accent1"/>
-          <w:sz w:val="26"/>
-          <w:szCs w:val="26"/>
-          <w:u w:val="single"/>
-        </w:rPr>
         <w:t xml:space="preserve">    </w:t>
       </w:r>
       <w:proofErr w:type="spellStart"/>
@@ -6384,7 +6406,7 @@
           <w:lang w:val="en-US"/>
         </w:rPr>
         <w:drawing>
-          <wp:inline distT="0" distB="0" distL="0" distR="0" wp14:anchorId="6AF38CC3" wp14:editId="6BB38232">
+          <wp:inline distT="0" distB="0" distL="0" distR="0" wp14:anchorId="6AF38CC3" wp14:editId="30517255">
             <wp:extent cx="5731510" cy="2456180"/>
             <wp:effectExtent l="0" t="0" r="2540" b="1270"/>
             <wp:docPr id="577306061" name="Picture 7"/>
@@ -6603,7 +6625,6 @@
           <w:sz w:val="26"/>
           <w:szCs w:val="26"/>
         </w:rPr>
-        <w:lastRenderedPageBreak/>
         <w:t>Feature Extraction Process</w:t>
       </w:r>
     </w:p>
@@ -6658,6 +6679,7 @@
           <w:sz w:val="26"/>
           <w:szCs w:val="26"/>
         </w:rPr>
+        <w:lastRenderedPageBreak/>
         <w:t>Processing</w:t>
       </w:r>
       <w:r>
@@ -7127,6 +7149,7 @@
           <w:sz w:val="26"/>
           <w:szCs w:val="26"/>
         </w:rPr>
+        <w:lastRenderedPageBreak/>
         <w:t>Running the cleaning and feature extraction scripts.</w:t>
       </w:r>
     </w:p>
@@ -7230,7 +7253,6 @@
           <w:sz w:val="26"/>
           <w:szCs w:val="26"/>
         </w:rPr>
-        <w:lastRenderedPageBreak/>
         <w:t>Mean Imputation</w:t>
       </w:r>
       <w:r>
@@ -7407,90 +7429,17 @@
       <w:pPr>
         <w:rPr>
           <w:rFonts w:ascii="Poppins" w:hAnsi="Poppins" w:cs="Poppins"/>
-        </w:rPr>
-      </w:pPr>
-    </w:p>
-    <w:p>
-      <w:pPr>
-        <w:rPr>
-          <w:rFonts w:ascii="Poppins" w:hAnsi="Poppins" w:cs="Poppins"/>
-        </w:rPr>
-      </w:pPr>
-    </w:p>
-    <w:p>
-      <w:pPr>
-        <w:rPr>
-          <w:rFonts w:ascii="Poppins" w:hAnsi="Poppins" w:cs="Poppins"/>
-        </w:rPr>
-      </w:pPr>
-    </w:p>
-    <w:p>
-      <w:pPr>
-        <w:rPr>
-          <w:rFonts w:ascii="Poppins" w:hAnsi="Poppins" w:cs="Poppins"/>
-        </w:rPr>
-      </w:pPr>
-    </w:p>
-    <w:p>
-      <w:pPr>
-        <w:rPr>
-          <w:rFonts w:ascii="Poppins" w:hAnsi="Poppins" w:cs="Poppins"/>
-        </w:rPr>
-      </w:pPr>
-    </w:p>
-    <w:p>
-      <w:pPr>
-        <w:rPr>
-          <w:rFonts w:ascii="Poppins" w:hAnsi="Poppins" w:cs="Poppins"/>
-        </w:rPr>
-      </w:pPr>
-    </w:p>
-    <w:p>
-      <w:pPr>
-        <w:rPr>
-          <w:rFonts w:ascii="Poppins" w:hAnsi="Poppins" w:cs="Poppins"/>
-        </w:rPr>
-      </w:pPr>
-    </w:p>
-    <w:p>
-      <w:pPr>
-        <w:rPr>
-          <w:rFonts w:ascii="Poppins" w:hAnsi="Poppins" w:cs="Poppins"/>
-        </w:rPr>
-      </w:pPr>
-    </w:p>
-    <w:p>
-      <w:pPr>
-        <w:rPr>
-          <w:rFonts w:ascii="Poppins" w:hAnsi="Poppins" w:cs="Poppins"/>
-        </w:rPr>
-      </w:pPr>
-    </w:p>
-    <w:p>
-      <w:pPr>
-        <w:rPr>
-          <w:rFonts w:ascii="Poppins" w:hAnsi="Poppins" w:cs="Poppins"/>
-        </w:rPr>
-      </w:pPr>
-    </w:p>
-    <w:p>
-      <w:pPr>
-        <w:rPr>
-          <w:rFonts w:ascii="Poppins" w:hAnsi="Poppins" w:cs="Poppins"/>
-        </w:rPr>
-      </w:pPr>
-    </w:p>
-    <w:p>
-      <w:pPr>
-        <w:rPr>
-          <w:rFonts w:ascii="Poppins" w:hAnsi="Poppins" w:cs="Poppins"/>
-        </w:rPr>
-      </w:pPr>
-    </w:p>
-    <w:p>
-      <w:pPr>
-        <w:rPr>
-          <w:rFonts w:ascii="Poppins" w:hAnsi="Poppins" w:cs="Poppins"/>
+          <w:sz w:val="64"/>
+          <w:szCs w:val="64"/>
+        </w:rPr>
+      </w:pPr>
+    </w:p>
+    <w:p>
+      <w:pPr>
+        <w:rPr>
+          <w:rFonts w:ascii="Poppins" w:hAnsi="Poppins" w:cs="Poppins"/>
+          <w:sz w:val="64"/>
+          <w:szCs w:val="64"/>
         </w:rPr>
       </w:pPr>
     </w:p>
@@ -7503,8 +7452,8 @@
           <w:b/>
           <w:bCs/>
           <w:kern w:val="36"/>
-          <w:sz w:val="48"/>
-          <w:szCs w:val="48"/>
+          <w:sz w:val="64"/>
+          <w:szCs w:val="64"/>
         </w:rPr>
       </w:pPr>
       <w:r>
@@ -7513,35 +7462,104 @@
           <w:b/>
           <w:bCs/>
           <w:kern w:val="36"/>
-          <w:sz w:val="48"/>
-          <w:szCs w:val="48"/>
-        </w:rPr>
-        <w:lastRenderedPageBreak/>
-        <w:t xml:space="preserve">Phase-IV: Correlation Analysis Report for Finance, Education, Poverty, Social Protection and </w:t>
-      </w:r>
-      <w:proofErr w:type="spellStart"/>
+          <w:sz w:val="64"/>
+          <w:szCs w:val="64"/>
+        </w:rPr>
+        <w:t xml:space="preserve">Phase-IV: </w:t>
+      </w:r>
       <w:r>
         <w:rPr>
           <w:rFonts w:ascii="Poppins" w:eastAsia="Times New Roman" w:hAnsi="Poppins" w:cs="Times New Roman"/>
           <w:b/>
           <w:bCs/>
           <w:kern w:val="36"/>
-          <w:sz w:val="48"/>
-          <w:szCs w:val="48"/>
-        </w:rPr>
-        <w:t>Labor</w:t>
-      </w:r>
-      <w:proofErr w:type="spellEnd"/>
-      <w:r>
-        <w:rPr>
-          <w:rFonts w:ascii="Poppins" w:eastAsia="Times New Roman" w:hAnsi="Poppins" w:cs="Times New Roman"/>
-          <w:b/>
-          <w:bCs/>
+          <w:sz w:val="64"/>
+          <w:szCs w:val="64"/>
+        </w:rPr>
+        <w:t>Correlation Analysis</w:t>
+      </w:r>
+    </w:p>
+    <w:p>
+      <w:pPr>
+        <w:spacing w:before="100" w:beforeAutospacing="1" w:after="100" w:afterAutospacing="1" w:line="276" w:lineRule="auto"/>
+        <w:outlineLvl w:val="0"/>
+        <w:rPr>
+          <w:rFonts w:ascii="Poppins" w:eastAsia="Times New Roman" w:hAnsi="Poppins" w:cs="Times New Roman"/>
           <w:kern w:val="36"/>
-          <w:sz w:val="48"/>
-          <w:szCs w:val="48"/>
-        </w:rPr>
-        <w:t>, and Health Datasets</w:t>
+          <w:sz w:val="26"/>
+          <w:szCs w:val="26"/>
+        </w:rPr>
+      </w:pPr>
+      <w:r>
+        <w:rPr>
+          <w:rFonts w:ascii="Poppins" w:eastAsia="Times New Roman" w:hAnsi="Poppins" w:cs="Times New Roman"/>
+          <w:b/>
+          <w:bCs/>
+          <w:kern w:val="36"/>
+          <w:sz w:val="26"/>
+          <w:szCs w:val="26"/>
+        </w:rPr>
+        <w:t>Correlation Matrix:</w:t>
+      </w:r>
+      <w:r>
+        <w:rPr>
+          <w:rFonts w:ascii="Poppins" w:eastAsia="Times New Roman" w:hAnsi="Poppins" w:cs="Times New Roman"/>
+          <w:kern w:val="36"/>
+          <w:sz w:val="26"/>
+          <w:szCs w:val="26"/>
+        </w:rPr>
+        <w:t xml:space="preserve"> Calculate and visualize the correlation matrix.</w:t>
+      </w:r>
+    </w:p>
+    <w:p>
+      <w:pPr>
+        <w:spacing w:before="100" w:beforeAutospacing="1" w:after="100" w:afterAutospacing="1" w:line="276" w:lineRule="auto"/>
+        <w:outlineLvl w:val="0"/>
+        <w:rPr>
+          <w:rFonts w:ascii="Poppins" w:eastAsia="Times New Roman" w:hAnsi="Poppins" w:cs="Times New Roman"/>
+          <w:kern w:val="36"/>
+          <w:sz w:val="26"/>
+          <w:szCs w:val="26"/>
+        </w:rPr>
+      </w:pPr>
+      <w:r>
+        <w:rPr>
+          <w:rFonts w:ascii="Poppins" w:eastAsia="Times New Roman" w:hAnsi="Poppins" w:cs="Times New Roman"/>
+          <w:b/>
+          <w:bCs/>
+          <w:kern w:val="36"/>
+          <w:sz w:val="26"/>
+          <w:szCs w:val="26"/>
+        </w:rPr>
+        <w:t>Significant Correlations:</w:t>
+      </w:r>
+      <w:r>
+        <w:rPr>
+          <w:rFonts w:ascii="Poppins" w:eastAsia="Times New Roman" w:hAnsi="Poppins" w:cs="Times New Roman"/>
+          <w:kern w:val="36"/>
+          <w:sz w:val="26"/>
+          <w:szCs w:val="26"/>
+        </w:rPr>
+        <w:t xml:space="preserve"> Identify and discuss significant correlations in your data.</w:t>
+      </w:r>
+    </w:p>
+    <w:p>
+      <w:pPr>
+        <w:rPr>
+          <w:rFonts w:ascii="Poppins" w:eastAsia="Times New Roman" w:hAnsi="Poppins" w:cs="Times New Roman"/>
+          <w:kern w:val="36"/>
+          <w:sz w:val="26"/>
+          <w:szCs w:val="26"/>
+        </w:rPr>
+      </w:pPr>
+      <w:r>
+        <w:rPr>
+          <w:rFonts w:ascii="Poppins" w:eastAsia="Times New Roman" w:hAnsi="Poppins" w:cs="Times New Roman"/>
+          <w:kern w:val="36"/>
+          <w:sz w:val="26"/>
+          <w:szCs w:val="26"/>
+        </w:rPr>
+        <w:br w:type="page"/>
       </w:r>
     </w:p>
     <w:p>
@@ -7564,6 +7582,7 @@
           <w:sz w:val="26"/>
           <w:szCs w:val="26"/>
         </w:rPr>
+        <w:lastRenderedPageBreak/>
         <w:t>1. Introduction</w:t>
       </w:r>
     </w:p>
@@ -7582,35 +7601,7 @@
           <w:sz w:val="26"/>
           <w:szCs w:val="26"/>
         </w:rPr>
-        <w:t xml:space="preserve">This report presents a comprehensive correlation analysis across five key datasets: Finance, Education, Poverty, Social Protection and </w:t>
-      </w:r>
-      <w:proofErr w:type="spellStart"/>
-      <w:r>
-        <w:rPr>
-          <w:rFonts w:ascii="Poppins" w:eastAsia="Times New Roman" w:hAnsi="Poppins" w:cs="Times New Roman"/>
-          <w:sz w:val="26"/>
-          <w:szCs w:val="26"/>
-        </w:rPr>
-        <w:t>Labor</w:t>
-      </w:r>
-      <w:proofErr w:type="spellEnd"/>
-      <w:r>
-        <w:rPr>
-          <w:rFonts w:ascii="Poppins" w:eastAsia="Times New Roman" w:hAnsi="Poppins" w:cs="Times New Roman"/>
-          <w:sz w:val="26"/>
-          <w:szCs w:val="26"/>
-        </w:rPr>
-        <w:t xml:space="preserve">, and Health. These datasets, spanning the years 1960 to 2023, provide critical insights into various indicators relevant to Pakistan’s socio-economic landscape. The objective of this analysis is to identify significant linear relationships (with an absolute correlation coefficient greater than 0.7) between pairs of indicators within each dataset, shedding light on </w:t>
-      </w:r>
-      <w:bookmarkStart w:id="0" w:name="_GoBack"/>
-      <w:bookmarkEnd w:id="0"/>
-      <w:r>
-        <w:rPr>
-          <w:rFonts w:ascii="Poppins" w:eastAsia="Times New Roman" w:hAnsi="Poppins" w:cs="Times New Roman"/>
-          <w:sz w:val="26"/>
-          <w:szCs w:val="26"/>
-        </w:rPr>
-        <w:t>interdependencies and potential areas for policy focus. The analysis was conducted using a consistent methodology, ensuring comparability across datasets.</w:t>
+        <w:t>This report presents a comprehensive correlation analysis across five key datasets: Finance, Education, Poverty, Social Protection and Labor, and Health. These datasets, spanning the years 1960 to 2023, provide critical insights into various indicators relevant to Pakistan’s socio-economic landscape. The objective of this analysis is to identify significant linear relationships (with an absolute correlation coefficient greater than 0.7) between pairs of indicators within each dataset, shedding light on interdependencies and potential areas for policy focus. The analysis was conducted using a consistent methodology, ensuring comparability across datasets.</w:t>
       </w:r>
     </w:p>
     <w:p>
@@ -7915,53 +7906,24 @@
           <w:szCs w:val="26"/>
         </w:rPr>
       </w:pPr>
-      <w:proofErr w:type="spellStart"/>
-      <w:r>
-        <w:rPr>
-          <w:rFonts w:ascii="Poppins" w:eastAsia="Times New Roman" w:hAnsi="Poppins" w:cs="Times New Roman"/>
-          <w:b/>
-          <w:bCs/>
-          <w:sz w:val="26"/>
-          <w:szCs w:val="26"/>
-        </w:rPr>
-        <w:t>Heatmap</w:t>
-      </w:r>
-      <w:proofErr w:type="spellEnd"/>
-      <w:r>
-        <w:rPr>
-          <w:rFonts w:ascii="Poppins" w:eastAsia="Times New Roman" w:hAnsi="Poppins" w:cs="Times New Roman"/>
-          <w:b/>
-          <w:bCs/>
-          <w:sz w:val="26"/>
-          <w:szCs w:val="26"/>
-        </w:rPr>
-        <w:t xml:space="preserve"> Visualization</w:t>
-      </w:r>
-      <w:r>
-        <w:rPr>
-          <w:rFonts w:ascii="Poppins" w:eastAsia="Times New Roman" w:hAnsi="Poppins" w:cs="Times New Roman"/>
-          <w:sz w:val="26"/>
-          <w:szCs w:val="26"/>
-        </w:rPr>
-        <w:t xml:space="preserve">: A </w:t>
-      </w:r>
-      <w:proofErr w:type="spellStart"/>
-      <w:r>
-        <w:rPr>
-          <w:rFonts w:ascii="Poppins" w:eastAsia="Times New Roman" w:hAnsi="Poppins" w:cs="Times New Roman"/>
-          <w:sz w:val="26"/>
-          <w:szCs w:val="26"/>
-        </w:rPr>
-        <w:t>heatmap</w:t>
-      </w:r>
-      <w:proofErr w:type="spellEnd"/>
-      <w:r>
-        <w:rPr>
-          <w:rFonts w:ascii="Poppins" w:eastAsia="Times New Roman" w:hAnsi="Poppins" w:cs="Times New Roman"/>
-          <w:sz w:val="26"/>
-          <w:szCs w:val="26"/>
-        </w:rPr>
-        <w:t xml:space="preserve"> was generated for each dataset to visualize the correlation matrix, with dimensions set to 32x28 inches for clarity. </w:t>
+      <w:r>
+        <w:rPr>
+          <w:rFonts w:ascii="Poppins" w:eastAsia="Times New Roman" w:hAnsi="Poppins" w:cs="Times New Roman"/>
+          <w:b/>
+          <w:bCs/>
+          <w:sz w:val="26"/>
+          <w:szCs w:val="26"/>
+        </w:rPr>
+        <w:lastRenderedPageBreak/>
+        <w:t>Heatmap Visualization</w:t>
+      </w:r>
+      <w:r>
+        <w:rPr>
+          <w:rFonts w:ascii="Poppins" w:eastAsia="Times New Roman" w:hAnsi="Poppins" w:cs="Times New Roman"/>
+          <w:sz w:val="26"/>
+          <w:szCs w:val="26"/>
+        </w:rPr>
+        <w:t xml:space="preserve">: A heatmap was generated for each dataset to visualize the correlation matrix, with dimensions set to 32x28 inches for clarity. </w:t>
       </w:r>
       <w:proofErr w:type="spellStart"/>
       <w:r>
@@ -8029,7 +7991,6 @@
           <w:sz w:val="26"/>
           <w:szCs w:val="26"/>
         </w:rPr>
-        <w:lastRenderedPageBreak/>
         <w:t>The same code was applied to all five datasets to ensure consistency in the analysis:</w:t>
       </w:r>
     </w:p>
@@ -8168,20 +8129,8 @@
           <w:sz w:val="26"/>
           <w:szCs w:val="26"/>
         </w:rPr>
-        <w:t xml:space="preserve">Social Protection and </w:t>
-      </w:r>
-      <w:proofErr w:type="spellStart"/>
-      <w:r>
-        <w:rPr>
-          <w:rFonts w:ascii="Poppins" w:eastAsia="Times New Roman" w:hAnsi="Poppins" w:cs="Times New Roman"/>
-          <w:b/>
-          <w:bCs/>
-          <w:sz w:val="26"/>
-          <w:szCs w:val="26"/>
-        </w:rPr>
-        <w:t>Labor</w:t>
-      </w:r>
-      <w:proofErr w:type="spellEnd"/>
+        <w:t>Social Protection and Labor</w:t>
+      </w:r>
       <w:r>
         <w:rPr>
           <w:rFonts w:ascii="Poppins" w:eastAsia="Times New Roman" w:hAnsi="Poppins" w:cs="Times New Roman"/>
@@ -8374,7 +8323,16 @@
           <w:sz w:val="26"/>
           <w:szCs w:val="26"/>
         </w:rPr>
-        <w:t>Multiple account ownership indicators (e.g., "Account ownership at a financial institution or with a mobile-money-service provider (% of population ages 15+)" and "Account ownership at a financial institution or with a mobile-money-service provider, female (% of population ages 15+)") showed strong positive correlations (coefficients typically &gt; 0.9). This suggests that financial inclusion initiatives in Pakistan have a broad impact, improving access across all demographic groups simultaneously.</w:t>
+        <w:t xml:space="preserve">Multiple account ownership indicators (e.g., "Account ownership at a financial institution or with a mobile-money-service provider (% of population ages 15+)" and "Account </w:t>
+      </w:r>
+      <w:r>
+        <w:rPr>
+          <w:rFonts w:ascii="Poppins" w:eastAsia="Times New Roman" w:hAnsi="Poppins" w:cs="Times New Roman"/>
+          <w:sz w:val="26"/>
+          <w:szCs w:val="26"/>
+        </w:rPr>
+        <w:lastRenderedPageBreak/>
+        <w:t>ownership at a financial institution or with a mobile-money-service provider, female (% of population ages 15+)") showed strong positive correlations (coefficients typically &gt; 0.9). This suggests that financial inclusion initiatives in Pakistan have a broad impact, improving access across all demographic groups simultaneously.</w:t>
       </w:r>
     </w:p>
     <w:p>
@@ -8500,7 +8458,6 @@
           <w:sz w:val="26"/>
           <w:szCs w:val="26"/>
         </w:rPr>
-        <w:lastRenderedPageBreak/>
         <w:t>These correlations highlight the tight linkage between financial access, monetary policy, and price stability in Pakistan over the 1960-2023 period.</w:t>
       </w:r>
     </w:p>
@@ -8544,16 +8501,14 @@
         </w:rPr>
         <w:t xml:space="preserve">The education dataset likely contains indicators such as literacy rates, school </w:t>
       </w:r>
-      <w:proofErr w:type="spellStart"/>
-      <w:r>
-        <w:rPr>
-          <w:rFonts w:ascii="Poppins" w:eastAsia="Times New Roman" w:hAnsi="Poppins" w:cs="Times New Roman"/>
-          <w:sz w:val="26"/>
-          <w:szCs w:val="26"/>
-        </w:rPr>
-        <w:t>enrollment</w:t>
-      </w:r>
-      <w:proofErr w:type="spellEnd"/>
+      <w:r>
+        <w:rPr>
+          <w:rFonts w:ascii="Poppins" w:eastAsia="Times New Roman" w:hAnsi="Poppins" w:cs="Times New Roman"/>
+          <w:sz w:val="26"/>
+          <w:szCs w:val="26"/>
+        </w:rPr>
+        <w:t>enrolment</w:t>
+      </w:r>
       <w:r>
         <w:rPr>
           <w:rFonts w:ascii="Poppins" w:eastAsia="Times New Roman" w:hAnsi="Poppins" w:cs="Times New Roman"/>
@@ -8576,18 +8531,16 @@
           <w:szCs w:val="26"/>
         </w:rPr>
       </w:pPr>
-      <w:proofErr w:type="spellStart"/>
-      <w:r>
-        <w:rPr>
-          <w:rFonts w:ascii="Poppins" w:eastAsia="Times New Roman" w:hAnsi="Poppins" w:cs="Times New Roman"/>
-          <w:b/>
-          <w:bCs/>
-          <w:sz w:val="26"/>
-          <w:szCs w:val="26"/>
-        </w:rPr>
-        <w:t>Enrollment</w:t>
-      </w:r>
-      <w:proofErr w:type="spellEnd"/>
+      <w:r>
+        <w:rPr>
+          <w:rFonts w:ascii="Poppins" w:eastAsia="Times New Roman" w:hAnsi="Poppins" w:cs="Times New Roman"/>
+          <w:b/>
+          <w:bCs/>
+          <w:sz w:val="26"/>
+          <w:szCs w:val="26"/>
+        </w:rPr>
+        <w:t>Enrolment</w:t>
+      </w:r>
       <w:r>
         <w:rPr>
           <w:rFonts w:ascii="Poppins" w:eastAsia="Times New Roman" w:hAnsi="Poppins" w:cs="Times New Roman"/>
@@ -8626,6 +8579,7 @@
           <w:sz w:val="26"/>
           <w:szCs w:val="26"/>
         </w:rPr>
+        <w:lastRenderedPageBreak/>
         <w:t xml:space="preserve">Indicators like "Primary school </w:t>
       </w:r>
       <w:proofErr w:type="spellStart"/>
@@ -8901,7 +8855,16 @@
           <w:sz w:val="26"/>
           <w:szCs w:val="26"/>
         </w:rPr>
-        <w:t>"Poverty headcount ratio at $1.90 a day (% of population)" and "Gini coefficient" are expected to show a strong positive correlation (coefficient &gt; 0.7). This would indicate that higher income inequality is associated with higher poverty rates, a common pattern in developing economies.</w:t>
+        <w:t xml:space="preserve">"Poverty headcount ratio at $1.90 a day (% of population)" and "Gini coefficient" are expected to show a strong positive correlation (coefficient &gt; 0.7). This would indicate that higher </w:t>
+      </w:r>
+      <w:r>
+        <w:rPr>
+          <w:rFonts w:ascii="Poppins" w:eastAsia="Times New Roman" w:hAnsi="Poppins" w:cs="Times New Roman"/>
+          <w:sz w:val="26"/>
+          <w:szCs w:val="26"/>
+        </w:rPr>
+        <w:lastRenderedPageBreak/>
+        <w:t>income inequality is associated with higher poverty rates, a common pattern in developing economies.</w:t>
       </w:r>
     </w:p>
     <w:p>
@@ -8955,16 +8918,7 @@
           <w:sz w:val="26"/>
           <w:szCs w:val="26"/>
         </w:rPr>
-        <w:t xml:space="preserve">"Rural poverty headcount ratio" and "Urban poverty headcount ratio" may be strongly correlated, reflecting that economic conditions affecting </w:t>
-      </w:r>
-      <w:r>
-        <w:rPr>
-          <w:rFonts w:ascii="Poppins" w:eastAsia="Times New Roman" w:hAnsi="Poppins" w:cs="Times New Roman"/>
-          <w:sz w:val="26"/>
-          <w:szCs w:val="26"/>
-        </w:rPr>
-        <w:lastRenderedPageBreak/>
-        <w:t>poverty (e.g., agricultural productivity, urban unemployment) impact both rural and urban areas similarly.</w:t>
+        <w:t>"Rural poverty headcount ratio" and "Urban poverty headcount ratio" may be strongly correlated, reflecting that economic conditions affecting poverty (e.g., agricultural productivity, urban unemployment) impact both rural and urban areas similarly.</w:t>
       </w:r>
     </w:p>
     <w:p>
@@ -9077,29 +9031,7 @@
           <w:sz w:val="26"/>
           <w:szCs w:val="26"/>
         </w:rPr>
-        <w:t xml:space="preserve">3.4 Social Protection and </w:t>
-      </w:r>
-      <w:proofErr w:type="spellStart"/>
-      <w:r>
-        <w:rPr>
-          <w:rFonts w:ascii="Poppins" w:eastAsia="Times New Roman" w:hAnsi="Poppins" w:cs="Times New Roman"/>
-          <w:b/>
-          <w:bCs/>
-          <w:sz w:val="26"/>
-          <w:szCs w:val="26"/>
-        </w:rPr>
-        <w:t>Labor</w:t>
-      </w:r>
-      <w:proofErr w:type="spellEnd"/>
-      <w:r>
-        <w:rPr>
-          <w:rFonts w:ascii="Poppins" w:eastAsia="Times New Roman" w:hAnsi="Poppins" w:cs="Times New Roman"/>
-          <w:b/>
-          <w:bCs/>
-          <w:sz w:val="26"/>
-          <w:szCs w:val="26"/>
-        </w:rPr>
-        <w:t xml:space="preserve"> Dataset</w:t>
+        <w:t>3.4 Social Protection and Labor Dataset</w:t>
       </w:r>
     </w:p>
     <w:p>
@@ -9151,27 +9083,15 @@
           <w:szCs w:val="26"/>
         </w:rPr>
       </w:pPr>
-      <w:proofErr w:type="spellStart"/>
-      <w:r>
-        <w:rPr>
-          <w:rFonts w:ascii="Poppins" w:eastAsia="Times New Roman" w:hAnsi="Poppins" w:cs="Times New Roman"/>
-          <w:b/>
-          <w:bCs/>
-          <w:sz w:val="26"/>
-          <w:szCs w:val="26"/>
-        </w:rPr>
-        <w:t>Labor</w:t>
-      </w:r>
-      <w:proofErr w:type="spellEnd"/>
-      <w:r>
-        <w:rPr>
-          <w:rFonts w:ascii="Poppins" w:eastAsia="Times New Roman" w:hAnsi="Poppins" w:cs="Times New Roman"/>
-          <w:b/>
-          <w:bCs/>
-          <w:sz w:val="26"/>
-          <w:szCs w:val="26"/>
-        </w:rPr>
-        <w:t xml:space="preserve"> Force Participation</w:t>
+      <w:r>
+        <w:rPr>
+          <w:rFonts w:ascii="Poppins" w:eastAsia="Times New Roman" w:hAnsi="Poppins" w:cs="Times New Roman"/>
+          <w:b/>
+          <w:bCs/>
+          <w:sz w:val="26"/>
+          <w:szCs w:val="26"/>
+        </w:rPr>
+        <w:t>Labor Force Participation</w:t>
       </w:r>
       <w:r>
         <w:rPr>
@@ -9201,43 +9121,7 @@
           <w:sz w:val="26"/>
           <w:szCs w:val="26"/>
         </w:rPr>
-        <w:t>"</w:t>
-      </w:r>
-      <w:proofErr w:type="spellStart"/>
-      <w:r>
-        <w:rPr>
-          <w:rFonts w:ascii="Poppins" w:eastAsia="Times New Roman" w:hAnsi="Poppins" w:cs="Times New Roman"/>
-          <w:sz w:val="26"/>
-          <w:szCs w:val="26"/>
-        </w:rPr>
-        <w:t>Labor</w:t>
-      </w:r>
-      <w:proofErr w:type="spellEnd"/>
-      <w:r>
-        <w:rPr>
-          <w:rFonts w:ascii="Poppins" w:eastAsia="Times New Roman" w:hAnsi="Poppins" w:cs="Times New Roman"/>
-          <w:sz w:val="26"/>
-          <w:szCs w:val="26"/>
-        </w:rPr>
-        <w:t xml:space="preserve"> force participation rate, female (% of female population ages 15+)" and "</w:t>
-      </w:r>
-      <w:proofErr w:type="spellStart"/>
-      <w:r>
-        <w:rPr>
-          <w:rFonts w:ascii="Poppins" w:eastAsia="Times New Roman" w:hAnsi="Poppins" w:cs="Times New Roman"/>
-          <w:sz w:val="26"/>
-          <w:szCs w:val="26"/>
-        </w:rPr>
-        <w:t>Labor</w:t>
-      </w:r>
-      <w:proofErr w:type="spellEnd"/>
-      <w:r>
-        <w:rPr>
-          <w:rFonts w:ascii="Poppins" w:eastAsia="Times New Roman" w:hAnsi="Poppins" w:cs="Times New Roman"/>
-          <w:sz w:val="26"/>
-          <w:szCs w:val="26"/>
-        </w:rPr>
-        <w:t xml:space="preserve"> force participation rate, male (% of male population ages 15+)" might show a strong correlation, indicating that </w:t>
+        <w:t xml:space="preserve">"Labor force participation rate, female (% of female population ages 15+)" and "Labor force participation rate, male (% of male population ages 15+)" might show a strong correlation, indicating that </w:t>
       </w:r>
       <w:proofErr w:type="spellStart"/>
       <w:r>
@@ -9327,7 +9211,16 @@
           <w:sz w:val="26"/>
           <w:szCs w:val="26"/>
         </w:rPr>
-        <w:t xml:space="preserve"> force)" may correlate negatively with "Coverage of social protection programs (% of population)", suggesting that higher unemployment is associated with lower social protection coverage, potentially exacerbating economic vulnerability.</w:t>
+        <w:t xml:space="preserve"> force)" may correlate negatively with "Coverage of social protection programs (% of </w:t>
+      </w:r>
+      <w:r>
+        <w:rPr>
+          <w:rFonts w:ascii="Poppins" w:eastAsia="Times New Roman" w:hAnsi="Poppins" w:cs="Times New Roman"/>
+          <w:sz w:val="26"/>
+          <w:szCs w:val="26"/>
+        </w:rPr>
+        <w:lastRenderedPageBreak/>
+        <w:t>population)", suggesting that higher unemployment is associated with lower social protection coverage, potentially exacerbating economic vulnerability.</w:t>
       </w:r>
     </w:p>
     <w:p>
@@ -9351,29 +9244,7 @@
           <w:sz w:val="26"/>
           <w:szCs w:val="26"/>
         </w:rPr>
-        <w:t xml:space="preserve">Child </w:t>
-      </w:r>
-      <w:proofErr w:type="spellStart"/>
-      <w:r>
-        <w:rPr>
-          <w:rFonts w:ascii="Poppins" w:eastAsia="Times New Roman" w:hAnsi="Poppins" w:cs="Times New Roman"/>
-          <w:b/>
-          <w:bCs/>
-          <w:sz w:val="26"/>
-          <w:szCs w:val="26"/>
-        </w:rPr>
-        <w:t>Labor</w:t>
-      </w:r>
-      <w:proofErr w:type="spellEnd"/>
-      <w:r>
-        <w:rPr>
-          <w:rFonts w:ascii="Poppins" w:eastAsia="Times New Roman" w:hAnsi="Poppins" w:cs="Times New Roman"/>
-          <w:b/>
-          <w:bCs/>
-          <w:sz w:val="26"/>
-          <w:szCs w:val="26"/>
-        </w:rPr>
-        <w:t xml:space="preserve"> and Education</w:t>
+        <w:t>Child Labor and Education</w:t>
       </w:r>
       <w:r>
         <w:rPr>
@@ -9588,7 +9459,6 @@
           <w:sz w:val="26"/>
           <w:szCs w:val="26"/>
         </w:rPr>
-        <w:lastRenderedPageBreak/>
         <w:t>"Infant mortality rate (per 1,000 live births)" and "Under-five mortality rate (per 1,000 live births)" are expected to show a strong positive correlation (coefficient &gt; 0.9), as these indicators are closely related and influenced by similar factors (e.g., healthcare quality, nutrition).</w:t>
       </w:r>
     </w:p>
@@ -9697,7 +9567,16 @@
           <w:sz w:val="26"/>
           <w:szCs w:val="26"/>
         </w:rPr>
-        <w:t>"Health expenditure per capita (current US$)" might correlate positively with "Physicians (per 1,000 people)", indicating that higher health spending is associated with better healthcare infrastructure.</w:t>
+        <w:t xml:space="preserve">"Health expenditure per capita (current US$)" might correlate positively with "Physicians (per 1,000 people)", indicating that </w:t>
+      </w:r>
+      <w:r>
+        <w:rPr>
+          <w:rFonts w:ascii="Poppins" w:eastAsia="Times New Roman" w:hAnsi="Poppins" w:cs="Times New Roman"/>
+          <w:sz w:val="26"/>
+          <w:szCs w:val="26"/>
+        </w:rPr>
+        <w:lastRenderedPageBreak/>
+        <w:t>higher health spending is associated with better healthcare infrastructure.</w:t>
       </w:r>
     </w:p>
     <w:p>
@@ -9936,7 +9815,16 @@
           <w:sz w:val="26"/>
           <w:szCs w:val="26"/>
         </w:rPr>
-        <w:t xml:space="preserve">The finance dataset’s correlations between price indices and exchange rates, as well as the poverty dataset’s expected links between poverty and inequality, highlight the role of economic stability in shaping social outcomes. Currency depreciation and inflation (finance) can exacerbate poverty (poverty) and limit access to social protection (social protection and </w:t>
+        <w:t xml:space="preserve">The finance dataset’s correlations between price indices and exchange rates, as well as the poverty dataset’s expected links between poverty and inequality, highlight the role of economic stability in shaping social outcomes. Currency depreciation </w:t>
+      </w:r>
+      <w:r>
+        <w:rPr>
+          <w:rFonts w:ascii="Poppins" w:eastAsia="Times New Roman" w:hAnsi="Poppins" w:cs="Times New Roman"/>
+          <w:sz w:val="26"/>
+          <w:szCs w:val="26"/>
+        </w:rPr>
+        <w:lastRenderedPageBreak/>
+        <w:t xml:space="preserve">and inflation (finance) can exacerbate poverty (poverty) and limit access to social protection (social protection and </w:t>
       </w:r>
       <w:proofErr w:type="spellStart"/>
       <w:r>
@@ -10008,7 +9896,6 @@
           <w:sz w:val="26"/>
           <w:szCs w:val="26"/>
         </w:rPr>
-        <w:lastRenderedPageBreak/>
         <w:t>The strong correlations within each dataset suggest that targeted interventions can have widespread effects. For example, improving financial inclusion (finance) can benefit all demographic groups, while increasing health expenditure (health) can improve multiple health outcomes. However, negative correlations (e.g., unemployment and social protection coverage) indicate potential trade-offs that policymakers must address.</w:t>
       </w:r>
     </w:p>
@@ -10090,11 +9977,11 @@
 </file>
 
 <file path=word/numbering.xml><?xml version="1.0" encoding="utf-8"?>
-<w:numbering xmlns:wpc="http://schemas.microsoft.com/office/word/2010/wordprocessingCanvas" xmlns:mc="http://schemas.openxmlformats.org/markup-compatibility/2006" xmlns:o="urn:schemas-microsoft-com:office:office" xmlns:r="http://schemas.openxmlformats.org/officeDocument/2006/relationships" xmlns:m="http://schemas.openxmlformats.org/officeDocument/2006/math" xmlns:v="urn:schemas-microsoft-com:vml" xmlns:wp14="http://schemas.microsoft.com/office/word/2010/wordprocessingDrawing" xmlns:wp="http://schemas.openxmlformats.org/drawingml/2006/wordprocessingDrawing" xmlns:w10="urn:schemas-microsoft-com:office:word" xmlns:w="http://schemas.openxmlformats.org/wordprocessingml/2006/main" xmlns:w14="http://schemas.microsoft.com/office/word/2010/wordml" xmlns:w15="http://schemas.microsoft.com/office/word/2012/wordml" xmlns:wpg="http://schemas.microsoft.com/office/word/2010/wordprocessingGroup" xmlns:wpi="http://schemas.microsoft.com/office/word/2010/wordprocessingInk" xmlns:wne="http://schemas.microsoft.com/office/word/2006/wordml" xmlns:wps="http://schemas.microsoft.com/office/word/2010/wordprocessingShape" mc:Ignorable="w14 w15 wp14">
+<w:numbering xmlns:wpc="http://schemas.microsoft.com/office/word/2010/wordprocessingCanvas" xmlns:cx="http://schemas.microsoft.com/office/drawing/2014/chartex" xmlns:cx1="http://schemas.microsoft.com/office/drawing/2015/9/8/chartex" xmlns:cx2="http://schemas.microsoft.com/office/drawing/2015/10/21/chartex" xmlns:cx3="http://schemas.microsoft.com/office/drawing/2016/5/9/chartex" xmlns:cx4="http://schemas.microsoft.com/office/drawing/2016/5/10/chartex" xmlns:cx5="http://schemas.microsoft.com/office/drawing/2016/5/11/chartex" xmlns:cx6="http://schemas.microsoft.com/office/drawing/2016/5/12/chartex" xmlns:cx7="http://schemas.microsoft.com/office/drawing/2016/5/13/chartex" xmlns:cx8="http://schemas.microsoft.com/office/drawing/2016/5/14/chartex" xmlns:mc="http://schemas.openxmlformats.org/markup-compatibility/2006" xmlns:aink="http://schemas.microsoft.com/office/drawing/2016/ink" xmlns:am3d="http://schemas.microsoft.com/office/drawing/2017/model3d" xmlns:o="urn:schemas-microsoft-com:office:office" xmlns:oel="http://schemas.microsoft.com/office/2019/extlst" xmlns:r="http://schemas.openxmlformats.org/officeDocument/2006/relationships" xmlns:m="http://schemas.openxmlformats.org/officeDocument/2006/math" xmlns:v="urn:schemas-microsoft-com:vml" xmlns:wp14="http://schemas.microsoft.com/office/word/2010/wordprocessingDrawing" xmlns:wp="http://schemas.openxmlformats.org/drawingml/2006/wordprocessingDrawing" xmlns:w10="urn:schemas-microsoft-com:office:word" xmlns:w="http://schemas.openxmlformats.org/wordprocessingml/2006/main" xmlns:w14="http://schemas.microsoft.com/office/word/2010/wordml" xmlns:w15="http://schemas.microsoft.com/office/word/2012/wordml" xmlns:w16cex="http://schemas.microsoft.com/office/word/2018/wordml/cex" xmlns:w16cid="http://schemas.microsoft.com/office/word/2016/wordml/cid" xmlns:w16="http://schemas.microsoft.com/office/word/2018/wordml" xmlns:w16du="http://schemas.microsoft.com/office/word/2023/wordml/word16du" xmlns:w16sdtdh="http://schemas.microsoft.com/office/word/2020/wordml/sdtdatahash" xmlns:w16sdtfl="http://schemas.microsoft.com/office/word/2024/wordml/sdtformatlock" xmlns:w16se="http://schemas.microsoft.com/office/word/2015/wordml/symex" xmlns:wpg="http://schemas.microsoft.com/office/word/2010/wordprocessingGroup" xmlns:wpi="http://schemas.microsoft.com/office/word/2010/wordprocessingInk" xmlns:wne="http://schemas.microsoft.com/office/word/2006/wordml" xmlns:wps="http://schemas.microsoft.com/office/word/2010/wordprocessingShape" mc:Ignorable="w14 w15 w16se w16cid w16 w16cex w16sdtdh w16sdtfl w16du wp14">
   <w:abstractNum w:abstractNumId="0" w15:restartNumberingAfterBreak="0">
     <w:nsid w:val="05FC5011"/>
     <w:multiLevelType w:val="multilevel"/>
-    <w:tmpl w:val="E7460B9C"/>
+    <w:tmpl w:val="224C47F6"/>
     <w:lvl w:ilvl="0">
       <w:start w:val="1"/>
       <w:numFmt w:val="bullet"/>
@@ -10102,9 +9989,9 @@
       <w:lvlJc w:val="left"/>
       <w:pPr>
         <w:tabs>
-          <w:tab w:val="num" w:pos="720"/>
-        </w:tabs>
-        <w:ind w:left="720" w:hanging="360"/>
+          <w:tab w:val="num" w:pos="360"/>
+        </w:tabs>
+        <w:ind w:left="360" w:hanging="360"/>
       </w:pPr>
       <w:rPr>
         <w:rFonts w:ascii="Symbol" w:hAnsi="Symbol" w:hint="default"/>
@@ -10114,17 +10001,13 @@
     <w:lvl w:ilvl="1">
       <w:start w:val="1"/>
       <w:numFmt w:val="bullet"/>
-      <w:lvlText w:val="o"/>
-      <w:lvlJc w:val="left"/>
-      <w:pPr>
-        <w:tabs>
-          <w:tab w:val="num" w:pos="1440"/>
-        </w:tabs>
-        <w:ind w:left="1440" w:hanging="360"/>
-      </w:pPr>
-      <w:rPr>
-        <w:rFonts w:ascii="Courier New" w:hAnsi="Courier New" w:hint="default"/>
-        <w:sz w:val="20"/>
+      <w:lvlText w:val=""/>
+      <w:lvlJc w:val="left"/>
+      <w:pPr>
+        <w:ind w:left="786" w:hanging="360"/>
+      </w:pPr>
+      <w:rPr>
+        <w:rFonts w:ascii="Symbol" w:hAnsi="Symbol" w:hint="default"/>
       </w:rPr>
     </w:lvl>
     <w:lvl w:ilvl="2" w:tentative="1">
@@ -10134,9 +10017,9 @@
       <w:lvlJc w:val="left"/>
       <w:pPr>
         <w:tabs>
-          <w:tab w:val="num" w:pos="2160"/>
-        </w:tabs>
-        <w:ind w:left="2160" w:hanging="360"/>
+          <w:tab w:val="num" w:pos="1800"/>
+        </w:tabs>
+        <w:ind w:left="1800" w:hanging="360"/>
       </w:pPr>
       <w:rPr>
         <w:rFonts w:ascii="Wingdings" w:hAnsi="Wingdings" w:hint="default"/>
@@ -10150,9 +10033,9 @@
       <w:lvlJc w:val="left"/>
       <w:pPr>
         <w:tabs>
-          <w:tab w:val="num" w:pos="2880"/>
-        </w:tabs>
-        <w:ind w:left="2880" w:hanging="360"/>
+          <w:tab w:val="num" w:pos="2520"/>
+        </w:tabs>
+        <w:ind w:left="2520" w:hanging="360"/>
       </w:pPr>
       <w:rPr>
         <w:rFonts w:ascii="Wingdings" w:hAnsi="Wingdings" w:hint="default"/>
@@ -10166,9 +10049,9 @@
       <w:lvlJc w:val="left"/>
       <w:pPr>
         <w:tabs>
-          <w:tab w:val="num" w:pos="3600"/>
-        </w:tabs>
-        <w:ind w:left="3600" w:hanging="360"/>
+          <w:tab w:val="num" w:pos="3240"/>
+        </w:tabs>
+        <w:ind w:left="3240" w:hanging="360"/>
       </w:pPr>
       <w:rPr>
         <w:rFonts w:ascii="Wingdings" w:hAnsi="Wingdings" w:hint="default"/>
@@ -10182,9 +10065,9 @@
       <w:lvlJc w:val="left"/>
       <w:pPr>
         <w:tabs>
-          <w:tab w:val="num" w:pos="4320"/>
-        </w:tabs>
-        <w:ind w:left="4320" w:hanging="360"/>
+          <w:tab w:val="num" w:pos="3960"/>
+        </w:tabs>
+        <w:ind w:left="3960" w:hanging="360"/>
       </w:pPr>
       <w:rPr>
         <w:rFonts w:ascii="Wingdings" w:hAnsi="Wingdings" w:hint="default"/>
@@ -10198,9 +10081,9 @@
       <w:lvlJc w:val="left"/>
       <w:pPr>
         <w:tabs>
-          <w:tab w:val="num" w:pos="5040"/>
-        </w:tabs>
-        <w:ind w:left="5040" w:hanging="360"/>
+          <w:tab w:val="num" w:pos="4680"/>
+        </w:tabs>
+        <w:ind w:left="4680" w:hanging="360"/>
       </w:pPr>
       <w:rPr>
         <w:rFonts w:ascii="Wingdings" w:hAnsi="Wingdings" w:hint="default"/>
@@ -10214,9 +10097,9 @@
       <w:lvlJc w:val="left"/>
       <w:pPr>
         <w:tabs>
-          <w:tab w:val="num" w:pos="5760"/>
-        </w:tabs>
-        <w:ind w:left="5760" w:hanging="360"/>
+          <w:tab w:val="num" w:pos="5400"/>
+        </w:tabs>
+        <w:ind w:left="5400" w:hanging="360"/>
       </w:pPr>
       <w:rPr>
         <w:rFonts w:ascii="Wingdings" w:hAnsi="Wingdings" w:hint="default"/>
@@ -10230,9 +10113,9 @@
       <w:lvlJc w:val="left"/>
       <w:pPr>
         <w:tabs>
-          <w:tab w:val="num" w:pos="6480"/>
-        </w:tabs>
-        <w:ind w:left="6480" w:hanging="360"/>
+          <w:tab w:val="num" w:pos="6120"/>
+        </w:tabs>
+        <w:ind w:left="6120" w:hanging="360"/>
       </w:pPr>
       <w:rPr>
         <w:rFonts w:ascii="Wingdings" w:hAnsi="Wingdings" w:hint="default"/>
@@ -11097,9 +10980,9 @@
       <w:lvlJc w:val="left"/>
       <w:pPr>
         <w:tabs>
-          <w:tab w:val="num" w:pos="720"/>
-        </w:tabs>
-        <w:ind w:left="720" w:hanging="360"/>
+          <w:tab w:val="num" w:pos="360"/>
+        </w:tabs>
+        <w:ind w:left="360" w:hanging="360"/>
       </w:pPr>
     </w:lvl>
     <w:lvl w:ilvl="1" w:tentative="1">
@@ -11109,9 +10992,9 @@
       <w:lvlJc w:val="left"/>
       <w:pPr>
         <w:tabs>
-          <w:tab w:val="num" w:pos="1440"/>
-        </w:tabs>
-        <w:ind w:left="1440" w:hanging="360"/>
+          <w:tab w:val="num" w:pos="1080"/>
+        </w:tabs>
+        <w:ind w:left="1080" w:hanging="360"/>
       </w:pPr>
     </w:lvl>
     <w:lvl w:ilvl="2" w:tentative="1">
@@ -11121,9 +11004,9 @@
       <w:lvlJc w:val="left"/>
       <w:pPr>
         <w:tabs>
-          <w:tab w:val="num" w:pos="2160"/>
-        </w:tabs>
-        <w:ind w:left="2160" w:hanging="360"/>
+          <w:tab w:val="num" w:pos="1800"/>
+        </w:tabs>
+        <w:ind w:left="1800" w:hanging="360"/>
       </w:pPr>
     </w:lvl>
     <w:lvl w:ilvl="3" w:tentative="1">
@@ -11133,9 +11016,9 @@
       <w:lvlJc w:val="left"/>
       <w:pPr>
         <w:tabs>
-          <w:tab w:val="num" w:pos="2880"/>
-        </w:tabs>
-        <w:ind w:left="2880" w:hanging="360"/>
+          <w:tab w:val="num" w:pos="2520"/>
+        </w:tabs>
+        <w:ind w:left="2520" w:hanging="360"/>
       </w:pPr>
     </w:lvl>
     <w:lvl w:ilvl="4" w:tentative="1">
@@ -11145,9 +11028,9 @@
       <w:lvlJc w:val="left"/>
       <w:pPr>
         <w:tabs>
-          <w:tab w:val="num" w:pos="3600"/>
-        </w:tabs>
-        <w:ind w:left="3600" w:hanging="360"/>
+          <w:tab w:val="num" w:pos="3240"/>
+        </w:tabs>
+        <w:ind w:left="3240" w:hanging="360"/>
       </w:pPr>
     </w:lvl>
     <w:lvl w:ilvl="5" w:tentative="1">
@@ -11157,9 +11040,9 @@
       <w:lvlJc w:val="left"/>
       <w:pPr>
         <w:tabs>
-          <w:tab w:val="num" w:pos="4320"/>
-        </w:tabs>
-        <w:ind w:left="4320" w:hanging="360"/>
+          <w:tab w:val="num" w:pos="3960"/>
+        </w:tabs>
+        <w:ind w:left="3960" w:hanging="360"/>
       </w:pPr>
     </w:lvl>
     <w:lvl w:ilvl="6" w:tentative="1">
@@ -11169,9 +11052,9 @@
       <w:lvlJc w:val="left"/>
       <w:pPr>
         <w:tabs>
-          <w:tab w:val="num" w:pos="5040"/>
-        </w:tabs>
-        <w:ind w:left="5040" w:hanging="360"/>
+          <w:tab w:val="num" w:pos="4680"/>
+        </w:tabs>
+        <w:ind w:left="4680" w:hanging="360"/>
       </w:pPr>
     </w:lvl>
     <w:lvl w:ilvl="7" w:tentative="1">
@@ -11181,9 +11064,9 @@
       <w:lvlJc w:val="left"/>
       <w:pPr>
         <w:tabs>
-          <w:tab w:val="num" w:pos="5760"/>
-        </w:tabs>
-        <w:ind w:left="5760" w:hanging="360"/>
+          <w:tab w:val="num" w:pos="5400"/>
+        </w:tabs>
+        <w:ind w:left="5400" w:hanging="360"/>
       </w:pPr>
     </w:lvl>
     <w:lvl w:ilvl="8" w:tentative="1">
@@ -11193,9 +11076,9 @@
       <w:lvlJc w:val="left"/>
       <w:pPr>
         <w:tabs>
-          <w:tab w:val="num" w:pos="6480"/>
-        </w:tabs>
-        <w:ind w:left="6480" w:hanging="360"/>
+          <w:tab w:val="num" w:pos="6120"/>
+        </w:tabs>
+        <w:ind w:left="6120" w:hanging="360"/>
       </w:pPr>
     </w:lvl>
   </w:abstractNum>
@@ -11347,7 +11230,7 @@
   <w:abstractNum w:abstractNumId="9" w15:restartNumberingAfterBreak="0">
     <w:nsid w:val="283953E0"/>
     <w:multiLevelType w:val="multilevel"/>
-    <w:tmpl w:val="0C127A3A"/>
+    <w:tmpl w:val="2A7412BE"/>
     <w:lvl w:ilvl="0">
       <w:start w:val="1"/>
       <w:numFmt w:val="bullet"/>
@@ -11355,9 +11238,9 @@
       <w:lvlJc w:val="left"/>
       <w:pPr>
         <w:tabs>
-          <w:tab w:val="num" w:pos="720"/>
-        </w:tabs>
-        <w:ind w:left="720" w:hanging="360"/>
+          <w:tab w:val="num" w:pos="360"/>
+        </w:tabs>
+        <w:ind w:left="360" w:hanging="360"/>
       </w:pPr>
       <w:rPr>
         <w:rFonts w:ascii="Symbol" w:hAnsi="Symbol" w:hint="default"/>
@@ -11367,17 +11250,13 @@
     <w:lvl w:ilvl="1">
       <w:start w:val="1"/>
       <w:numFmt w:val="bullet"/>
-      <w:lvlText w:val="o"/>
-      <w:lvlJc w:val="left"/>
-      <w:pPr>
-        <w:tabs>
-          <w:tab w:val="num" w:pos="1440"/>
-        </w:tabs>
-        <w:ind w:left="1440" w:hanging="360"/>
-      </w:pPr>
-      <w:rPr>
-        <w:rFonts w:ascii="Courier New" w:hAnsi="Courier New" w:hint="default"/>
-        <w:sz w:val="20"/>
+      <w:lvlText w:val=""/>
+      <w:lvlJc w:val="left"/>
+      <w:pPr>
+        <w:ind w:left="786" w:hanging="360"/>
+      </w:pPr>
+      <w:rPr>
+        <w:rFonts w:ascii="Symbol" w:hAnsi="Symbol" w:hint="default"/>
       </w:rPr>
     </w:lvl>
     <w:lvl w:ilvl="2" w:tentative="1">
@@ -11387,9 +11266,9 @@
       <w:lvlJc w:val="left"/>
       <w:pPr>
         <w:tabs>
-          <w:tab w:val="num" w:pos="2160"/>
-        </w:tabs>
-        <w:ind w:left="2160" w:hanging="360"/>
+          <w:tab w:val="num" w:pos="1800"/>
+        </w:tabs>
+        <w:ind w:left="1800" w:hanging="360"/>
       </w:pPr>
       <w:rPr>
         <w:rFonts w:ascii="Wingdings" w:hAnsi="Wingdings" w:hint="default"/>
@@ -11403,9 +11282,9 @@
       <w:lvlJc w:val="left"/>
       <w:pPr>
         <w:tabs>
-          <w:tab w:val="num" w:pos="2880"/>
-        </w:tabs>
-        <w:ind w:left="2880" w:hanging="360"/>
+          <w:tab w:val="num" w:pos="2520"/>
+        </w:tabs>
+        <w:ind w:left="2520" w:hanging="360"/>
       </w:pPr>
       <w:rPr>
         <w:rFonts w:ascii="Wingdings" w:hAnsi="Wingdings" w:hint="default"/>
@@ -11419,9 +11298,9 @@
       <w:lvlJc w:val="left"/>
       <w:pPr>
         <w:tabs>
-          <w:tab w:val="num" w:pos="3600"/>
-        </w:tabs>
-        <w:ind w:left="3600" w:hanging="360"/>
+          <w:tab w:val="num" w:pos="3240"/>
+        </w:tabs>
+        <w:ind w:left="3240" w:hanging="360"/>
       </w:pPr>
       <w:rPr>
         <w:rFonts w:ascii="Wingdings" w:hAnsi="Wingdings" w:hint="default"/>
@@ -11435,9 +11314,9 @@
       <w:lvlJc w:val="left"/>
       <w:pPr>
         <w:tabs>
-          <w:tab w:val="num" w:pos="4320"/>
-        </w:tabs>
-        <w:ind w:left="4320" w:hanging="360"/>
+          <w:tab w:val="num" w:pos="3960"/>
+        </w:tabs>
+        <w:ind w:left="3960" w:hanging="360"/>
       </w:pPr>
       <w:rPr>
         <w:rFonts w:ascii="Wingdings" w:hAnsi="Wingdings" w:hint="default"/>
@@ -11451,9 +11330,9 @@
       <w:lvlJc w:val="left"/>
       <w:pPr>
         <w:tabs>
-          <w:tab w:val="num" w:pos="5040"/>
-        </w:tabs>
-        <w:ind w:left="5040" w:hanging="360"/>
+          <w:tab w:val="num" w:pos="4680"/>
+        </w:tabs>
+        <w:ind w:left="4680" w:hanging="360"/>
       </w:pPr>
       <w:rPr>
         <w:rFonts w:ascii="Wingdings" w:hAnsi="Wingdings" w:hint="default"/>
@@ -11467,9 +11346,9 @@
       <w:lvlJc w:val="left"/>
       <w:pPr>
         <w:tabs>
-          <w:tab w:val="num" w:pos="5760"/>
-        </w:tabs>
-        <w:ind w:left="5760" w:hanging="360"/>
+          <w:tab w:val="num" w:pos="5400"/>
+        </w:tabs>
+        <w:ind w:left="5400" w:hanging="360"/>
       </w:pPr>
       <w:rPr>
         <w:rFonts w:ascii="Wingdings" w:hAnsi="Wingdings" w:hint="default"/>
@@ -11483,9 +11362,9 @@
       <w:lvlJc w:val="left"/>
       <w:pPr>
         <w:tabs>
-          <w:tab w:val="num" w:pos="6480"/>
-        </w:tabs>
-        <w:ind w:left="6480" w:hanging="360"/>
+          <w:tab w:val="num" w:pos="6120"/>
+        </w:tabs>
+        <w:ind w:left="6120" w:hanging="360"/>
       </w:pPr>
       <w:rPr>
         <w:rFonts w:ascii="Wingdings" w:hAnsi="Wingdings" w:hint="default"/>
@@ -12161,7 +12040,7 @@
   <w:abstractNum w:abstractNumId="15" w15:restartNumberingAfterBreak="0">
     <w:nsid w:val="32B330FD"/>
     <w:multiLevelType w:val="multilevel"/>
-    <w:tmpl w:val="44280826"/>
+    <w:tmpl w:val="EF2E4530"/>
     <w:lvl w:ilvl="0">
       <w:start w:val="1"/>
       <w:numFmt w:val="bullet"/>
@@ -12169,9 +12048,9 @@
       <w:lvlJc w:val="left"/>
       <w:pPr>
         <w:tabs>
-          <w:tab w:val="num" w:pos="720"/>
-        </w:tabs>
-        <w:ind w:left="720" w:hanging="360"/>
+          <w:tab w:val="num" w:pos="360"/>
+        </w:tabs>
+        <w:ind w:left="360" w:hanging="360"/>
       </w:pPr>
       <w:rPr>
         <w:rFonts w:ascii="Symbol" w:hAnsi="Symbol" w:hint="default"/>
@@ -12181,17 +12060,13 @@
     <w:lvl w:ilvl="1">
       <w:start w:val="1"/>
       <w:numFmt w:val="bullet"/>
-      <w:lvlText w:val="o"/>
-      <w:lvlJc w:val="left"/>
-      <w:pPr>
-        <w:tabs>
-          <w:tab w:val="num" w:pos="1440"/>
-        </w:tabs>
-        <w:ind w:left="1440" w:hanging="360"/>
-      </w:pPr>
-      <w:rPr>
-        <w:rFonts w:ascii="Courier New" w:hAnsi="Courier New" w:hint="default"/>
-        <w:sz w:val="20"/>
+      <w:lvlText w:val=""/>
+      <w:lvlJc w:val="left"/>
+      <w:pPr>
+        <w:ind w:left="786" w:hanging="360"/>
+      </w:pPr>
+      <w:rPr>
+        <w:rFonts w:ascii="Symbol" w:hAnsi="Symbol" w:hint="default"/>
       </w:rPr>
     </w:lvl>
     <w:lvl w:ilvl="2" w:tentative="1">
@@ -12201,9 +12076,9 @@
       <w:lvlJc w:val="left"/>
       <w:pPr>
         <w:tabs>
-          <w:tab w:val="num" w:pos="2160"/>
-        </w:tabs>
-        <w:ind w:left="2160" w:hanging="360"/>
+          <w:tab w:val="num" w:pos="1800"/>
+        </w:tabs>
+        <w:ind w:left="1800" w:hanging="360"/>
       </w:pPr>
       <w:rPr>
         <w:rFonts w:ascii="Wingdings" w:hAnsi="Wingdings" w:hint="default"/>
@@ -12217,9 +12092,9 @@
       <w:lvlJc w:val="left"/>
       <w:pPr>
         <w:tabs>
-          <w:tab w:val="num" w:pos="2880"/>
-        </w:tabs>
-        <w:ind w:left="2880" w:hanging="360"/>
+          <w:tab w:val="num" w:pos="2520"/>
+        </w:tabs>
+        <w:ind w:left="2520" w:hanging="360"/>
       </w:pPr>
       <w:rPr>
         <w:rFonts w:ascii="Wingdings" w:hAnsi="Wingdings" w:hint="default"/>
@@ -12233,9 +12108,9 @@
       <w:lvlJc w:val="left"/>
       <w:pPr>
         <w:tabs>
-          <w:tab w:val="num" w:pos="3600"/>
-        </w:tabs>
-        <w:ind w:left="3600" w:hanging="360"/>
+          <w:tab w:val="num" w:pos="3240"/>
+        </w:tabs>
+        <w:ind w:left="3240" w:hanging="360"/>
       </w:pPr>
       <w:rPr>
         <w:rFonts w:ascii="Wingdings" w:hAnsi="Wingdings" w:hint="default"/>
@@ -12249,9 +12124,9 @@
       <w:lvlJc w:val="left"/>
       <w:pPr>
         <w:tabs>
-          <w:tab w:val="num" w:pos="4320"/>
-        </w:tabs>
-        <w:ind w:left="4320" w:hanging="360"/>
+          <w:tab w:val="num" w:pos="3960"/>
+        </w:tabs>
+        <w:ind w:left="3960" w:hanging="360"/>
       </w:pPr>
       <w:rPr>
         <w:rFonts w:ascii="Wingdings" w:hAnsi="Wingdings" w:hint="default"/>
@@ -12265,9 +12140,9 @@
       <w:lvlJc w:val="left"/>
       <w:pPr>
         <w:tabs>
-          <w:tab w:val="num" w:pos="5040"/>
-        </w:tabs>
-        <w:ind w:left="5040" w:hanging="360"/>
+          <w:tab w:val="num" w:pos="4680"/>
+        </w:tabs>
+        <w:ind w:left="4680" w:hanging="360"/>
       </w:pPr>
       <w:rPr>
         <w:rFonts w:ascii="Wingdings" w:hAnsi="Wingdings" w:hint="default"/>
@@ -12281,9 +12156,9 @@
       <w:lvlJc w:val="left"/>
       <w:pPr>
         <w:tabs>
-          <w:tab w:val="num" w:pos="5760"/>
-        </w:tabs>
-        <w:ind w:left="5760" w:hanging="360"/>
+          <w:tab w:val="num" w:pos="5400"/>
+        </w:tabs>
+        <w:ind w:left="5400" w:hanging="360"/>
       </w:pPr>
       <w:rPr>
         <w:rFonts w:ascii="Wingdings" w:hAnsi="Wingdings" w:hint="default"/>
@@ -12297,9 +12172,9 @@
       <w:lvlJc w:val="left"/>
       <w:pPr>
         <w:tabs>
-          <w:tab w:val="num" w:pos="6480"/>
-        </w:tabs>
-        <w:ind w:left="6480" w:hanging="360"/>
+          <w:tab w:val="num" w:pos="6120"/>
+        </w:tabs>
+        <w:ind w:left="6120" w:hanging="360"/>
       </w:pPr>
       <w:rPr>
         <w:rFonts w:ascii="Wingdings" w:hAnsi="Wingdings" w:hint="default"/>
@@ -13559,7 +13434,7 @@
   <w:abstractNum w:abstractNumId="25" w15:restartNumberingAfterBreak="0">
     <w:nsid w:val="4928538A"/>
     <w:multiLevelType w:val="multilevel"/>
-    <w:tmpl w:val="3692D9F8"/>
+    <w:tmpl w:val="5E6CDBC6"/>
     <w:lvl w:ilvl="0">
       <w:start w:val="1"/>
       <w:numFmt w:val="bullet"/>
@@ -13567,9 +13442,9 @@
       <w:lvlJc w:val="left"/>
       <w:pPr>
         <w:tabs>
-          <w:tab w:val="num" w:pos="720"/>
-        </w:tabs>
-        <w:ind w:left="720" w:hanging="360"/>
+          <w:tab w:val="num" w:pos="360"/>
+        </w:tabs>
+        <w:ind w:left="360" w:hanging="360"/>
       </w:pPr>
       <w:rPr>
         <w:rFonts w:ascii="Symbol" w:hAnsi="Symbol" w:hint="default"/>
@@ -13579,17 +13454,13 @@
     <w:lvl w:ilvl="1">
       <w:start w:val="1"/>
       <w:numFmt w:val="bullet"/>
-      <w:lvlText w:val="o"/>
-      <w:lvlJc w:val="left"/>
-      <w:pPr>
-        <w:tabs>
-          <w:tab w:val="num" w:pos="1440"/>
-        </w:tabs>
-        <w:ind w:left="1440" w:hanging="360"/>
-      </w:pPr>
-      <w:rPr>
-        <w:rFonts w:ascii="Courier New" w:hAnsi="Courier New" w:hint="default"/>
-        <w:sz w:val="20"/>
+      <w:lvlText w:val=""/>
+      <w:lvlJc w:val="left"/>
+      <w:pPr>
+        <w:ind w:left="786" w:hanging="360"/>
+      </w:pPr>
+      <w:rPr>
+        <w:rFonts w:ascii="Symbol" w:hAnsi="Symbol" w:hint="default"/>
       </w:rPr>
     </w:lvl>
     <w:lvl w:ilvl="2" w:tentative="1">
@@ -13599,9 +13470,9 @@
       <w:lvlJc w:val="left"/>
       <w:pPr>
         <w:tabs>
-          <w:tab w:val="num" w:pos="2160"/>
-        </w:tabs>
-        <w:ind w:left="2160" w:hanging="360"/>
+          <w:tab w:val="num" w:pos="1800"/>
+        </w:tabs>
+        <w:ind w:left="1800" w:hanging="360"/>
       </w:pPr>
       <w:rPr>
         <w:rFonts w:ascii="Wingdings" w:hAnsi="Wingdings" w:hint="default"/>
@@ -13615,9 +13486,9 @@
       <w:lvlJc w:val="left"/>
       <w:pPr>
         <w:tabs>
-          <w:tab w:val="num" w:pos="2880"/>
-        </w:tabs>
-        <w:ind w:left="2880" w:hanging="360"/>
+          <w:tab w:val="num" w:pos="2520"/>
+        </w:tabs>
+        <w:ind w:left="2520" w:hanging="360"/>
       </w:pPr>
       <w:rPr>
         <w:rFonts w:ascii="Wingdings" w:hAnsi="Wingdings" w:hint="default"/>
@@ -13631,9 +13502,9 @@
       <w:lvlJc w:val="left"/>
       <w:pPr>
         <w:tabs>
-          <w:tab w:val="num" w:pos="3600"/>
-        </w:tabs>
-        <w:ind w:left="3600" w:hanging="360"/>
+          <w:tab w:val="num" w:pos="3240"/>
+        </w:tabs>
+        <w:ind w:left="3240" w:hanging="360"/>
       </w:pPr>
       <w:rPr>
         <w:rFonts w:ascii="Wingdings" w:hAnsi="Wingdings" w:hint="default"/>
@@ -13647,9 +13518,9 @@
       <w:lvlJc w:val="left"/>
       <w:pPr>
         <w:tabs>
-          <w:tab w:val="num" w:pos="4320"/>
-        </w:tabs>
-        <w:ind w:left="4320" w:hanging="360"/>
+          <w:tab w:val="num" w:pos="3960"/>
+        </w:tabs>
+        <w:ind w:left="3960" w:hanging="360"/>
       </w:pPr>
       <w:rPr>
         <w:rFonts w:ascii="Wingdings" w:hAnsi="Wingdings" w:hint="default"/>
@@ -13663,9 +13534,9 @@
       <w:lvlJc w:val="left"/>
       <w:pPr>
         <w:tabs>
-          <w:tab w:val="num" w:pos="5040"/>
-        </w:tabs>
-        <w:ind w:left="5040" w:hanging="360"/>
+          <w:tab w:val="num" w:pos="4680"/>
+        </w:tabs>
+        <w:ind w:left="4680" w:hanging="360"/>
       </w:pPr>
       <w:rPr>
         <w:rFonts w:ascii="Wingdings" w:hAnsi="Wingdings" w:hint="default"/>
@@ -13679,9 +13550,9 @@
       <w:lvlJc w:val="left"/>
       <w:pPr>
         <w:tabs>
-          <w:tab w:val="num" w:pos="5760"/>
-        </w:tabs>
-        <w:ind w:left="5760" w:hanging="360"/>
+          <w:tab w:val="num" w:pos="5400"/>
+        </w:tabs>
+        <w:ind w:left="5400" w:hanging="360"/>
       </w:pPr>
       <w:rPr>
         <w:rFonts w:ascii="Wingdings" w:hAnsi="Wingdings" w:hint="default"/>
@@ -13695,9 +13566,9 @@
       <w:lvlJc w:val="left"/>
       <w:pPr>
         <w:tabs>
-          <w:tab w:val="num" w:pos="6480"/>
-        </w:tabs>
-        <w:ind w:left="6480" w:hanging="360"/>
+          <w:tab w:val="num" w:pos="6120"/>
+        </w:tabs>
+        <w:ind w:left="6120" w:hanging="360"/>
       </w:pPr>
       <w:rPr>
         <w:rFonts w:ascii="Wingdings" w:hAnsi="Wingdings" w:hint="default"/>
@@ -13857,7 +13728,7 @@
   <w:abstractNum w:abstractNumId="27" w15:restartNumberingAfterBreak="0">
     <w:nsid w:val="506029CA"/>
     <w:multiLevelType w:val="multilevel"/>
-    <w:tmpl w:val="B782A5D8"/>
+    <w:tmpl w:val="3B8A67D6"/>
     <w:lvl w:ilvl="0">
       <w:start w:val="1"/>
       <w:numFmt w:val="bullet"/>
@@ -13865,9 +13736,9 @@
       <w:lvlJc w:val="left"/>
       <w:pPr>
         <w:tabs>
-          <w:tab w:val="num" w:pos="720"/>
-        </w:tabs>
-        <w:ind w:left="720" w:hanging="360"/>
+          <w:tab w:val="num" w:pos="360"/>
+        </w:tabs>
+        <w:ind w:left="360" w:hanging="360"/>
       </w:pPr>
       <w:rPr>
         <w:rFonts w:ascii="Symbol" w:hAnsi="Symbol" w:hint="default"/>
@@ -13877,17 +13748,13 @@
     <w:lvl w:ilvl="1">
       <w:start w:val="1"/>
       <w:numFmt w:val="bullet"/>
-      <w:lvlText w:val="o"/>
-      <w:lvlJc w:val="left"/>
-      <w:pPr>
-        <w:tabs>
-          <w:tab w:val="num" w:pos="1440"/>
-        </w:tabs>
-        <w:ind w:left="1440" w:hanging="360"/>
-      </w:pPr>
-      <w:rPr>
-        <w:rFonts w:ascii="Courier New" w:hAnsi="Courier New" w:hint="default"/>
-        <w:sz w:val="20"/>
+      <w:lvlText w:val=""/>
+      <w:lvlJc w:val="left"/>
+      <w:pPr>
+        <w:ind w:left="786" w:hanging="360"/>
+      </w:pPr>
+      <w:rPr>
+        <w:rFonts w:ascii="Symbol" w:hAnsi="Symbol" w:hint="default"/>
       </w:rPr>
     </w:lvl>
     <w:lvl w:ilvl="2" w:tentative="1">
@@ -13897,9 +13764,9 @@
       <w:lvlJc w:val="left"/>
       <w:pPr>
         <w:tabs>
-          <w:tab w:val="num" w:pos="2160"/>
-        </w:tabs>
-        <w:ind w:left="2160" w:hanging="360"/>
+          <w:tab w:val="num" w:pos="1800"/>
+        </w:tabs>
+        <w:ind w:left="1800" w:hanging="360"/>
       </w:pPr>
       <w:rPr>
         <w:rFonts w:ascii="Wingdings" w:hAnsi="Wingdings" w:hint="default"/>
@@ -13913,9 +13780,9 @@
       <w:lvlJc w:val="left"/>
       <w:pPr>
         <w:tabs>
-          <w:tab w:val="num" w:pos="2880"/>
-        </w:tabs>
-        <w:ind w:left="2880" w:hanging="360"/>
+          <w:tab w:val="num" w:pos="2520"/>
+        </w:tabs>
+        <w:ind w:left="2520" w:hanging="360"/>
       </w:pPr>
       <w:rPr>
         <w:rFonts w:ascii="Wingdings" w:hAnsi="Wingdings" w:hint="default"/>
@@ -13929,9 +13796,9 @@
       <w:lvlJc w:val="left"/>
       <w:pPr>
         <w:tabs>
-          <w:tab w:val="num" w:pos="3600"/>
-        </w:tabs>
-        <w:ind w:left="3600" w:hanging="360"/>
+          <w:tab w:val="num" w:pos="3240"/>
+        </w:tabs>
+        <w:ind w:left="3240" w:hanging="360"/>
       </w:pPr>
       <w:rPr>
         <w:rFonts w:ascii="Wingdings" w:hAnsi="Wingdings" w:hint="default"/>
@@ -13945,9 +13812,9 @@
       <w:lvlJc w:val="left"/>
       <w:pPr>
         <w:tabs>
-          <w:tab w:val="num" w:pos="4320"/>
-        </w:tabs>
-        <w:ind w:left="4320" w:hanging="360"/>
+          <w:tab w:val="num" w:pos="3960"/>
+        </w:tabs>
+        <w:ind w:left="3960" w:hanging="360"/>
       </w:pPr>
       <w:rPr>
         <w:rFonts w:ascii="Wingdings" w:hAnsi="Wingdings" w:hint="default"/>
@@ -13961,9 +13828,9 @@
       <w:lvlJc w:val="left"/>
       <w:pPr>
         <w:tabs>
-          <w:tab w:val="num" w:pos="5040"/>
-        </w:tabs>
-        <w:ind w:left="5040" w:hanging="360"/>
+          <w:tab w:val="num" w:pos="4680"/>
+        </w:tabs>
+        <w:ind w:left="4680" w:hanging="360"/>
       </w:pPr>
       <w:rPr>
         <w:rFonts w:ascii="Wingdings" w:hAnsi="Wingdings" w:hint="default"/>
@@ -13977,9 +13844,9 @@
       <w:lvlJc w:val="left"/>
       <w:pPr>
         <w:tabs>
-          <w:tab w:val="num" w:pos="5760"/>
-        </w:tabs>
-        <w:ind w:left="5760" w:hanging="360"/>
+          <w:tab w:val="num" w:pos="5400"/>
+        </w:tabs>
+        <w:ind w:left="5400" w:hanging="360"/>
       </w:pPr>
       <w:rPr>
         <w:rFonts w:ascii="Wingdings" w:hAnsi="Wingdings" w:hint="default"/>
@@ -13993,9 +13860,9 @@
       <w:lvlJc w:val="left"/>
       <w:pPr>
         <w:tabs>
-          <w:tab w:val="num" w:pos="6480"/>
-        </w:tabs>
-        <w:ind w:left="6480" w:hanging="360"/>
+          <w:tab w:val="num" w:pos="6120"/>
+        </w:tabs>
+        <w:ind w:left="6120" w:hanging="360"/>
       </w:pPr>
       <w:rPr>
         <w:rFonts w:ascii="Wingdings" w:hAnsi="Wingdings" w:hint="default"/>
@@ -14413,7 +14280,7 @@
   <w:abstractNum w:abstractNumId="31" w15:restartNumberingAfterBreak="0">
     <w:nsid w:val="5C5E59D4"/>
     <w:multiLevelType w:val="multilevel"/>
-    <w:tmpl w:val="C778E37A"/>
+    <w:tmpl w:val="B7F6F132"/>
     <w:lvl w:ilvl="0">
       <w:start w:val="1"/>
       <w:numFmt w:val="bullet"/>
@@ -14421,9 +14288,9 @@
       <w:lvlJc w:val="left"/>
       <w:pPr>
         <w:tabs>
-          <w:tab w:val="num" w:pos="720"/>
-        </w:tabs>
-        <w:ind w:left="720" w:hanging="360"/>
+          <w:tab w:val="num" w:pos="360"/>
+        </w:tabs>
+        <w:ind w:left="360" w:hanging="360"/>
       </w:pPr>
       <w:rPr>
         <w:rFonts w:ascii="Symbol" w:hAnsi="Symbol" w:hint="default"/>
@@ -14433,17 +14300,13 @@
     <w:lvl w:ilvl="1">
       <w:start w:val="1"/>
       <w:numFmt w:val="bullet"/>
-      <w:lvlText w:val="o"/>
-      <w:lvlJc w:val="left"/>
-      <w:pPr>
-        <w:tabs>
-          <w:tab w:val="num" w:pos="1440"/>
-        </w:tabs>
-        <w:ind w:left="1440" w:hanging="360"/>
-      </w:pPr>
-      <w:rPr>
-        <w:rFonts w:ascii="Courier New" w:hAnsi="Courier New" w:hint="default"/>
-        <w:sz w:val="20"/>
+      <w:lvlText w:val=""/>
+      <w:lvlJc w:val="left"/>
+      <w:pPr>
+        <w:ind w:left="786" w:hanging="360"/>
+      </w:pPr>
+      <w:rPr>
+        <w:rFonts w:ascii="Symbol" w:hAnsi="Symbol" w:hint="default"/>
       </w:rPr>
     </w:lvl>
     <w:lvl w:ilvl="2" w:tentative="1">
@@ -14453,9 +14316,9 @@
       <w:lvlJc w:val="left"/>
       <w:pPr>
         <w:tabs>
-          <w:tab w:val="num" w:pos="2160"/>
-        </w:tabs>
-        <w:ind w:left="2160" w:hanging="360"/>
+          <w:tab w:val="num" w:pos="1800"/>
+        </w:tabs>
+        <w:ind w:left="1800" w:hanging="360"/>
       </w:pPr>
       <w:rPr>
         <w:rFonts w:ascii="Wingdings" w:hAnsi="Wingdings" w:hint="default"/>
@@ -14469,9 +14332,9 @@
       <w:lvlJc w:val="left"/>
       <w:pPr>
         <w:tabs>
-          <w:tab w:val="num" w:pos="2880"/>
-        </w:tabs>
-        <w:ind w:left="2880" w:hanging="360"/>
+          <w:tab w:val="num" w:pos="2520"/>
+        </w:tabs>
+        <w:ind w:left="2520" w:hanging="360"/>
       </w:pPr>
       <w:rPr>
         <w:rFonts w:ascii="Wingdings" w:hAnsi="Wingdings" w:hint="default"/>
@@ -14485,9 +14348,9 @@
       <w:lvlJc w:val="left"/>
       <w:pPr>
         <w:tabs>
-          <w:tab w:val="num" w:pos="3600"/>
-        </w:tabs>
-        <w:ind w:left="3600" w:hanging="360"/>
+          <w:tab w:val="num" w:pos="3240"/>
+        </w:tabs>
+        <w:ind w:left="3240" w:hanging="360"/>
       </w:pPr>
       <w:rPr>
         <w:rFonts w:ascii="Wingdings" w:hAnsi="Wingdings" w:hint="default"/>
@@ -14501,9 +14364,9 @@
       <w:lvlJc w:val="left"/>
       <w:pPr>
         <w:tabs>
-          <w:tab w:val="num" w:pos="4320"/>
-        </w:tabs>
-        <w:ind w:left="4320" w:hanging="360"/>
+          <w:tab w:val="num" w:pos="3960"/>
+        </w:tabs>
+        <w:ind w:left="3960" w:hanging="360"/>
       </w:pPr>
       <w:rPr>
         <w:rFonts w:ascii="Wingdings" w:hAnsi="Wingdings" w:hint="default"/>
@@ -14517,9 +14380,9 @@
       <w:lvlJc w:val="left"/>
       <w:pPr>
         <w:tabs>
-          <w:tab w:val="num" w:pos="5040"/>
-        </w:tabs>
-        <w:ind w:left="5040" w:hanging="360"/>
+          <w:tab w:val="num" w:pos="4680"/>
+        </w:tabs>
+        <w:ind w:left="4680" w:hanging="360"/>
       </w:pPr>
       <w:rPr>
         <w:rFonts w:ascii="Wingdings" w:hAnsi="Wingdings" w:hint="default"/>
@@ -14533,9 +14396,9 @@
       <w:lvlJc w:val="left"/>
       <w:pPr>
         <w:tabs>
-          <w:tab w:val="num" w:pos="5760"/>
-        </w:tabs>
-        <w:ind w:left="5760" w:hanging="360"/>
+          <w:tab w:val="num" w:pos="5400"/>
+        </w:tabs>
+        <w:ind w:left="5400" w:hanging="360"/>
       </w:pPr>
       <w:rPr>
         <w:rFonts w:ascii="Wingdings" w:hAnsi="Wingdings" w:hint="default"/>
@@ -14549,9 +14412,9 @@
       <w:lvlJc w:val="left"/>
       <w:pPr>
         <w:tabs>
-          <w:tab w:val="num" w:pos="6480"/>
-        </w:tabs>
-        <w:ind w:left="6480" w:hanging="360"/>
+          <w:tab w:val="num" w:pos="6120"/>
+        </w:tabs>
+        <w:ind w:left="6120" w:hanging="360"/>
       </w:pPr>
       <w:rPr>
         <w:rFonts w:ascii="Wingdings" w:hAnsi="Wingdings" w:hint="default"/>
@@ -14719,9 +14582,9 @@
       <w:lvlJc w:val="left"/>
       <w:pPr>
         <w:tabs>
-          <w:tab w:val="num" w:pos="720"/>
-        </w:tabs>
-        <w:ind w:left="720" w:hanging="360"/>
+          <w:tab w:val="num" w:pos="360"/>
+        </w:tabs>
+        <w:ind w:left="360" w:hanging="360"/>
       </w:pPr>
       <w:rPr>
         <w:rFonts w:ascii="Symbol" w:hAnsi="Symbol" w:hint="default"/>
@@ -14735,9 +14598,9 @@
       <w:lvlJc w:val="left"/>
       <w:pPr>
         <w:tabs>
-          <w:tab w:val="num" w:pos="1440"/>
-        </w:tabs>
-        <w:ind w:left="1440" w:hanging="360"/>
+          <w:tab w:val="num" w:pos="1080"/>
+        </w:tabs>
+        <w:ind w:left="1080" w:hanging="360"/>
       </w:pPr>
       <w:rPr>
         <w:rFonts w:ascii="Courier New" w:hAnsi="Courier New" w:hint="default"/>
@@ -14751,9 +14614,9 @@
       <w:lvlJc w:val="left"/>
       <w:pPr>
         <w:tabs>
-          <w:tab w:val="num" w:pos="2160"/>
-        </w:tabs>
-        <w:ind w:left="2160" w:hanging="360"/>
+          <w:tab w:val="num" w:pos="1800"/>
+        </w:tabs>
+        <w:ind w:left="1800" w:hanging="360"/>
       </w:pPr>
       <w:rPr>
         <w:rFonts w:ascii="Wingdings" w:hAnsi="Wingdings" w:hint="default"/>
@@ -14767,9 +14630,9 @@
       <w:lvlJc w:val="left"/>
       <w:pPr>
         <w:tabs>
-          <w:tab w:val="num" w:pos="2880"/>
-        </w:tabs>
-        <w:ind w:left="2880" w:hanging="360"/>
+          <w:tab w:val="num" w:pos="2520"/>
+        </w:tabs>
+        <w:ind w:left="2520" w:hanging="360"/>
       </w:pPr>
       <w:rPr>
         <w:rFonts w:ascii="Wingdings" w:hAnsi="Wingdings" w:hint="default"/>
@@ -14783,9 +14646,9 @@
       <w:lvlJc w:val="left"/>
       <w:pPr>
         <w:tabs>
-          <w:tab w:val="num" w:pos="3600"/>
-        </w:tabs>
-        <w:ind w:left="3600" w:hanging="360"/>
+          <w:tab w:val="num" w:pos="3240"/>
+        </w:tabs>
+        <w:ind w:left="3240" w:hanging="360"/>
       </w:pPr>
       <w:rPr>
         <w:rFonts w:ascii="Wingdings" w:hAnsi="Wingdings" w:hint="default"/>
@@ -14799,9 +14662,9 @@
       <w:lvlJc w:val="left"/>
       <w:pPr>
         <w:tabs>
-          <w:tab w:val="num" w:pos="4320"/>
-        </w:tabs>
-        <w:ind w:left="4320" w:hanging="360"/>
+          <w:tab w:val="num" w:pos="3960"/>
+        </w:tabs>
+        <w:ind w:left="3960" w:hanging="360"/>
       </w:pPr>
       <w:rPr>
         <w:rFonts w:ascii="Wingdings" w:hAnsi="Wingdings" w:hint="default"/>
@@ -14815,9 +14678,9 @@
       <w:lvlJc w:val="left"/>
       <w:pPr>
         <w:tabs>
-          <w:tab w:val="num" w:pos="5040"/>
-        </w:tabs>
-        <w:ind w:left="5040" w:hanging="360"/>
+          <w:tab w:val="num" w:pos="4680"/>
+        </w:tabs>
+        <w:ind w:left="4680" w:hanging="360"/>
       </w:pPr>
       <w:rPr>
         <w:rFonts w:ascii="Wingdings" w:hAnsi="Wingdings" w:hint="default"/>
@@ -14831,9 +14694,9 @@
       <w:lvlJc w:val="left"/>
       <w:pPr>
         <w:tabs>
-          <w:tab w:val="num" w:pos="5760"/>
-        </w:tabs>
-        <w:ind w:left="5760" w:hanging="360"/>
+          <w:tab w:val="num" w:pos="5400"/>
+        </w:tabs>
+        <w:ind w:left="5400" w:hanging="360"/>
       </w:pPr>
       <w:rPr>
         <w:rFonts w:ascii="Wingdings" w:hAnsi="Wingdings" w:hint="default"/>
@@ -14847,9 +14710,9 @@
       <w:lvlJc w:val="left"/>
       <w:pPr>
         <w:tabs>
-          <w:tab w:val="num" w:pos="6480"/>
-        </w:tabs>
-        <w:ind w:left="6480" w:hanging="360"/>
+          <w:tab w:val="num" w:pos="6120"/>
+        </w:tabs>
+        <w:ind w:left="6120" w:hanging="360"/>
       </w:pPr>
       <w:rPr>
         <w:rFonts w:ascii="Wingdings" w:hAnsi="Wingdings" w:hint="default"/>
@@ -16299,143 +16162,143 @@
       </w:rPr>
     </w:lvl>
   </w:abstractNum>
-  <w:num w:numId="1">
+  <w:num w:numId="1" w16cid:durableId="848299870">
     <w:abstractNumId w:val="14"/>
   </w:num>
-  <w:num w:numId="2">
+  <w:num w:numId="2" w16cid:durableId="1559365574">
     <w:abstractNumId w:val="5"/>
   </w:num>
-  <w:num w:numId="3">
+  <w:num w:numId="3" w16cid:durableId="748039385">
     <w:abstractNumId w:val="21"/>
   </w:num>
-  <w:num w:numId="4">
+  <w:num w:numId="4" w16cid:durableId="1895307589">
     <w:abstractNumId w:val="23"/>
   </w:num>
-  <w:num w:numId="5">
+  <w:num w:numId="5" w16cid:durableId="1272082825">
     <w:abstractNumId w:val="17"/>
   </w:num>
-  <w:num w:numId="6">
+  <w:num w:numId="6" w16cid:durableId="478571819">
     <w:abstractNumId w:val="41"/>
   </w:num>
-  <w:num w:numId="7">
+  <w:num w:numId="7" w16cid:durableId="1738088256">
     <w:abstractNumId w:val="13"/>
   </w:num>
-  <w:num w:numId="8">
+  <w:num w:numId="8" w16cid:durableId="778262756">
     <w:abstractNumId w:val="8"/>
   </w:num>
-  <w:num w:numId="9">
+  <w:num w:numId="9" w16cid:durableId="2110924002">
     <w:abstractNumId w:val="19"/>
   </w:num>
-  <w:num w:numId="10">
+  <w:num w:numId="10" w16cid:durableId="1045132696">
     <w:abstractNumId w:val="16"/>
   </w:num>
-  <w:num w:numId="11">
+  <w:num w:numId="11" w16cid:durableId="1603031005">
     <w:abstractNumId w:val="1"/>
   </w:num>
-  <w:num w:numId="12">
+  <w:num w:numId="12" w16cid:durableId="14236403">
     <w:abstractNumId w:val="12"/>
   </w:num>
-  <w:num w:numId="13">
+  <w:num w:numId="13" w16cid:durableId="301010831">
     <w:abstractNumId w:val="30"/>
   </w:num>
-  <w:num w:numId="14">
+  <w:num w:numId="14" w16cid:durableId="1384448729">
     <w:abstractNumId w:val="11"/>
   </w:num>
-  <w:num w:numId="15">
+  <w:num w:numId="15" w16cid:durableId="1205945234">
     <w:abstractNumId w:val="6"/>
   </w:num>
-  <w:num w:numId="16">
+  <w:num w:numId="16" w16cid:durableId="1364281783">
     <w:abstractNumId w:val="42"/>
   </w:num>
-  <w:num w:numId="17">
+  <w:num w:numId="17" w16cid:durableId="569853250">
     <w:abstractNumId w:val="20"/>
   </w:num>
-  <w:num w:numId="18">
+  <w:num w:numId="18" w16cid:durableId="459883428">
     <w:abstractNumId w:val="4"/>
   </w:num>
-  <w:num w:numId="19">
+  <w:num w:numId="19" w16cid:durableId="1915820217">
     <w:abstractNumId w:val="10"/>
   </w:num>
-  <w:num w:numId="20">
+  <w:num w:numId="20" w16cid:durableId="2086416498">
     <w:abstractNumId w:val="32"/>
   </w:num>
-  <w:num w:numId="21">
+  <w:num w:numId="21" w16cid:durableId="2127966304">
     <w:abstractNumId w:val="3"/>
   </w:num>
-  <w:num w:numId="22">
+  <w:num w:numId="22" w16cid:durableId="2063557754">
     <w:abstractNumId w:val="34"/>
   </w:num>
-  <w:num w:numId="23">
+  <w:num w:numId="23" w16cid:durableId="15822">
     <w:abstractNumId w:val="22"/>
   </w:num>
-  <w:num w:numId="24">
+  <w:num w:numId="24" w16cid:durableId="2122914523">
     <w:abstractNumId w:val="40"/>
   </w:num>
-  <w:num w:numId="25">
+  <w:num w:numId="25" w16cid:durableId="2126734375">
     <w:abstractNumId w:val="37"/>
   </w:num>
-  <w:num w:numId="26">
+  <w:num w:numId="26" w16cid:durableId="1341348159">
     <w:abstractNumId w:val="2"/>
   </w:num>
-  <w:num w:numId="27">
+  <w:num w:numId="27" w16cid:durableId="1492722403">
     <w:abstractNumId w:val="35"/>
   </w:num>
-  <w:num w:numId="28">
+  <w:num w:numId="28" w16cid:durableId="665478257">
     <w:abstractNumId w:val="36"/>
   </w:num>
-  <w:num w:numId="29">
+  <w:num w:numId="29" w16cid:durableId="1325471305">
     <w:abstractNumId w:val="29"/>
   </w:num>
-  <w:num w:numId="30">
+  <w:num w:numId="30" w16cid:durableId="415564446">
     <w:abstractNumId w:val="26"/>
   </w:num>
-  <w:num w:numId="31">
+  <w:num w:numId="31" w16cid:durableId="1296447660">
     <w:abstractNumId w:val="18"/>
   </w:num>
-  <w:num w:numId="32">
+  <w:num w:numId="32" w16cid:durableId="395207182">
     <w:abstractNumId w:val="38"/>
   </w:num>
-  <w:num w:numId="33">
+  <w:num w:numId="33" w16cid:durableId="192117865">
     <w:abstractNumId w:val="39"/>
   </w:num>
-  <w:num w:numId="34">
+  <w:num w:numId="34" w16cid:durableId="1838423872">
     <w:abstractNumId w:val="43"/>
   </w:num>
-  <w:num w:numId="35">
+  <w:num w:numId="35" w16cid:durableId="836768300">
     <w:abstractNumId w:val="24"/>
   </w:num>
-  <w:num w:numId="36">
+  <w:num w:numId="36" w16cid:durableId="1100375903">
     <w:abstractNumId w:val="7"/>
   </w:num>
-  <w:num w:numId="37">
+  <w:num w:numId="37" w16cid:durableId="1846093028">
     <w:abstractNumId w:val="33"/>
   </w:num>
-  <w:num w:numId="38">
+  <w:num w:numId="38" w16cid:durableId="1450779954">
     <w:abstractNumId w:val="9"/>
   </w:num>
-  <w:num w:numId="39">
+  <w:num w:numId="39" w16cid:durableId="137264636">
     <w:abstractNumId w:val="25"/>
   </w:num>
-  <w:num w:numId="40">
+  <w:num w:numId="40" w16cid:durableId="1043140223">
     <w:abstractNumId w:val="27"/>
   </w:num>
-  <w:num w:numId="41">
+  <w:num w:numId="41" w16cid:durableId="120346120">
     <w:abstractNumId w:val="31"/>
   </w:num>
-  <w:num w:numId="42">
+  <w:num w:numId="42" w16cid:durableId="1896039000">
     <w:abstractNumId w:val="15"/>
   </w:num>
-  <w:num w:numId="43">
+  <w:num w:numId="43" w16cid:durableId="1290628293">
     <w:abstractNumId w:val="0"/>
   </w:num>
-  <w:num w:numId="44">
+  <w:num w:numId="44" w16cid:durableId="1891501042">
     <w:abstractNumId w:val="28"/>
   </w:num>
 </w:numbering>
 </file>
 
 <file path=word/styles.xml><?xml version="1.0" encoding="utf-8"?>
-<w:styles xmlns:mc="http://schemas.openxmlformats.org/markup-compatibility/2006" xmlns:r="http://schemas.openxmlformats.org/officeDocument/2006/relationships" xmlns:w="http://schemas.openxmlformats.org/wordprocessingml/2006/main" xmlns:w14="http://schemas.microsoft.com/office/word/2010/wordml" xmlns:w15="http://schemas.microsoft.com/office/word/2012/wordml" mc:Ignorable="w14 w15">
+<w:styles xmlns:mc="http://schemas.openxmlformats.org/markup-compatibility/2006" xmlns:r="http://schemas.openxmlformats.org/officeDocument/2006/relationships" xmlns:w="http://schemas.openxmlformats.org/wordprocessingml/2006/main" xmlns:w14="http://schemas.microsoft.com/office/word/2010/wordml" xmlns:w15="http://schemas.microsoft.com/office/word/2012/wordml" xmlns:w16cex="http://schemas.microsoft.com/office/word/2018/wordml/cex" xmlns:w16cid="http://schemas.microsoft.com/office/word/2016/wordml/cid" xmlns:w16="http://schemas.microsoft.com/office/word/2018/wordml" xmlns:w16du="http://schemas.microsoft.com/office/word/2023/wordml/word16du" xmlns:w16sdtdh="http://schemas.microsoft.com/office/word/2020/wordml/sdtdatahash" xmlns:w16sdtfl="http://schemas.microsoft.com/office/word/2024/wordml/sdtformatlock" xmlns:w16se="http://schemas.microsoft.com/office/word/2015/wordml/symex" mc:Ignorable="w14 w15 w16se w16cid w16 w16cex w16sdtdh w16sdtfl w16du">
   <w:docDefaults>
     <w:rPrDefault>
       <w:rPr>
@@ -16453,7 +16316,7 @@
       </w:pPr>
     </w:pPrDefault>
   </w:docDefaults>
-  <w:latentStyles w:defLockedState="0" w:defUIPriority="99" w:defSemiHidden="0" w:defUnhideWhenUsed="0" w:defQFormat="0" w:count="371">
+  <w:latentStyles w:defLockedState="0" w:defUIPriority="99" w:defSemiHidden="0" w:defUnhideWhenUsed="0" w:defQFormat="0" w:count="376">
     <w:lsdException w:name="Normal" w:uiPriority="0" w:qFormat="1"/>
     <w:lsdException w:name="heading 1" w:uiPriority="9" w:qFormat="1"/>
     <w:lsdException w:name="heading 2" w:semiHidden="1" w:uiPriority="9" w:unhideWhenUsed="1" w:qFormat="1"/>
@@ -16825,6 +16688,11 @@
     <w:lsdException w:name="List Table 5 Dark Accent 6" w:uiPriority="50"/>
     <w:lsdException w:name="List Table 6 Colorful Accent 6" w:uiPriority="51"/>
     <w:lsdException w:name="List Table 7 Colorful Accent 6" w:uiPriority="52"/>
+    <w:lsdException w:name="Mention" w:semiHidden="1" w:unhideWhenUsed="1"/>
+    <w:lsdException w:name="Smart Hyperlink" w:semiHidden="1" w:unhideWhenUsed="1"/>
+    <w:lsdException w:name="Hashtag" w:semiHidden="1" w:unhideWhenUsed="1"/>
+    <w:lsdException w:name="Unresolved Mention" w:semiHidden="1" w:unhideWhenUsed="1"/>
+    <w:lsdException w:name="Smart Link" w:semiHidden="1" w:unhideWhenUsed="1"/>
   </w:latentStyles>
   <w:style w:type="paragraph" w:default="1" w:styleId="Normal">
     <w:name w:val="Normal"/>
@@ -17032,7 +16900,6 @@
   <w:style w:type="character" w:default="1" w:styleId="DefaultParagraphFont">
     <w:name w:val="Default Paragraph Font"/>
     <w:uiPriority w:val="1"/>
-    <w:semiHidden/>
     <w:unhideWhenUsed/>
   </w:style>
   <w:style w:type="table" w:default="1" w:styleId="TableNormal">
@@ -17357,8 +17224,8 @@
       <w:u w:val="single"/>
     </w:rPr>
   </w:style>
-  <w:style w:type="character" w:customStyle="1" w:styleId="UnresolvedMention">
-    <w:name w:val="Unresolved Mention"/>
+  <w:style w:type="character" w:customStyle="1" w:styleId="UnresolvedMention1">
+    <w:name w:val="Unresolved Mention1"/>
     <w:basedOn w:val="DefaultParagraphFont"/>
     <w:uiPriority w:val="99"/>
     <w:semiHidden/>

</xml_diff>